<commit_message>
cleaned up analysis notebook
</commit_message>
<xml_diff>
--- a/thesis/thesis.docx
+++ b/thesis/thesis.docx
@@ -1030,21 +1030,7 @@
         <w:rPr>
           <w:noProof/>
         </w:rPr>
-        <w:t>(</w:t>
-      </w:r>
-      <w:proofErr w:type="spellStart"/>
-      <w:r>
-        <w:rPr>
-          <w:noProof/>
-        </w:rPr>
-        <w:t>Mather</w:t>
-      </w:r>
-      <w:proofErr w:type="spellEnd"/>
-      <w:r>
-        <w:rPr>
-          <w:noProof/>
-        </w:rPr>
-        <w:t>, Jorm, Parslow, &amp; Christensen, 2011)</w:t>
+        <w:t>(Mather, Jorm, Parslow, &amp; Christensen, 2011)</w:t>
       </w:r>
       <w:r>
         <w:fldChar w:fldCharType="end"/>
@@ -1211,27 +1197,14 @@
       <w:r>
         <w:t xml:space="preserve">Joonis </w:t>
       </w:r>
-      <w:r>
-        <w:fldChar w:fldCharType="begin"/>
-      </w:r>
-      <w:r>
-        <w:instrText xml:space="preserve"> SEQ Joonis \* ARABIC </w:instrText>
-      </w:r>
-      <w:r>
-        <w:fldChar w:fldCharType="separate"/>
-      </w:r>
-      <w:r>
-        <w:rPr>
-          <w:noProof/>
-        </w:rPr>
-        <w:t>1</w:t>
-      </w:r>
-      <w:r>
-        <w:rPr>
-          <w:noProof/>
-        </w:rPr>
-        <w:fldChar w:fldCharType="end"/>
-      </w:r>
+      <w:fldSimple w:instr=" SEQ Joonis \* ARABIC ">
+        <w:r>
+          <w:rPr>
+            <w:noProof/>
+          </w:rPr>
+          <w:t>1</w:t>
+        </w:r>
+      </w:fldSimple>
       <w:r>
         <w:t xml:space="preserve"> </w:t>
       </w:r>
@@ -3778,8 +3751,8 @@
           <w:sz w:val="24"/>
         </w:rPr>
       </w:pPr>
-      <w:bookmarkStart w:id="1" w:name="_Ref483428041"/>
-      <w:bookmarkStart w:id="2" w:name="_Ref483428052"/>
+      <w:bookmarkStart w:id="1" w:name="_Ref483428052"/>
+      <w:bookmarkStart w:id="2" w:name="_Ref483428041"/>
       <w:r>
         <w:rPr>
           <w:b/>
@@ -3829,14 +3802,14 @@
         </w:rPr>
         <w:fldChar w:fldCharType="end"/>
       </w:r>
+      <w:bookmarkEnd w:id="1"/>
+      <w:r>
+        <w:rPr>
+          <w:sz w:val="24"/>
+        </w:rPr>
+        <w:t xml:space="preserve"> CONVERGE andmestiku tuumagenoomi katvus. Keskmine katvus on 1.7X.</w:t>
+      </w:r>
       <w:bookmarkEnd w:id="2"/>
-      <w:r>
-        <w:rPr>
-          <w:sz w:val="24"/>
-        </w:rPr>
-        <w:t xml:space="preserve"> CONVERGE andmestiku tuumagenoomi katvus. Keskmine katvus on 1.7X.</w:t>
-      </w:r>
-      <w:bookmarkEnd w:id="1"/>
     </w:p>
     <w:p>
       <w:pPr>
@@ -4394,9 +4367,6 @@
       </w:pPr>
       <w:r>
         <w:lastRenderedPageBreak/>
-        <w:t xml:space="preserve">TODO: </w:t>
-      </w:r>
-      <w:r>
         <w:t>GenomeTester4</w:t>
       </w:r>
     </w:p>
@@ -6772,6 +6742,8 @@
       </w:pPr>
       <w:r>
         <w:rPr>
+          <w:b/>
+          <w:i w:val="0"/>
           <w:sz w:val="22"/>
           <w:szCs w:val="22"/>
         </w:rPr>
@@ -6779,6 +6751,8 @@
       </w:r>
       <w:r>
         <w:rPr>
+          <w:b/>
+          <w:i w:val="0"/>
           <w:sz w:val="22"/>
           <w:szCs w:val="22"/>
         </w:rPr>
@@ -6786,6 +6760,8 @@
       </w:r>
       <w:r>
         <w:rPr>
+          <w:b/>
+          <w:i w:val="0"/>
           <w:sz w:val="22"/>
           <w:szCs w:val="22"/>
         </w:rPr>
@@ -6793,6 +6769,8 @@
       </w:r>
       <w:r>
         <w:rPr>
+          <w:b/>
+          <w:i w:val="0"/>
           <w:sz w:val="22"/>
           <w:szCs w:val="22"/>
         </w:rPr>
@@ -6800,6 +6778,8 @@
       </w:r>
       <w:r>
         <w:rPr>
+          <w:b/>
+          <w:i w:val="0"/>
           <w:noProof/>
           <w:sz w:val="22"/>
           <w:szCs w:val="22"/>
@@ -6808,6 +6788,8 @@
       </w:r>
       <w:r>
         <w:rPr>
+          <w:b/>
+          <w:i w:val="0"/>
           <w:sz w:val="22"/>
           <w:szCs w:val="22"/>
         </w:rPr>
@@ -6877,10 +6859,7 @@
         <w:t xml:space="preserve"> keskmine katvus 1,7X, </w:t>
       </w:r>
       <w:r>
-        <w:t>publikatsioonis</w:t>
-      </w:r>
-      <w:r>
-        <w:t xml:space="preserve"> näidatud </w:t>
+        <w:t xml:space="preserve">publikatsioonis näidatud </w:t>
       </w:r>
       <w:r>
         <w:t xml:space="preserve">katvuste jaotuse võrdlemine ning SRA andmebaasist saadud </w:t>
@@ -7056,10 +7035,7 @@
         <w:t>174265</w:t>
       </w:r>
       <w:r>
-        <w:t>/</w:t>
-      </w:r>
-      <w:r>
-        <w:t>239708</w:t>
+        <w:t>/239708</w:t>
       </w:r>
       <w:r>
         <w:t xml:space="preserve"> = 0,</w:t>
@@ -7119,31 +7095,19 @@
         <w:instrText xml:space="preserve"> REF _Ref483428041 \h </w:instrText>
       </w:r>
       <w:r>
+        <w:fldChar w:fldCharType="end"/>
+      </w:r>
+      <w:r>
+        <w:fldChar w:fldCharType="begin"/>
+      </w:r>
+      <w:r>
+        <w:instrText xml:space="preserve"> REF _Ref483428052 \h  \* MERGEFORMAT </w:instrText>
+      </w:r>
+      <w:r>
         <w:fldChar w:fldCharType="separate"/>
       </w:r>
       <w:r>
-        <w:fldChar w:fldCharType="end"/>
-      </w:r>
-      <w:r>
-        <w:fldChar w:fldCharType="begin"/>
-      </w:r>
-      <w:r>
-        <w:instrText xml:space="preserve"> REF _Ref483428052 \h </w:instrText>
-      </w:r>
-      <w:r>
-        <w:instrText xml:space="preserve"> \* MERGEFORMAT </w:instrText>
-      </w:r>
-      <w:r>
-        <w:fldChar w:fldCharType="separate"/>
-      </w:r>
-      <w:r>
-        <w:t>Joon</w:t>
-      </w:r>
-      <w:r>
-        <w:t>i</w:t>
-      </w:r>
-      <w:r>
-        <w:t>s</w:t>
+        <w:t>Joonis</w:t>
       </w:r>
       <w:r>
         <w:rPr>
@@ -7233,33 +7197,73 @@
     <w:p>
       <w:pPr>
         <w:pStyle w:val="Pealdis"/>
+        <w:rPr>
+          <w:sz w:val="24"/>
+        </w:rPr>
       </w:pPr>
       <w:bookmarkStart w:id="5" w:name="_Ref483423063"/>
       <w:r>
+        <w:rPr>
+          <w:b/>
+          <w:i w:val="0"/>
+          <w:sz w:val="24"/>
+        </w:rPr>
         <w:t xml:space="preserve">Joonis </w:t>
       </w:r>
       <w:r>
+        <w:rPr>
+          <w:b/>
+          <w:i w:val="0"/>
+          <w:sz w:val="24"/>
+        </w:rPr>
         <w:fldChar w:fldCharType="begin"/>
       </w:r>
       <w:r>
+        <w:rPr>
+          <w:b/>
+          <w:i w:val="0"/>
+          <w:sz w:val="24"/>
+        </w:rPr>
         <w:instrText xml:space="preserve"> SEQ Joonis \* ARABIC </w:instrText>
       </w:r>
       <w:r>
+        <w:rPr>
+          <w:b/>
+          <w:i w:val="0"/>
+          <w:sz w:val="24"/>
+        </w:rPr>
         <w:fldChar w:fldCharType="separate"/>
       </w:r>
       <w:r>
         <w:rPr>
+          <w:b/>
+          <w:i w:val="0"/>
           <w:noProof/>
+          <w:sz w:val="24"/>
         </w:rPr>
         <w:t>5</w:t>
       </w:r>
       <w:r>
+        <w:rPr>
+          <w:b/>
+          <w:i w:val="0"/>
+          <w:sz w:val="24"/>
+        </w:rPr>
         <w:fldChar w:fldCharType="end"/>
       </w:r>
       <w:bookmarkEnd w:id="5"/>
       <w:r>
+        <w:rPr>
+          <w:sz w:val="24"/>
+        </w:rPr>
         <w:t xml:space="preserve"> </w:t>
       </w:r>
+      <w:r>
+        <w:rPr>
+          <w:sz w:val="24"/>
+        </w:rPr>
+        <w:t>Arutatud tuumagenoomide katvused</w:t>
+      </w:r>
     </w:p>
     <w:p>
       <w:r>
@@ -7292,7 +7296,12 @@
       </w:r>
       <w:r>
         <w:lastRenderedPageBreak/>
-        <w:t xml:space="preserve">kordaja, millega katvusi läbi korrutades saadakse keskmiseks katvuseks 1,7 ning liita arvutatud katvusele </w:t>
+        <w:t>kordaja, millega katvusi läbi korrutades saadakse keskmiseks</w:t>
+      </w:r>
+      <w:bookmarkStart w:id="6" w:name="_GoBack"/>
+      <w:bookmarkEnd w:id="6"/>
+      <w:r>
+        <w:t xml:space="preserve"> katvuseks 1,7 ning liita arvutatud katvusele </w:t>
       </w:r>
       <w:r>
         <w:t>puudujääv osa juurde</w:t>
@@ -7366,129 +7375,419 @@
     <w:p>
       <w:pPr>
         <w:pStyle w:val="Pealdis"/>
-      </w:pPr>
-      <w:bookmarkStart w:id="6" w:name="_Ref483431780"/>
-      <w:r>
+        <w:rPr>
+          <w:sz w:val="24"/>
+        </w:rPr>
+      </w:pPr>
+      <w:bookmarkStart w:id="7" w:name="_Ref483431780"/>
+      <w:r>
+        <w:rPr>
+          <w:b/>
+          <w:i w:val="0"/>
+          <w:sz w:val="24"/>
+        </w:rPr>
         <w:t xml:space="preserve">Joonis </w:t>
       </w:r>
       <w:r>
+        <w:rPr>
+          <w:b/>
+          <w:i w:val="0"/>
+          <w:sz w:val="24"/>
+        </w:rPr>
         <w:fldChar w:fldCharType="begin"/>
       </w:r>
       <w:r>
+        <w:rPr>
+          <w:b/>
+          <w:i w:val="0"/>
+          <w:sz w:val="24"/>
+        </w:rPr>
         <w:instrText xml:space="preserve"> SEQ Joonis \* ARABIC </w:instrText>
       </w:r>
       <w:r>
+        <w:rPr>
+          <w:b/>
+          <w:i w:val="0"/>
+          <w:sz w:val="24"/>
+        </w:rPr>
         <w:fldChar w:fldCharType="separate"/>
       </w:r>
       <w:r>
         <w:rPr>
+          <w:b/>
+          <w:i w:val="0"/>
           <w:noProof/>
+          <w:sz w:val="24"/>
         </w:rPr>
         <w:t>6</w:t>
       </w:r>
       <w:r>
+        <w:rPr>
+          <w:b/>
+          <w:i w:val="0"/>
+          <w:sz w:val="24"/>
+        </w:rPr>
         <w:fldChar w:fldCharType="end"/>
       </w:r>
-      <w:bookmarkEnd w:id="6"/>
+      <w:bookmarkEnd w:id="7"/>
+      <w:r>
+        <w:rPr>
+          <w:sz w:val="24"/>
+        </w:rPr>
+        <w:t xml:space="preserve"> Võimalikud variandid tegeliku katvuse hindamiseks. </w:t>
+      </w:r>
+    </w:p>
+    <w:p>
+      <w:r>
+        <w:t>Jooniselt (</w:t>
+      </w:r>
+      <w:r>
+        <w:fldChar w:fldCharType="begin"/>
+      </w:r>
+      <w:r>
+        <w:instrText xml:space="preserve"> REF _Ref483431780 \h </w:instrText>
+      </w:r>
+      <w:r>
+        <w:fldChar w:fldCharType="separate"/>
+      </w:r>
+      <w:r>
+        <w:t xml:space="preserve">Joonis </w:t>
+      </w:r>
+      <w:r>
+        <w:rPr>
+          <w:noProof/>
+        </w:rPr>
+        <w:t>6</w:t>
+      </w:r>
+      <w:r>
+        <w:fldChar w:fldCharType="end"/>
+      </w:r>
+      <w:r>
+        <w:t xml:space="preserve">) on näha, </w:t>
+      </w:r>
+      <w:r>
+        <w:t xml:space="preserve">puudujääva osa juurde liitmisel saadav jaotus on kirjanduses toodule palju sarnasem kui kordajaga </w:t>
+      </w:r>
+      <w:r>
+        <w:t>läbi korrutamisel saadav jaotus – ei esine katvusi, mis on väiksemad kui 1,4, kuid on.</w:t>
+      </w:r>
+    </w:p>
+    <w:p>
+      <w:pPr>
+        <w:pStyle w:val="Pealkiri3"/>
+      </w:pPr>
+      <w:r>
+        <w:t xml:space="preserve">Keskmised </w:t>
+      </w:r>
+      <w:proofErr w:type="spellStart"/>
+      <w:r>
+        <w:t>telomeeride</w:t>
+      </w:r>
+      <w:proofErr w:type="spellEnd"/>
+      <w:r>
+        <w:t xml:space="preserve"> pikkused</w:t>
+      </w:r>
+    </w:p>
+    <w:p>
+      <w:proofErr w:type="spellStart"/>
+      <w:r>
+        <w:t>Telomeeride</w:t>
+      </w:r>
+      <w:proofErr w:type="spellEnd"/>
       <w:r>
         <w:t xml:space="preserve"> </w:t>
       </w:r>
-    </w:p>
-    <w:p>
-      <w:r>
-        <w:t>Jooniselt (</w:t>
-      </w:r>
-      <w:r>
+      <w:proofErr w:type="spellStart"/>
+      <w:r>
+        <w:t>k-meri</w:t>
+      </w:r>
+      <w:proofErr w:type="spellEnd"/>
+      <w:r>
+        <w:t xml:space="preserve"> (</w:t>
+      </w:r>
+      <w:r>
+        <w:t>TTAGGGTTAGGGTTAGGGTTAGGGT</w:t>
+      </w:r>
+      <w:r>
+        <w:t xml:space="preserve">) arvude uurimisel selgus, et </w:t>
+      </w:r>
+      <w:r>
+        <w:t xml:space="preserve">andmestiku siseselt </w:t>
+      </w:r>
+      <w:r>
+        <w:t>jagunevad hulgad kahte gruppi</w:t>
+      </w:r>
+      <w:r>
+        <w:t>.</w:t>
+      </w:r>
+    </w:p>
+    <w:p>
+      <w:pPr>
+        <w:keepNext/>
+      </w:pPr>
+      <w:r>
+        <w:rPr>
+          <w:noProof/>
+          <w:lang w:eastAsia="et-EE"/>
+        </w:rPr>
+        <w:lastRenderedPageBreak/>
+        <w:drawing>
+          <wp:inline distT="0" distB="0" distL="0" distR="0">
+            <wp:extent cx="5753100" cy="1958340"/>
+            <wp:effectExtent l="0" t="0" r="0" b="0"/>
+            <wp:docPr id="5" name="Pilt 5" descr="C:\Users\Enar\AppData\Local\Microsoft\Windows\INetCache\Content.Word\Grupeerituga koos.png"/>
+            <wp:cNvGraphicFramePr>
+              <a:graphicFrameLocks xmlns:a="http://schemas.openxmlformats.org/drawingml/2006/main" noChangeAspect="1"/>
+            </wp:cNvGraphicFramePr>
+            <a:graphic xmlns:a="http://schemas.openxmlformats.org/drawingml/2006/main">
+              <a:graphicData uri="http://schemas.openxmlformats.org/drawingml/2006/picture">
+                <pic:pic xmlns:pic="http://schemas.openxmlformats.org/drawingml/2006/picture">
+                  <pic:nvPicPr>
+                    <pic:cNvPr id="0" name="Picture 1" descr="C:\Users\Enar\AppData\Local\Microsoft\Windows\INetCache\Content.Word\Grupeerituga koos.png"/>
+                    <pic:cNvPicPr>
+                      <a:picLocks noChangeAspect="1" noChangeArrowheads="1"/>
+                    </pic:cNvPicPr>
+                  </pic:nvPicPr>
+                  <pic:blipFill>
+                    <a:blip r:embed="rId20" cstate="print">
+                      <a:extLst>
+                        <a:ext uri="{28A0092B-C50C-407E-A947-70E740481C1C}">
+                          <a14:useLocalDpi xmlns:a14="http://schemas.microsoft.com/office/drawing/2010/main" val="0"/>
+                        </a:ext>
+                      </a:extLst>
+                    </a:blip>
+                    <a:srcRect/>
+                    <a:stretch>
+                      <a:fillRect/>
+                    </a:stretch>
+                  </pic:blipFill>
+                  <pic:spPr bwMode="auto">
+                    <a:xfrm>
+                      <a:off x="0" y="0"/>
+                      <a:ext cx="5753100" cy="1958340"/>
+                    </a:xfrm>
+                    <a:prstGeom prst="rect">
+                      <a:avLst/>
+                    </a:prstGeom>
+                    <a:noFill/>
+                    <a:ln>
+                      <a:noFill/>
+                    </a:ln>
+                  </pic:spPr>
+                </pic:pic>
+              </a:graphicData>
+            </a:graphic>
+          </wp:inline>
+        </w:drawing>
+      </w:r>
+    </w:p>
+    <w:p>
+      <w:pPr>
+        <w:pStyle w:val="Pealdis"/>
+        <w:ind w:left="708" w:hanging="708"/>
+        <w:rPr>
+          <w:i w:val="0"/>
+          <w:sz w:val="24"/>
+        </w:rPr>
+      </w:pPr>
+      <w:r>
+        <w:rPr>
+          <w:b/>
+          <w:i w:val="0"/>
+          <w:sz w:val="24"/>
+        </w:rPr>
+        <w:t xml:space="preserve">Joonis </w:t>
+      </w:r>
+      <w:r>
+        <w:rPr>
+          <w:b/>
+          <w:i w:val="0"/>
+          <w:sz w:val="24"/>
+        </w:rPr>
         <w:fldChar w:fldCharType="begin"/>
       </w:r>
       <w:r>
-        <w:instrText xml:space="preserve"> REF _Ref483431780 \h </w:instrText>
-      </w:r>
-      <w:r>
+        <w:rPr>
+          <w:b/>
+          <w:i w:val="0"/>
+          <w:sz w:val="24"/>
+        </w:rPr>
+        <w:instrText xml:space="preserve"> SEQ Joonis \* ARABIC </w:instrText>
+      </w:r>
+      <w:r>
+        <w:rPr>
+          <w:b/>
+          <w:i w:val="0"/>
+          <w:sz w:val="24"/>
+        </w:rPr>
         <w:fldChar w:fldCharType="separate"/>
       </w:r>
       <w:r>
-        <w:t xml:space="preserve">Joonis </w:t>
-      </w:r>
-      <w:r>
-        <w:rPr>
+        <w:rPr>
+          <w:b/>
+          <w:i w:val="0"/>
           <w:noProof/>
-        </w:rPr>
-        <w:t>6</w:t>
-      </w:r>
-      <w:r>
+          <w:sz w:val="24"/>
+        </w:rPr>
+        <w:t>7</w:t>
+      </w:r>
+      <w:r>
+        <w:rPr>
+          <w:b/>
+          <w:i w:val="0"/>
+          <w:sz w:val="24"/>
+        </w:rPr>
         <w:fldChar w:fldCharType="end"/>
       </w:r>
       <w:r>
-        <w:t xml:space="preserve">) on näha, </w:t>
-      </w:r>
-      <w:r>
-        <w:t>puudujääva osa juurde liitmisel saadav jaotus on kirjanduses toodule palju sarnasem kui kordajaga läbi korrutamisel saadav jaotus.</w:t>
-      </w:r>
-    </w:p>
-    <w:p>
-      <w:pPr>
-        <w:pStyle w:val="Pealkiri3"/>
-      </w:pPr>
-      <w:r>
-        <w:t xml:space="preserve">Keskmised </w:t>
-      </w:r>
-      <w:proofErr w:type="spellStart"/>
-      <w:r>
-        <w:t>telomeeride</w:t>
-      </w:r>
-      <w:proofErr w:type="spellEnd"/>
-      <w:r>
-        <w:t xml:space="preserve"> pikkused</w:t>
-      </w:r>
-    </w:p>
-    <w:p>
-      <w:proofErr w:type="spellStart"/>
-      <w:r>
-        <w:t>Telomeeride</w:t>
-      </w:r>
-      <w:proofErr w:type="spellEnd"/>
-      <w:r>
+        <w:rPr>
+          <w:i w:val="0"/>
+          <w:sz w:val="24"/>
+        </w:rPr>
         <w:t xml:space="preserve"> </w:t>
       </w:r>
-      <w:proofErr w:type="spellStart"/>
-      <w:r>
+      <w:r>
+        <w:rPr>
+          <w:sz w:val="24"/>
+        </w:rPr>
+        <w:t xml:space="preserve">Vasakul: kontroll </w:t>
+      </w:r>
+      <w:proofErr w:type="spellStart"/>
+      <w:r>
+        <w:rPr>
+          <w:sz w:val="24"/>
+        </w:rPr>
+        <w:t>kmeri</w:t>
+      </w:r>
+      <w:proofErr w:type="spellEnd"/>
+      <w:r>
+        <w:rPr>
+          <w:sz w:val="24"/>
+        </w:rPr>
+        <w:t xml:space="preserve">-arvu ja Alu </w:t>
+      </w:r>
+      <w:proofErr w:type="spellStart"/>
+      <w:r>
+        <w:rPr>
+          <w:sz w:val="24"/>
+        </w:rPr>
         <w:t>k-meri</w:t>
       </w:r>
       <w:proofErr w:type="spellEnd"/>
       <w:r>
-        <w:t xml:space="preserve"> (</w:t>
-      </w:r>
-      <w:r>
-        <w:t>TTAGGGTTAGGGTTAGGGTTAGGGT</w:t>
-      </w:r>
-      <w:r>
-        <w:t xml:space="preserve">) arvude uurimisel selgus, et </w:t>
-      </w:r>
-      <w:r>
-        <w:t xml:space="preserve">andmestiku siseselt ei ole </w:t>
-      </w:r>
-      <w:proofErr w:type="spellStart"/>
-      <w:r>
-        <w:t>telomeeri</w:t>
-      </w:r>
-      <w:proofErr w:type="spellEnd"/>
-      <w:r>
+        <w:rPr>
+          <w:sz w:val="24"/>
+        </w:rPr>
+        <w:t xml:space="preserve"> suhe. Par</w:t>
+      </w:r>
+      <w:r>
+        <w:rPr>
+          <w:sz w:val="24"/>
+        </w:rPr>
+        <w:t xml:space="preserve">emal: </w:t>
+      </w:r>
+      <w:proofErr w:type="spellStart"/>
+      <w:r>
+        <w:rPr>
+          <w:sz w:val="24"/>
+        </w:rPr>
+        <w:t>Telomeeri</w:t>
+      </w:r>
+      <w:proofErr w:type="spellEnd"/>
+      <w:r>
+        <w:rPr>
+          <w:sz w:val="24"/>
+        </w:rPr>
         <w:t xml:space="preserve"> </w:t>
       </w:r>
       <w:proofErr w:type="spellStart"/>
       <w:r>
-        <w:t>k-mere</w:t>
-      </w:r>
-      <w:proofErr w:type="spellEnd"/>
-      <w:r>
-        <w:t xml:space="preserve"> ühepalju.</w:t>
-      </w:r>
-    </w:p>
-    <w:p>
-      <w:bookmarkStart w:id="7" w:name="_GoBack"/>
-      <w:bookmarkEnd w:id="7"/>
-    </w:p>
+        <w:rPr>
+          <w:sz w:val="24"/>
+        </w:rPr>
+        <w:t>k-meri</w:t>
+      </w:r>
+      <w:proofErr w:type="spellEnd"/>
+      <w:r>
+        <w:rPr>
+          <w:sz w:val="24"/>
+        </w:rPr>
+        <w:t xml:space="preserve"> ja Alu </w:t>
+      </w:r>
+      <w:r>
+        <w:rPr>
+          <w:sz w:val="24"/>
+        </w:rPr>
+        <w:br/>
+      </w:r>
+      <w:proofErr w:type="spellStart"/>
+      <w:r>
+        <w:rPr>
+          <w:sz w:val="24"/>
+        </w:rPr>
+        <w:t>k-</w:t>
+      </w:r>
+      <w:r>
+        <w:rPr>
+          <w:sz w:val="24"/>
+        </w:rPr>
+        <w:t>meri</w:t>
+      </w:r>
+      <w:proofErr w:type="spellEnd"/>
+      <w:r>
+        <w:rPr>
+          <w:sz w:val="24"/>
+        </w:rPr>
+        <w:t xml:space="preserve"> suhe. </w:t>
+      </w:r>
+      <w:r>
+        <w:rPr>
+          <w:sz w:val="24"/>
+        </w:rPr>
+        <w:t xml:space="preserve">Punaseks on värvitud proovid, kus </w:t>
+      </w:r>
+      <w:proofErr w:type="spellStart"/>
+      <w:r>
+        <w:rPr>
+          <w:sz w:val="24"/>
+        </w:rPr>
+        <w:t>AvgSpotLen_l</w:t>
+      </w:r>
+      <w:proofErr w:type="spellEnd"/>
+      <w:r>
+        <w:rPr>
+          <w:sz w:val="24"/>
+        </w:rPr>
+        <w:t xml:space="preserve"> on 166, siniseks kus </w:t>
+      </w:r>
+      <w:proofErr w:type="spellStart"/>
+      <w:r>
+        <w:rPr>
+          <w:sz w:val="24"/>
+        </w:rPr>
+        <w:t>AvgSpotLen_l</w:t>
+      </w:r>
+      <w:proofErr w:type="spellEnd"/>
+      <w:r>
+        <w:rPr>
+          <w:sz w:val="24"/>
+        </w:rPr>
+        <w:t xml:space="preserve"> on mõni muu väärtusega (</w:t>
+      </w:r>
+      <w:r>
+        <w:rPr>
+          <w:sz w:val="24"/>
+        </w:rPr>
+        <w:t>enamus</w:t>
+      </w:r>
+      <w:r>
+        <w:rPr>
+          <w:sz w:val="24"/>
+        </w:rPr>
+        <w:t xml:space="preserve"> 165).</w:t>
+      </w:r>
+    </w:p>
+    <w:p/>
     <w:p>
       <w:pPr>
         <w:pStyle w:val="Pealkiri2"/>
@@ -7594,7 +7893,6 @@
         <w:pStyle w:val="Pealkiri3"/>
       </w:pPr>
       <w:r>
-        <w:lastRenderedPageBreak/>
         <w:t xml:space="preserve">TODO: keskmised </w:t>
       </w:r>
       <w:proofErr w:type="spellStart"/>
@@ -7605,6 +7903,27 @@
       <w:r>
         <w:t xml:space="preserve"> pikkused</w:t>
       </w:r>
+    </w:p>
+    <w:p>
+      <w:pPr>
+        <w:pStyle w:val="Loendilik"/>
+        <w:numPr>
+          <w:ilvl w:val="0"/>
+          <w:numId w:val="7"/>
+        </w:numPr>
+      </w:pPr>
+      <w:r>
+        <w:t>Grupeerumise põhjused</w:t>
+      </w:r>
+    </w:p>
+    <w:p>
+      <w:pPr>
+        <w:pStyle w:val="Loendilik"/>
+        <w:numPr>
+          <w:ilvl w:val="0"/>
+          <w:numId w:val="7"/>
+        </w:numPr>
+      </w:pPr>
     </w:p>
     <w:p>
       <w:pPr>
@@ -9573,7 +9892,7 @@
 </file>
 
 <file path=customXml/itemProps1.xml><?xml version="1.0" encoding="utf-8"?>
-<ds:datastoreItem xmlns:ds="http://schemas.openxmlformats.org/officeDocument/2006/customXml" ds:itemID="{F4165992-5C98-4F3A-A8F0-7544DD05BD15}">
+<ds:datastoreItem xmlns:ds="http://schemas.openxmlformats.org/officeDocument/2006/customXml" ds:itemID="{EB3F0EE4-0A5C-4163-932D-6097C5109AED}">
   <ds:schemaRefs>
     <ds:schemaRef ds:uri="http://schemas.openxmlformats.org/officeDocument/2006/bibliography"/>
   </ds:schemaRefs>

</xml_diff>

<commit_message>
final touches, LINE elements
</commit_message>
<xml_diff>
--- a/thesis/thesis.docx
+++ b/thesis/thesis.docx
@@ -195,7 +195,7 @@
         </w:numPr>
         <w:ind w:left="432" w:hanging="432"/>
       </w:pPr>
-      <w:bookmarkStart w:id="1" w:name="_Toc483709353"/>
+      <w:bookmarkStart w:id="1" w:name="_Toc483795230"/>
       <w:r>
         <w:lastRenderedPageBreak/>
         <w:t>Infoleht</w:t>
@@ -247,13 +247,7 @@
       </w:r>
       <w:proofErr w:type="spellEnd"/>
       <w:r>
-        <w:t xml:space="preserve"> pikkusega on seostatud mitmesuguseid haigusi ning inimese üldist tervislikku seisundit.</w:t>
-      </w:r>
-      <w:r>
-        <w:t xml:space="preserve"> </w:t>
-      </w:r>
-      <w:r>
-        <w:t xml:space="preserve">Teise põlvkonna </w:t>
+        <w:t xml:space="preserve"> pikkusega on seostatud mitmesuguseid haigusi ning inimese üldist tervislikku seisundit. Teise põlvkonna </w:t>
       </w:r>
       <w:proofErr w:type="spellStart"/>
       <w:r>
@@ -261,13 +255,7 @@
       </w:r>
       <w:proofErr w:type="spellEnd"/>
       <w:r>
-        <w:t xml:space="preserve"> tehnoloo</w:t>
-      </w:r>
-      <w:r>
-        <w:t>giate hinna alanemine</w:t>
-      </w:r>
-      <w:r>
-        <w:t xml:space="preserve"> on viinud tekitatavate andmemahtude hüppelise suurenemiseni. Seetõttu on oluline nende andmete töötlemiseks kiirete ja üldiste meetodite olemasolu.</w:t>
+        <w:t xml:space="preserve"> tehnoloogiate hinna alanemine on viinud tekitatavate andmemahtude hüppelise suurenemiseni. Seetõttu on oluline nende andmete töötlemiseks kiirete ja üldiste meetodite olemasolu.</w:t>
       </w:r>
     </w:p>
     <w:p>
@@ -296,10 +284,7 @@
       </w:r>
       <w:proofErr w:type="spellEnd"/>
       <w:r>
-        <w:t xml:space="preserve"> põhist metoodikat.</w:t>
-      </w:r>
-      <w:r>
-        <w:t xml:space="preserve"> </w:t>
+        <w:t xml:space="preserve"> põhist metoodikat. </w:t>
       </w:r>
       <w:r>
         <w:t xml:space="preserve">Töö käigus arendati välja tööriist suure hulga </w:t>
@@ -1214,6 +1199,13 @@
     </w:p>
     <w:sdt>
       <w:sdtPr>
+        <w:rPr>
+          <w:rFonts w:asciiTheme="minorHAnsi" w:eastAsiaTheme="minorHAnsi" w:hAnsiTheme="minorHAnsi" w:cstheme="minorBidi"/>
+          <w:color w:val="auto"/>
+          <w:sz w:val="24"/>
+          <w:szCs w:val="22"/>
+          <w:lang w:eastAsia="en-US"/>
+        </w:rPr>
         <w:id w:val="-447165646"/>
         <w:docPartObj>
           <w:docPartGallery w:val="Table of Contents"/>
@@ -1222,13 +1214,8 @@
       </w:sdtPr>
       <w:sdtEndPr>
         <w:rPr>
-          <w:rFonts w:asciiTheme="minorHAnsi" w:eastAsiaTheme="minorHAnsi" w:hAnsiTheme="minorHAnsi" w:cstheme="minorBidi"/>
           <w:b/>
           <w:bCs/>
-          <w:color w:val="auto"/>
-          <w:sz w:val="24"/>
-          <w:szCs w:val="22"/>
-          <w:lang w:eastAsia="en-US"/>
         </w:rPr>
       </w:sdtEndPr>
       <w:sdtContent>
@@ -1262,7 +1249,7 @@
           <w:r>
             <w:fldChar w:fldCharType="separate"/>
           </w:r>
-          <w:hyperlink w:anchor="_Toc483709353" w:history="1">
+          <w:hyperlink w:anchor="_Toc483795230" w:history="1">
             <w:r>
               <w:rPr>
                 <w:rStyle w:val="Hperlink"/>
@@ -1289,7 +1276,7 @@
                 <w:noProof/>
                 <w:webHidden/>
               </w:rPr>
-              <w:instrText xml:space="preserve"> PAGEREF _Toc483709353 \h </w:instrText>
+              <w:instrText xml:space="preserve"> PAGEREF _Toc483795230 \h </w:instrText>
             </w:r>
             <w:r>
               <w:rPr>
@@ -1333,7 +1320,7 @@
               <w:lang w:eastAsia="et-EE"/>
             </w:rPr>
           </w:pPr>
-          <w:hyperlink w:anchor="_Toc483709354" w:history="1">
+          <w:hyperlink w:anchor="_Toc483795231" w:history="1">
             <w:r>
               <w:rPr>
                 <w:rStyle w:val="Hperlink"/>
@@ -1360,7 +1347,7 @@
                 <w:noProof/>
                 <w:webHidden/>
               </w:rPr>
-              <w:instrText xml:space="preserve"> PAGEREF _Toc483709354 \h </w:instrText>
+              <w:instrText xml:space="preserve"> PAGEREF _Toc483795231 \h </w:instrText>
             </w:r>
             <w:r>
               <w:rPr>
@@ -1405,7 +1392,7 @@
               <w:lang w:eastAsia="et-EE"/>
             </w:rPr>
           </w:pPr>
-          <w:hyperlink w:anchor="_Toc483709355" w:history="1">
+          <w:hyperlink w:anchor="_Toc483795232" w:history="1">
             <w:r>
               <w:rPr>
                 <w:rStyle w:val="Hperlink"/>
@@ -1448,7 +1435,7 @@
                 <w:noProof/>
                 <w:webHidden/>
               </w:rPr>
-              <w:instrText xml:space="preserve"> PAGEREF _Toc483709355 \h </w:instrText>
+              <w:instrText xml:space="preserve"> PAGEREF _Toc483795232 \h </w:instrText>
             </w:r>
             <w:r>
               <w:rPr>
@@ -1493,7 +1480,7 @@
               <w:lang w:eastAsia="et-EE"/>
             </w:rPr>
           </w:pPr>
-          <w:hyperlink w:anchor="_Toc483709356" w:history="1">
+          <w:hyperlink w:anchor="_Toc483795233" w:history="1">
             <w:r>
               <w:rPr>
                 <w:rStyle w:val="Hperlink"/>
@@ -1536,7 +1523,7 @@
                 <w:noProof/>
                 <w:webHidden/>
               </w:rPr>
-              <w:instrText xml:space="preserve"> PAGEREF _Toc483709356 \h </w:instrText>
+              <w:instrText xml:space="preserve"> PAGEREF _Toc483795233 \h </w:instrText>
             </w:r>
             <w:r>
               <w:rPr>
@@ -1581,7 +1568,7 @@
               <w:lang w:eastAsia="et-EE"/>
             </w:rPr>
           </w:pPr>
-          <w:hyperlink w:anchor="_Toc483709357" w:history="1">
+          <w:hyperlink w:anchor="_Toc483795234" w:history="1">
             <w:r>
               <w:rPr>
                 <w:rStyle w:val="Hperlink"/>
@@ -1624,7 +1611,7 @@
                 <w:noProof/>
                 <w:webHidden/>
               </w:rPr>
-              <w:instrText xml:space="preserve"> PAGEREF _Toc483709357 \h </w:instrText>
+              <w:instrText xml:space="preserve"> PAGEREF _Toc483795234 \h </w:instrText>
             </w:r>
             <w:r>
               <w:rPr>
@@ -1669,7 +1656,7 @@
               <w:lang w:eastAsia="et-EE"/>
             </w:rPr>
           </w:pPr>
-          <w:hyperlink w:anchor="_Toc483709358" w:history="1">
+          <w:hyperlink w:anchor="_Toc483795235" w:history="1">
             <w:r>
               <w:rPr>
                 <w:rStyle w:val="Hperlink"/>
@@ -1712,7 +1699,7 @@
                 <w:noProof/>
                 <w:webHidden/>
               </w:rPr>
-              <w:instrText xml:space="preserve"> PAGEREF _Toc483709358 \h </w:instrText>
+              <w:instrText xml:space="preserve"> PAGEREF _Toc483795235 \h </w:instrText>
             </w:r>
             <w:r>
               <w:rPr>
@@ -1757,7 +1744,7 @@
               <w:lang w:eastAsia="et-EE"/>
             </w:rPr>
           </w:pPr>
-          <w:hyperlink w:anchor="_Toc483709359" w:history="1">
+          <w:hyperlink w:anchor="_Toc483795236" w:history="1">
             <w:r>
               <w:rPr>
                 <w:rStyle w:val="Hperlink"/>
@@ -1800,7 +1787,7 @@
                 <w:noProof/>
                 <w:webHidden/>
               </w:rPr>
-              <w:instrText xml:space="preserve"> PAGEREF _Toc483709359 \h </w:instrText>
+              <w:instrText xml:space="preserve"> PAGEREF _Toc483795236 \h </w:instrText>
             </w:r>
             <w:r>
               <w:rPr>
@@ -1845,7 +1832,7 @@
               <w:lang w:eastAsia="et-EE"/>
             </w:rPr>
           </w:pPr>
-          <w:hyperlink w:anchor="_Toc483709360" w:history="1">
+          <w:hyperlink w:anchor="_Toc483795237" w:history="1">
             <w:r>
               <w:rPr>
                 <w:rStyle w:val="Hperlink"/>
@@ -1888,7 +1875,7 @@
                 <w:noProof/>
                 <w:webHidden/>
               </w:rPr>
-              <w:instrText xml:space="preserve"> PAGEREF _Toc483709360 \h </w:instrText>
+              <w:instrText xml:space="preserve"> PAGEREF _Toc483795237 \h </w:instrText>
             </w:r>
             <w:r>
               <w:rPr>
@@ -1933,7 +1920,7 @@
               <w:lang w:eastAsia="et-EE"/>
             </w:rPr>
           </w:pPr>
-          <w:hyperlink w:anchor="_Toc483709361" w:history="1">
+          <w:hyperlink w:anchor="_Toc483795238" w:history="1">
             <w:r>
               <w:rPr>
                 <w:rStyle w:val="Hperlink"/>
@@ -1976,7 +1963,7 @@
                 <w:noProof/>
                 <w:webHidden/>
               </w:rPr>
-              <w:instrText xml:space="preserve"> PAGEREF _Toc483709361 \h </w:instrText>
+              <w:instrText xml:space="preserve"> PAGEREF _Toc483795238 \h </w:instrText>
             </w:r>
             <w:r>
               <w:rPr>
@@ -2021,7 +2008,7 @@
               <w:lang w:eastAsia="et-EE"/>
             </w:rPr>
           </w:pPr>
-          <w:hyperlink w:anchor="_Toc483709362" w:history="1">
+          <w:hyperlink w:anchor="_Toc483795239" w:history="1">
             <w:r>
               <w:rPr>
                 <w:rStyle w:val="Hperlink"/>
@@ -2064,7 +2051,7 @@
                 <w:noProof/>
                 <w:webHidden/>
               </w:rPr>
-              <w:instrText xml:space="preserve"> PAGEREF _Toc483709362 \h </w:instrText>
+              <w:instrText xml:space="preserve"> PAGEREF _Toc483795239 \h </w:instrText>
             </w:r>
             <w:r>
               <w:rPr>
@@ -2109,7 +2096,7 @@
               <w:lang w:eastAsia="et-EE"/>
             </w:rPr>
           </w:pPr>
-          <w:hyperlink w:anchor="_Toc483709363" w:history="1">
+          <w:hyperlink w:anchor="_Toc483795240" w:history="1">
             <w:r>
               <w:rPr>
                 <w:rStyle w:val="Hperlink"/>
@@ -2152,7 +2139,7 @@
                 <w:noProof/>
                 <w:webHidden/>
               </w:rPr>
-              <w:instrText xml:space="preserve"> PAGEREF _Toc483709363 \h </w:instrText>
+              <w:instrText xml:space="preserve"> PAGEREF _Toc483795240 \h </w:instrText>
             </w:r>
             <w:r>
               <w:rPr>
@@ -2197,7 +2184,7 @@
               <w:lang w:eastAsia="et-EE"/>
             </w:rPr>
           </w:pPr>
-          <w:hyperlink w:anchor="_Toc483709364" w:history="1">
+          <w:hyperlink w:anchor="_Toc483795241" w:history="1">
             <w:r>
               <w:rPr>
                 <w:rStyle w:val="Hperlink"/>
@@ -2240,7 +2227,7 @@
                 <w:noProof/>
                 <w:webHidden/>
               </w:rPr>
-              <w:instrText xml:space="preserve"> PAGEREF _Toc483709364 \h </w:instrText>
+              <w:instrText xml:space="preserve"> PAGEREF _Toc483795241 \h </w:instrText>
             </w:r>
             <w:r>
               <w:rPr>
@@ -2285,7 +2272,7 @@
               <w:lang w:eastAsia="et-EE"/>
             </w:rPr>
           </w:pPr>
-          <w:hyperlink w:anchor="_Toc483709365" w:history="1">
+          <w:hyperlink w:anchor="_Toc483795242" w:history="1">
             <w:r>
               <w:rPr>
                 <w:rStyle w:val="Hperlink"/>
@@ -2307,6 +2294,94 @@
                 <w:rStyle w:val="Hperlink"/>
                 <w:noProof/>
               </w:rPr>
+              <w:t>Pikad insertsioonilised hajuskorduselemendid LINE1</w:t>
+            </w:r>
+            <w:r>
+              <w:rPr>
+                <w:noProof/>
+                <w:webHidden/>
+              </w:rPr>
+              <w:tab/>
+            </w:r>
+            <w:r>
+              <w:rPr>
+                <w:noProof/>
+                <w:webHidden/>
+              </w:rPr>
+              <w:fldChar w:fldCharType="begin"/>
+            </w:r>
+            <w:r>
+              <w:rPr>
+                <w:noProof/>
+                <w:webHidden/>
+              </w:rPr>
+              <w:instrText xml:space="preserve"> PAGEREF _Toc483795242 \h </w:instrText>
+            </w:r>
+            <w:r>
+              <w:rPr>
+                <w:noProof/>
+                <w:webHidden/>
+              </w:rPr>
+            </w:r>
+            <w:r>
+              <w:rPr>
+                <w:noProof/>
+                <w:webHidden/>
+              </w:rPr>
+              <w:fldChar w:fldCharType="separate"/>
+            </w:r>
+            <w:r>
+              <w:rPr>
+                <w:noProof/>
+                <w:webHidden/>
+              </w:rPr>
+              <w:t>11</w:t>
+            </w:r>
+            <w:r>
+              <w:rPr>
+                <w:noProof/>
+                <w:webHidden/>
+              </w:rPr>
+              <w:fldChar w:fldCharType="end"/>
+            </w:r>
+          </w:hyperlink>
+        </w:p>
+        <w:p>
+          <w:pPr>
+            <w:pStyle w:val="SK2"/>
+            <w:tabs>
+              <w:tab w:val="left" w:pos="880"/>
+              <w:tab w:val="right" w:leader="dot" w:pos="9061"/>
+            </w:tabs>
+            <w:rPr>
+              <w:rFonts w:eastAsiaTheme="minorEastAsia"/>
+              <w:noProof/>
+              <w:sz w:val="22"/>
+              <w:lang w:eastAsia="et-EE"/>
+            </w:rPr>
+          </w:pPr>
+          <w:hyperlink w:anchor="_Toc483795243" w:history="1">
+            <w:r>
+              <w:rPr>
+                <w:rStyle w:val="Hperlink"/>
+                <w:noProof/>
+              </w:rPr>
+              <w:t>1.4</w:t>
+            </w:r>
+            <w:r>
+              <w:rPr>
+                <w:rFonts w:eastAsiaTheme="minorEastAsia"/>
+                <w:noProof/>
+                <w:sz w:val="22"/>
+                <w:lang w:eastAsia="et-EE"/>
+              </w:rPr>
+              <w:tab/>
+            </w:r>
+            <w:r>
+              <w:rPr>
+                <w:rStyle w:val="Hperlink"/>
+                <w:noProof/>
+              </w:rPr>
               <w:t>Teise põlvkonna sekveneerimisandmed</w:t>
             </w:r>
             <w:r>
@@ -2328,7 +2403,7 @@
                 <w:noProof/>
                 <w:webHidden/>
               </w:rPr>
-              <w:instrText xml:space="preserve"> PAGEREF _Toc483709365 \h </w:instrText>
+              <w:instrText xml:space="preserve"> PAGEREF _Toc483795243 \h </w:instrText>
             </w:r>
             <w:r>
               <w:rPr>
@@ -2348,7 +2423,7 @@
                 <w:noProof/>
                 <w:webHidden/>
               </w:rPr>
-              <w:t>11</w:t>
+              <w:t>12</w:t>
             </w:r>
             <w:r>
               <w:rPr>
@@ -2373,13 +2448,13 @@
               <w:lang w:eastAsia="et-EE"/>
             </w:rPr>
           </w:pPr>
-          <w:hyperlink w:anchor="_Toc483709366" w:history="1">
+          <w:hyperlink w:anchor="_Toc483795244" w:history="1">
             <w:r>
               <w:rPr>
                 <w:rStyle w:val="Hperlink"/>
                 <w:noProof/>
               </w:rPr>
-              <w:t>1.3.1</w:t>
+              <w:t>1.4.1</w:t>
             </w:r>
             <w:r>
               <w:rPr>
@@ -2416,7 +2491,7 @@
                 <w:noProof/>
                 <w:webHidden/>
               </w:rPr>
-              <w:instrText xml:space="preserve"> PAGEREF _Toc483709366 \h </w:instrText>
+              <w:instrText xml:space="preserve"> PAGEREF _Toc483795244 \h </w:instrText>
             </w:r>
             <w:r>
               <w:rPr>
@@ -2436,7 +2511,7 @@
                 <w:noProof/>
                 <w:webHidden/>
               </w:rPr>
-              <w:t>12</w:t>
+              <w:t>13</w:t>
             </w:r>
             <w:r>
               <w:rPr>
@@ -2461,13 +2536,13 @@
               <w:lang w:eastAsia="et-EE"/>
             </w:rPr>
           </w:pPr>
-          <w:hyperlink w:anchor="_Toc483709367" w:history="1">
+          <w:hyperlink w:anchor="_Toc483795245" w:history="1">
             <w:r>
               <w:rPr>
                 <w:rStyle w:val="Hperlink"/>
                 <w:noProof/>
               </w:rPr>
-              <w:t>1.3.2</w:t>
+              <w:t>1.4.2</w:t>
             </w:r>
             <w:r>
               <w:rPr>
@@ -2504,7 +2579,7 @@
                 <w:noProof/>
                 <w:webHidden/>
               </w:rPr>
-              <w:instrText xml:space="preserve"> PAGEREF _Toc483709367 \h </w:instrText>
+              <w:instrText xml:space="preserve"> PAGEREF _Toc483795245 \h </w:instrText>
             </w:r>
             <w:r>
               <w:rPr>
@@ -2549,13 +2624,13 @@
               <w:lang w:eastAsia="et-EE"/>
             </w:rPr>
           </w:pPr>
-          <w:hyperlink w:anchor="_Toc483709368" w:history="1">
+          <w:hyperlink w:anchor="_Toc483795246" w:history="1">
             <w:r>
               <w:rPr>
                 <w:rStyle w:val="Hperlink"/>
                 <w:noProof/>
               </w:rPr>
-              <w:t>1.3.3</w:t>
+              <w:t>1.4.3</w:t>
             </w:r>
             <w:r>
               <w:rPr>
@@ -2592,7 +2667,7 @@
                 <w:noProof/>
                 <w:webHidden/>
               </w:rPr>
-              <w:instrText xml:space="preserve"> PAGEREF _Toc483709368 \h </w:instrText>
+              <w:instrText xml:space="preserve"> PAGEREF _Toc483795246 \h </w:instrText>
             </w:r>
             <w:r>
               <w:rPr>
@@ -2612,7 +2687,7 @@
                 <w:noProof/>
                 <w:webHidden/>
               </w:rPr>
-              <w:t>13</w:t>
+              <w:t>14</w:t>
             </w:r>
             <w:r>
               <w:rPr>
@@ -2637,13 +2712,13 @@
               <w:lang w:eastAsia="et-EE"/>
             </w:rPr>
           </w:pPr>
-          <w:hyperlink w:anchor="_Toc483709369" w:history="1">
+          <w:hyperlink w:anchor="_Toc483795247" w:history="1">
             <w:r>
               <w:rPr>
                 <w:rStyle w:val="Hperlink"/>
                 <w:noProof/>
               </w:rPr>
-              <w:t>1.3.4</w:t>
+              <w:t>1.4.4</w:t>
             </w:r>
             <w:r>
               <w:rPr>
@@ -2680,7 +2755,7 @@
                 <w:noProof/>
                 <w:webHidden/>
               </w:rPr>
-              <w:instrText xml:space="preserve"> PAGEREF _Toc483709369 \h </w:instrText>
+              <w:instrText xml:space="preserve"> PAGEREF _Toc483795247 \h </w:instrText>
             </w:r>
             <w:r>
               <w:rPr>
@@ -2700,7 +2775,7 @@
                 <w:noProof/>
                 <w:webHidden/>
               </w:rPr>
-              <w:t>13</w:t>
+              <w:t>14</w:t>
             </w:r>
             <w:r>
               <w:rPr>
@@ -2725,13 +2800,13 @@
               <w:lang w:eastAsia="et-EE"/>
             </w:rPr>
           </w:pPr>
-          <w:hyperlink w:anchor="_Toc483709370" w:history="1">
+          <w:hyperlink w:anchor="_Toc483795248" w:history="1">
             <w:r>
               <w:rPr>
                 <w:rStyle w:val="Hperlink"/>
                 <w:noProof/>
               </w:rPr>
-              <w:t>1.4</w:t>
+              <w:t>1.5</w:t>
             </w:r>
             <w:r>
               <w:rPr>
@@ -2768,7 +2843,7 @@
                 <w:noProof/>
                 <w:webHidden/>
               </w:rPr>
-              <w:instrText xml:space="preserve"> PAGEREF _Toc483709370 \h </w:instrText>
+              <w:instrText xml:space="preserve"> PAGEREF _Toc483795248 \h </w:instrText>
             </w:r>
             <w:r>
               <w:rPr>
@@ -2788,7 +2863,7 @@
                 <w:noProof/>
                 <w:webHidden/>
               </w:rPr>
-              <w:t>14</w:t>
+              <w:t>15</w:t>
             </w:r>
             <w:r>
               <w:rPr>
@@ -2813,13 +2888,13 @@
               <w:lang w:eastAsia="et-EE"/>
             </w:rPr>
           </w:pPr>
-          <w:hyperlink w:anchor="_Toc483709371" w:history="1">
+          <w:hyperlink w:anchor="_Toc483795249" w:history="1">
             <w:r>
               <w:rPr>
                 <w:rStyle w:val="Hperlink"/>
                 <w:noProof/>
               </w:rPr>
-              <w:t>1.4.1</w:t>
+              <w:t>1.5.1</w:t>
             </w:r>
             <w:r>
               <w:rPr>
@@ -2856,7 +2931,7 @@
                 <w:noProof/>
                 <w:webHidden/>
               </w:rPr>
-              <w:instrText xml:space="preserve"> PAGEREF _Toc483709371 \h </w:instrText>
+              <w:instrText xml:space="preserve"> PAGEREF _Toc483795249 \h </w:instrText>
             </w:r>
             <w:r>
               <w:rPr>
@@ -2901,13 +2976,13 @@
               <w:lang w:eastAsia="et-EE"/>
             </w:rPr>
           </w:pPr>
-          <w:hyperlink w:anchor="_Toc483709372" w:history="1">
+          <w:hyperlink w:anchor="_Toc483795250" w:history="1">
             <w:r>
               <w:rPr>
                 <w:rStyle w:val="Hperlink"/>
                 <w:noProof/>
               </w:rPr>
-              <w:t>1.4.2</w:t>
+              <w:t>1.5.2</w:t>
             </w:r>
             <w:r>
               <w:rPr>
@@ -2944,7 +3019,7 @@
                 <w:noProof/>
                 <w:webHidden/>
               </w:rPr>
-              <w:instrText xml:space="preserve"> PAGEREF _Toc483709372 \h </w:instrText>
+              <w:instrText xml:space="preserve"> PAGEREF _Toc483795250 \h </w:instrText>
             </w:r>
             <w:r>
               <w:rPr>
@@ -2964,7 +3039,7 @@
                 <w:noProof/>
                 <w:webHidden/>
               </w:rPr>
-              <w:t>15</w:t>
+              <w:t>16</w:t>
             </w:r>
             <w:r>
               <w:rPr>
@@ -2989,7 +3064,7 @@
               <w:lang w:eastAsia="et-EE"/>
             </w:rPr>
           </w:pPr>
-          <w:hyperlink w:anchor="_Toc483709373" w:history="1">
+          <w:hyperlink w:anchor="_Toc483795251" w:history="1">
             <w:r>
               <w:rPr>
                 <w:rStyle w:val="Hperlink"/>
@@ -3032,7 +3107,7 @@
                 <w:noProof/>
                 <w:webHidden/>
               </w:rPr>
-              <w:instrText xml:space="preserve"> PAGEREF _Toc483709373 \h </w:instrText>
+              <w:instrText xml:space="preserve"> PAGEREF _Toc483795251 \h </w:instrText>
             </w:r>
             <w:r>
               <w:rPr>
@@ -3052,7 +3127,7 @@
                 <w:noProof/>
                 <w:webHidden/>
               </w:rPr>
-              <w:t>16</w:t>
+              <w:t>17</w:t>
             </w:r>
             <w:r>
               <w:rPr>
@@ -3077,7 +3152,7 @@
               <w:lang w:eastAsia="et-EE"/>
             </w:rPr>
           </w:pPr>
-          <w:hyperlink w:anchor="_Toc483709374" w:history="1">
+          <w:hyperlink w:anchor="_Toc483795252" w:history="1">
             <w:r>
               <w:rPr>
                 <w:rStyle w:val="Hperlink"/>
@@ -3120,7 +3195,7 @@
                 <w:noProof/>
                 <w:webHidden/>
               </w:rPr>
-              <w:instrText xml:space="preserve"> PAGEREF _Toc483709374 \h </w:instrText>
+              <w:instrText xml:space="preserve"> PAGEREF _Toc483795252 \h </w:instrText>
             </w:r>
             <w:r>
               <w:rPr>
@@ -3140,7 +3215,7 @@
                 <w:noProof/>
                 <w:webHidden/>
               </w:rPr>
-              <w:t>16</w:t>
+              <w:t>17</w:t>
             </w:r>
             <w:r>
               <w:rPr>
@@ -3165,7 +3240,7 @@
               <w:lang w:eastAsia="et-EE"/>
             </w:rPr>
           </w:pPr>
-          <w:hyperlink w:anchor="_Toc483709375" w:history="1">
+          <w:hyperlink w:anchor="_Toc483795253" w:history="1">
             <w:r>
               <w:rPr>
                 <w:rStyle w:val="Hperlink"/>
@@ -3208,7 +3283,7 @@
                 <w:noProof/>
                 <w:webHidden/>
               </w:rPr>
-              <w:instrText xml:space="preserve"> PAGEREF _Toc483709375 \h </w:instrText>
+              <w:instrText xml:space="preserve"> PAGEREF _Toc483795253 \h </w:instrText>
             </w:r>
             <w:r>
               <w:rPr>
@@ -3228,7 +3303,7 @@
                 <w:noProof/>
                 <w:webHidden/>
               </w:rPr>
-              <w:t>16</w:t>
+              <w:t>17</w:t>
             </w:r>
             <w:r>
               <w:rPr>
@@ -3253,7 +3328,7 @@
               <w:lang w:eastAsia="et-EE"/>
             </w:rPr>
           </w:pPr>
-          <w:hyperlink w:anchor="_Toc483709376" w:history="1">
+          <w:hyperlink w:anchor="_Toc483795254" w:history="1">
             <w:r>
               <w:rPr>
                 <w:rStyle w:val="Hperlink"/>
@@ -3296,7 +3371,7 @@
                 <w:noProof/>
                 <w:webHidden/>
               </w:rPr>
-              <w:instrText xml:space="preserve"> PAGEREF _Toc483709376 \h </w:instrText>
+              <w:instrText xml:space="preserve"> PAGEREF _Toc483795254 \h </w:instrText>
             </w:r>
             <w:r>
               <w:rPr>
@@ -3316,7 +3391,7 @@
                 <w:noProof/>
                 <w:webHidden/>
               </w:rPr>
-              <w:t>16</w:t>
+              <w:t>17</w:t>
             </w:r>
             <w:r>
               <w:rPr>
@@ -3341,7 +3416,7 @@
               <w:lang w:eastAsia="et-EE"/>
             </w:rPr>
           </w:pPr>
-          <w:hyperlink w:anchor="_Toc483709377" w:history="1">
+          <w:hyperlink w:anchor="_Toc483795255" w:history="1">
             <w:r>
               <w:rPr>
                 <w:rStyle w:val="Hperlink"/>
@@ -3384,7 +3459,7 @@
                 <w:noProof/>
                 <w:webHidden/>
               </w:rPr>
-              <w:instrText xml:space="preserve"> PAGEREF _Toc483709377 \h </w:instrText>
+              <w:instrText xml:space="preserve"> PAGEREF _Toc483795255 \h </w:instrText>
             </w:r>
             <w:r>
               <w:rPr>
@@ -3404,7 +3479,7 @@
                 <w:noProof/>
                 <w:webHidden/>
               </w:rPr>
-              <w:t>17</w:t>
+              <w:t>18</w:t>
             </w:r>
             <w:r>
               <w:rPr>
@@ -3429,7 +3504,7 @@
               <w:lang w:eastAsia="et-EE"/>
             </w:rPr>
           </w:pPr>
-          <w:hyperlink w:anchor="_Toc483709378" w:history="1">
+          <w:hyperlink w:anchor="_Toc483795256" w:history="1">
             <w:r>
               <w:rPr>
                 <w:rStyle w:val="Hperlink"/>
@@ -3472,7 +3547,7 @@
                 <w:noProof/>
                 <w:webHidden/>
               </w:rPr>
-              <w:instrText xml:space="preserve"> PAGEREF _Toc483709378 \h </w:instrText>
+              <w:instrText xml:space="preserve"> PAGEREF _Toc483795256 \h </w:instrText>
             </w:r>
             <w:r>
               <w:rPr>
@@ -3517,7 +3592,7 @@
               <w:lang w:eastAsia="et-EE"/>
             </w:rPr>
           </w:pPr>
-          <w:hyperlink w:anchor="_Toc483709379" w:history="1">
+          <w:hyperlink w:anchor="_Toc483795257" w:history="1">
             <w:r>
               <w:rPr>
                 <w:rStyle w:val="Hperlink"/>
@@ -3560,7 +3635,7 @@
                 <w:noProof/>
                 <w:webHidden/>
               </w:rPr>
-              <w:instrText xml:space="preserve"> PAGEREF _Toc483709379 \h </w:instrText>
+              <w:instrText xml:space="preserve"> PAGEREF _Toc483795257 \h </w:instrText>
             </w:r>
             <w:r>
               <w:rPr>
@@ -3580,7 +3655,7 @@
                 <w:noProof/>
                 <w:webHidden/>
               </w:rPr>
-              <w:t>18</w:t>
+              <w:t>19</w:t>
             </w:r>
             <w:r>
               <w:rPr>
@@ -3605,7 +3680,7 @@
               <w:lang w:eastAsia="et-EE"/>
             </w:rPr>
           </w:pPr>
-          <w:hyperlink w:anchor="_Toc483709380" w:history="1">
+          <w:hyperlink w:anchor="_Toc483795258" w:history="1">
             <w:r>
               <w:rPr>
                 <w:rStyle w:val="Hperlink"/>
@@ -3648,7 +3723,7 @@
                 <w:noProof/>
                 <w:webHidden/>
               </w:rPr>
-              <w:instrText xml:space="preserve"> PAGEREF _Toc483709380 \h </w:instrText>
+              <w:instrText xml:space="preserve"> PAGEREF _Toc483795258 \h </w:instrText>
             </w:r>
             <w:r>
               <w:rPr>
@@ -3668,7 +3743,7 @@
                 <w:noProof/>
                 <w:webHidden/>
               </w:rPr>
-              <w:t>18</w:t>
+              <w:t>19</w:t>
             </w:r>
             <w:r>
               <w:rPr>
@@ -3693,7 +3768,7 @@
               <w:lang w:eastAsia="et-EE"/>
             </w:rPr>
           </w:pPr>
-          <w:hyperlink w:anchor="_Toc483709381" w:history="1">
+          <w:hyperlink w:anchor="_Toc483795259" w:history="1">
             <w:r>
               <w:rPr>
                 <w:rStyle w:val="Hperlink"/>
@@ -3736,7 +3811,7 @@
                 <w:noProof/>
                 <w:webHidden/>
               </w:rPr>
-              <w:instrText xml:space="preserve"> PAGEREF _Toc483709381 \h </w:instrText>
+              <w:instrText xml:space="preserve"> PAGEREF _Toc483795259 \h </w:instrText>
             </w:r>
             <w:r>
               <w:rPr>
@@ -3756,7 +3831,7 @@
                 <w:noProof/>
                 <w:webHidden/>
               </w:rPr>
-              <w:t>21</w:t>
+              <w:t>22</w:t>
             </w:r>
             <w:r>
               <w:rPr>
@@ -3781,7 +3856,7 @@
               <w:lang w:eastAsia="et-EE"/>
             </w:rPr>
           </w:pPr>
-          <w:hyperlink w:anchor="_Toc483709382" w:history="1">
+          <w:hyperlink w:anchor="_Toc483795260" w:history="1">
             <w:r>
               <w:rPr>
                 <w:rStyle w:val="Hperlink"/>
@@ -3824,7 +3899,7 @@
                 <w:noProof/>
                 <w:webHidden/>
               </w:rPr>
-              <w:instrText xml:space="preserve"> PAGEREF _Toc483709382 \h </w:instrText>
+              <w:instrText xml:space="preserve"> PAGEREF _Toc483795260 \h </w:instrText>
             </w:r>
             <w:r>
               <w:rPr>
@@ -3844,7 +3919,7 @@
                 <w:noProof/>
                 <w:webHidden/>
               </w:rPr>
-              <w:t>22</w:t>
+              <w:t>23</w:t>
             </w:r>
             <w:r>
               <w:rPr>
@@ -3869,7 +3944,7 @@
               <w:lang w:eastAsia="et-EE"/>
             </w:rPr>
           </w:pPr>
-          <w:hyperlink w:anchor="_Toc483709383" w:history="1">
+          <w:hyperlink w:anchor="_Toc483795261" w:history="1">
             <w:r>
               <w:rPr>
                 <w:rStyle w:val="Hperlink"/>
@@ -3912,7 +3987,7 @@
                 <w:noProof/>
                 <w:webHidden/>
               </w:rPr>
-              <w:instrText xml:space="preserve"> PAGEREF _Toc483709383 \h </w:instrText>
+              <w:instrText xml:space="preserve"> PAGEREF _Toc483795261 \h </w:instrText>
             </w:r>
             <w:r>
               <w:rPr>
@@ -3932,7 +4007,7 @@
                 <w:noProof/>
                 <w:webHidden/>
               </w:rPr>
-              <w:t>23</w:t>
+              <w:t>24</w:t>
             </w:r>
             <w:r>
               <w:rPr>
@@ -3957,7 +4032,7 @@
               <w:lang w:eastAsia="et-EE"/>
             </w:rPr>
           </w:pPr>
-          <w:hyperlink w:anchor="_Toc483709384" w:history="1">
+          <w:hyperlink w:anchor="_Toc483795262" w:history="1">
             <w:r>
               <w:rPr>
                 <w:rStyle w:val="Hperlink"/>
@@ -4000,7 +4075,7 @@
                 <w:noProof/>
                 <w:webHidden/>
               </w:rPr>
-              <w:instrText xml:space="preserve"> PAGEREF _Toc483709384 \h </w:instrText>
+              <w:instrText xml:space="preserve"> PAGEREF _Toc483795262 \h </w:instrText>
             </w:r>
             <w:r>
               <w:rPr>
@@ -4020,7 +4095,7 @@
                 <w:noProof/>
                 <w:webHidden/>
               </w:rPr>
-              <w:t>23</w:t>
+              <w:t>24</w:t>
             </w:r>
             <w:r>
               <w:rPr>
@@ -4045,7 +4120,7 @@
               <w:lang w:eastAsia="et-EE"/>
             </w:rPr>
           </w:pPr>
-          <w:hyperlink w:anchor="_Toc483709385" w:history="1">
+          <w:hyperlink w:anchor="_Toc483795263" w:history="1">
             <w:r>
               <w:rPr>
                 <w:rStyle w:val="Hperlink"/>
@@ -4088,7 +4163,7 @@
                 <w:noProof/>
                 <w:webHidden/>
               </w:rPr>
-              <w:instrText xml:space="preserve"> PAGEREF _Toc483709385 \h </w:instrText>
+              <w:instrText xml:space="preserve"> PAGEREF _Toc483795263 \h </w:instrText>
             </w:r>
             <w:r>
               <w:rPr>
@@ -4108,7 +4183,7 @@
                 <w:noProof/>
                 <w:webHidden/>
               </w:rPr>
-              <w:t>24</w:t>
+              <w:t>25</w:t>
             </w:r>
             <w:r>
               <w:rPr>
@@ -4133,7 +4208,7 @@
               <w:lang w:eastAsia="et-EE"/>
             </w:rPr>
           </w:pPr>
-          <w:hyperlink w:anchor="_Toc483709386" w:history="1">
+          <w:hyperlink w:anchor="_Toc483795264" w:history="1">
             <w:r>
               <w:rPr>
                 <w:rStyle w:val="Hperlink"/>
@@ -4176,7 +4251,7 @@
                 <w:noProof/>
                 <w:webHidden/>
               </w:rPr>
-              <w:instrText xml:space="preserve"> PAGEREF _Toc483709386 \h </w:instrText>
+              <w:instrText xml:space="preserve"> PAGEREF _Toc483795264 \h </w:instrText>
             </w:r>
             <w:r>
               <w:rPr>
@@ -4196,7 +4271,7 @@
                 <w:noProof/>
                 <w:webHidden/>
               </w:rPr>
-              <w:t>24</w:t>
+              <w:t>25</w:t>
             </w:r>
             <w:r>
               <w:rPr>
@@ -4220,7 +4295,7 @@
               <w:lang w:eastAsia="et-EE"/>
             </w:rPr>
           </w:pPr>
-          <w:hyperlink w:anchor="_Toc483709387" w:history="1">
+          <w:hyperlink w:anchor="_Toc483795265" w:history="1">
             <w:r>
               <w:rPr>
                 <w:rStyle w:val="Hperlink"/>
@@ -4247,7 +4322,7 @@
                 <w:noProof/>
                 <w:webHidden/>
               </w:rPr>
-              <w:instrText xml:space="preserve"> PAGEREF _Toc483709387 \h </w:instrText>
+              <w:instrText xml:space="preserve"> PAGEREF _Toc483795265 \h </w:instrText>
             </w:r>
             <w:r>
               <w:rPr>
@@ -4267,7 +4342,7 @@
                 <w:noProof/>
                 <w:webHidden/>
               </w:rPr>
-              <w:t>25</w:t>
+              <w:t>26</w:t>
             </w:r>
             <w:r>
               <w:rPr>
@@ -4291,7 +4366,7 @@
               <w:lang w:eastAsia="et-EE"/>
             </w:rPr>
           </w:pPr>
-          <w:hyperlink w:anchor="_Toc483709388" w:history="1">
+          <w:hyperlink w:anchor="_Toc483795266" w:history="1">
             <w:r>
               <w:rPr>
                 <w:rStyle w:val="Hperlink"/>
@@ -4318,7 +4393,7 @@
                 <w:noProof/>
                 <w:webHidden/>
               </w:rPr>
-              <w:instrText xml:space="preserve"> PAGEREF _Toc483709388 \h </w:instrText>
+              <w:instrText xml:space="preserve"> PAGEREF _Toc483795266 \h </w:instrText>
             </w:r>
             <w:r>
               <w:rPr>
@@ -4338,7 +4413,7 @@
                 <w:noProof/>
                 <w:webHidden/>
               </w:rPr>
-              <w:t>26</w:t>
+              <w:t>27</w:t>
             </w:r>
             <w:r>
               <w:rPr>
@@ -4362,7 +4437,7 @@
               <w:lang w:eastAsia="et-EE"/>
             </w:rPr>
           </w:pPr>
-          <w:hyperlink w:anchor="_Toc483709389" w:history="1">
+          <w:hyperlink w:anchor="_Toc483795267" w:history="1">
             <w:r>
               <w:rPr>
                 <w:rStyle w:val="Hperlink"/>
@@ -4389,7 +4464,7 @@
                 <w:noProof/>
                 <w:webHidden/>
               </w:rPr>
-              <w:instrText xml:space="preserve"> PAGEREF _Toc483709389 \h </w:instrText>
+              <w:instrText xml:space="preserve"> PAGEREF _Toc483795267 \h </w:instrText>
             </w:r>
             <w:r>
               <w:rPr>
@@ -4409,7 +4484,7 @@
                 <w:noProof/>
                 <w:webHidden/>
               </w:rPr>
-              <w:t>26</w:t>
+              <w:t>27</w:t>
             </w:r>
             <w:r>
               <w:rPr>
@@ -4433,7 +4508,7 @@
               <w:lang w:eastAsia="et-EE"/>
             </w:rPr>
           </w:pPr>
-          <w:hyperlink w:anchor="_Toc483709390" w:history="1">
+          <w:hyperlink w:anchor="_Toc483795268" w:history="1">
             <w:r>
               <w:rPr>
                 <w:rStyle w:val="Hperlink"/>
@@ -4460,7 +4535,7 @@
                 <w:noProof/>
                 <w:webHidden/>
               </w:rPr>
-              <w:instrText xml:space="preserve"> PAGEREF _Toc483709390 \h </w:instrText>
+              <w:instrText xml:space="preserve"> PAGEREF _Toc483795268 \h </w:instrText>
             </w:r>
             <w:r>
               <w:rPr>
@@ -4480,7 +4555,7 @@
                 <w:noProof/>
                 <w:webHidden/>
               </w:rPr>
-              <w:t>27</w:t>
+              <w:t>28</w:t>
             </w:r>
             <w:r>
               <w:rPr>
@@ -4504,7 +4579,7 @@
               <w:lang w:eastAsia="et-EE"/>
             </w:rPr>
           </w:pPr>
-          <w:hyperlink w:anchor="_Toc483709391" w:history="1">
+          <w:hyperlink w:anchor="_Toc483795269" w:history="1">
             <w:r>
               <w:rPr>
                 <w:rStyle w:val="Hperlink"/>
@@ -4531,7 +4606,7 @@
                 <w:noProof/>
                 <w:webHidden/>
               </w:rPr>
-              <w:instrText xml:space="preserve"> PAGEREF _Toc483709391 \h </w:instrText>
+              <w:instrText xml:space="preserve"> PAGEREF _Toc483795269 \h </w:instrText>
             </w:r>
             <w:r>
               <w:rPr>
@@ -4551,7 +4626,7 @@
                 <w:noProof/>
                 <w:webHidden/>
               </w:rPr>
-              <w:t>29</w:t>
+              <w:t>30</w:t>
             </w:r>
             <w:r>
               <w:rPr>
@@ -4575,7 +4650,7 @@
               <w:lang w:eastAsia="et-EE"/>
             </w:rPr>
           </w:pPr>
-          <w:hyperlink w:anchor="_Toc483709392" w:history="1">
+          <w:hyperlink w:anchor="_Toc483795270" w:history="1">
             <w:r>
               <w:rPr>
                 <w:rStyle w:val="Hperlink"/>
@@ -4602,7 +4677,7 @@
                 <w:noProof/>
                 <w:webHidden/>
               </w:rPr>
-              <w:instrText xml:space="preserve"> PAGEREF _Toc483709392 \h </w:instrText>
+              <w:instrText xml:space="preserve"> PAGEREF _Toc483795270 \h </w:instrText>
             </w:r>
             <w:r>
               <w:rPr>
@@ -4622,7 +4697,7 @@
                 <w:noProof/>
                 <w:webHidden/>
               </w:rPr>
-              <w:t>30</w:t>
+              <w:t>31</w:t>
             </w:r>
             <w:r>
               <w:rPr>
@@ -4646,7 +4721,7 @@
               <w:lang w:eastAsia="et-EE"/>
             </w:rPr>
           </w:pPr>
-          <w:hyperlink w:anchor="_Toc483709393" w:history="1">
+          <w:hyperlink w:anchor="_Toc483795271" w:history="1">
             <w:r>
               <w:rPr>
                 <w:rStyle w:val="Hperlink"/>
@@ -4673,7 +4748,7 @@
                 <w:noProof/>
                 <w:webHidden/>
               </w:rPr>
-              <w:instrText xml:space="preserve"> PAGEREF _Toc483709393 \h </w:instrText>
+              <w:instrText xml:space="preserve"> PAGEREF _Toc483795271 \h </w:instrText>
             </w:r>
             <w:r>
               <w:rPr>
@@ -4693,7 +4768,7 @@
                 <w:noProof/>
                 <w:webHidden/>
               </w:rPr>
-              <w:t>30</w:t>
+              <w:t>31</w:t>
             </w:r>
             <w:r>
               <w:rPr>
@@ -4717,7 +4792,7 @@
               <w:lang w:eastAsia="et-EE"/>
             </w:rPr>
           </w:pPr>
-          <w:hyperlink w:anchor="_Toc483709394" w:history="1">
+          <w:hyperlink w:anchor="_Toc483795272" w:history="1">
             <w:r>
               <w:rPr>
                 <w:rStyle w:val="Hperlink"/>
@@ -4744,7 +4819,7 @@
                 <w:noProof/>
                 <w:webHidden/>
               </w:rPr>
-              <w:instrText xml:space="preserve"> PAGEREF _Toc483709394 \h </w:instrText>
+              <w:instrText xml:space="preserve"> PAGEREF _Toc483795272 \h </w:instrText>
             </w:r>
             <w:r>
               <w:rPr>
@@ -4764,7 +4839,7 @@
                 <w:noProof/>
                 <w:webHidden/>
               </w:rPr>
-              <w:t>30</w:t>
+              <w:t>31</w:t>
             </w:r>
             <w:r>
               <w:rPr>
@@ -4788,7 +4863,7 @@
               <w:lang w:eastAsia="et-EE"/>
             </w:rPr>
           </w:pPr>
-          <w:hyperlink w:anchor="_Toc483709395" w:history="1">
+          <w:hyperlink w:anchor="_Toc483795273" w:history="1">
             <w:r>
               <w:rPr>
                 <w:rStyle w:val="Hperlink"/>
@@ -4815,7 +4890,7 @@
                 <w:noProof/>
                 <w:webHidden/>
               </w:rPr>
-              <w:instrText xml:space="preserve"> PAGEREF _Toc483709395 \h </w:instrText>
+              <w:instrText xml:space="preserve"> PAGEREF _Toc483795273 \h </w:instrText>
             </w:r>
             <w:r>
               <w:rPr>
@@ -4835,7 +4910,7 @@
                 <w:noProof/>
                 <w:webHidden/>
               </w:rPr>
-              <w:t>30</w:t>
+              <w:t>31</w:t>
             </w:r>
             <w:r>
               <w:rPr>
@@ -4859,7 +4934,7 @@
               <w:lang w:eastAsia="et-EE"/>
             </w:rPr>
           </w:pPr>
-          <w:hyperlink w:anchor="_Toc483709396" w:history="1">
+          <w:hyperlink w:anchor="_Toc483795274" w:history="1">
             <w:r>
               <w:rPr>
                 <w:rStyle w:val="Hperlink"/>
@@ -4886,7 +4961,7 @@
                 <w:noProof/>
                 <w:webHidden/>
               </w:rPr>
-              <w:instrText xml:space="preserve"> PAGEREF _Toc483709396 \h </w:instrText>
+              <w:instrText xml:space="preserve"> PAGEREF _Toc483795274 \h </w:instrText>
             </w:r>
             <w:r>
               <w:rPr>
@@ -4906,7 +4981,7 @@
                 <w:noProof/>
                 <w:webHidden/>
               </w:rPr>
-              <w:t>31</w:t>
+              <w:t>32</w:t>
             </w:r>
             <w:r>
               <w:rPr>
@@ -4932,8 +5007,6 @@
       <w:r>
         <w:br w:type="page"/>
       </w:r>
-      <w:bookmarkStart w:id="2" w:name="_GoBack"/>
-      <w:bookmarkEnd w:id="2"/>
     </w:p>
     <w:p>
       <w:pPr>
@@ -4954,7 +5027,7 @@
           <w:bCs w:val="0"/>
         </w:rPr>
       </w:pPr>
-      <w:bookmarkStart w:id="3" w:name="_Toc483709354"/>
+      <w:bookmarkStart w:id="2" w:name="_Toc483795231"/>
       <w:r>
         <w:rPr>
           <w:rStyle w:val="Tugev"/>
@@ -4963,7 +5036,7 @@
         </w:rPr>
         <w:t>Sissejuhatus</w:t>
       </w:r>
-      <w:bookmarkEnd w:id="3"/>
+      <w:bookmarkEnd w:id="2"/>
     </w:p>
     <w:p>
       <w:proofErr w:type="spellStart"/>
@@ -5064,95 +5137,95 @@
       <w:pPr>
         <w:pStyle w:val="Pealkiri1"/>
       </w:pPr>
-      <w:bookmarkStart w:id="4" w:name="_Toc483709355"/>
+      <w:bookmarkStart w:id="3" w:name="_Toc483795232"/>
       <w:r>
         <w:lastRenderedPageBreak/>
         <w:t>Kirjanduse ülevaade</w:t>
       </w:r>
+      <w:bookmarkEnd w:id="3"/>
+    </w:p>
+    <w:p>
+      <w:pPr>
+        <w:pStyle w:val="Pealkiri2"/>
+      </w:pPr>
+      <w:bookmarkStart w:id="4" w:name="_Toc483795233"/>
+      <w:proofErr w:type="spellStart"/>
+      <w:r>
+        <w:t>Telomeerid</w:t>
+      </w:r>
       <w:bookmarkEnd w:id="4"/>
-    </w:p>
-    <w:p>
-      <w:pPr>
-        <w:pStyle w:val="Pealkiri2"/>
-      </w:pPr>
-      <w:bookmarkStart w:id="5" w:name="_Toc483709356"/>
+      <w:proofErr w:type="spellEnd"/>
+    </w:p>
+    <w:p>
       <w:proofErr w:type="spellStart"/>
       <w:r>
         <w:t>Telomeerid</w:t>
       </w:r>
+      <w:proofErr w:type="spellEnd"/>
+      <w:r>
+        <w:t xml:space="preserve"> on </w:t>
+      </w:r>
+      <w:r>
+        <w:t xml:space="preserve">spetsiaalsete valkudega seotud </w:t>
+      </w:r>
+      <w:r>
+        <w:t>tandemkordused kromosoomide otstes</w:t>
+      </w:r>
+      <w:r>
+        <w:t xml:space="preserve">, mis </w:t>
+      </w:r>
+      <w:proofErr w:type="spellStart"/>
+      <w:r>
+        <w:t>kaistsevad</w:t>
+      </w:r>
+      <w:proofErr w:type="spellEnd"/>
+      <w:r>
+        <w:t xml:space="preserve"> neid lagundamise ja </w:t>
+      </w:r>
+      <w:proofErr w:type="spellStart"/>
+      <w:r>
+        <w:t>kokkukleepumise</w:t>
+      </w:r>
+      <w:proofErr w:type="spellEnd"/>
+      <w:r>
+        <w:t xml:space="preserve"> eest. </w:t>
+      </w:r>
+      <w:proofErr w:type="spellStart"/>
+      <w:r>
+        <w:t>Telomeerid</w:t>
+      </w:r>
+      <w:proofErr w:type="spellEnd"/>
+      <w:r>
+        <w:t xml:space="preserve"> esinevad vaid lineaarsetes kromosoomides. </w:t>
+      </w:r>
+      <w:r>
+        <w:fldChar w:fldCharType="begin" w:fldLock="1"/>
+      </w:r>
+      <w:r>
+        <w:instrText>ADDIN CSL_CITATION { "citationItems" : [ { "id" : "ITEM-1", "itemData" : { "DOI" : "10.1007/s12304-008-9018-0", "ISSN" : "1875-1342", "author" : [ { "dropping-particle" : "", "family" : "Witzany", "given" : "Guenther", "non-dropping-particle" : "", "parse-names" : false, "suffix" : "" } ], "container-title" : "Biosemiotics", "id" : "ITEM-1", "issue" : "2", "issued" : { "date-parts" : [ [ "2008", "8", "23" ] ] }, "page" : "191-206", "publisher" : "Springer Netherlands", "title" : "The Viral Origins of Telomeres and Telomerases and their Important Role in Eukaryogenesis and Genome Maintenance", "type" : "article-journal", "volume" : "1" }, "uris" : [ "http://www.mendeley.com/documents/?uuid=2f75252e-cd19-3e43-8ca9-ddb9ddf5db96" ] } ], "mendeley" : { "formattedCitation" : "(Witzany, 2008)", "plainTextFormattedCitation" : "(Witzany, 2008)", "previouslyFormattedCitation" : "(Witzany, 2008)" }, "properties" : { "noteIndex" : 0 }, "schema" : "https://github.com/citation-style-language/schema/raw/master/csl-citation.json" }</w:instrText>
+      </w:r>
+      <w:r>
+        <w:fldChar w:fldCharType="separate"/>
+      </w:r>
+      <w:r>
+        <w:rPr>
+          <w:noProof/>
+        </w:rPr>
+        <w:t>(Witzany, 2008)</w:t>
+      </w:r>
+      <w:r>
+        <w:fldChar w:fldCharType="end"/>
+      </w:r>
+    </w:p>
+    <w:p>
+      <w:pPr>
+        <w:pStyle w:val="Pealkiri3"/>
+      </w:pPr>
+      <w:bookmarkStart w:id="5" w:name="_Toc483795234"/>
+      <w:r>
+        <w:t>Struktuur</w:t>
+      </w:r>
       <w:bookmarkEnd w:id="5"/>
-      <w:proofErr w:type="spellEnd"/>
-    </w:p>
-    <w:p>
-      <w:proofErr w:type="spellStart"/>
-      <w:r>
-        <w:t>Telomeerid</w:t>
-      </w:r>
-      <w:proofErr w:type="spellEnd"/>
-      <w:r>
-        <w:t xml:space="preserve"> on </w:t>
-      </w:r>
-      <w:r>
-        <w:t xml:space="preserve">spetsiaalsete valkudega seotud </w:t>
-      </w:r>
-      <w:r>
-        <w:t>tandemkordused kromosoomide otstes</w:t>
-      </w:r>
-      <w:r>
-        <w:t xml:space="preserve">, mis </w:t>
-      </w:r>
-      <w:proofErr w:type="spellStart"/>
-      <w:r>
-        <w:t>kaistsevad</w:t>
-      </w:r>
-      <w:proofErr w:type="spellEnd"/>
-      <w:r>
-        <w:t xml:space="preserve"> neid lagundamise ja </w:t>
-      </w:r>
-      <w:proofErr w:type="spellStart"/>
-      <w:r>
-        <w:t>kokkukleepumise</w:t>
-      </w:r>
-      <w:proofErr w:type="spellEnd"/>
-      <w:r>
-        <w:t xml:space="preserve"> eest. </w:t>
-      </w:r>
-      <w:proofErr w:type="spellStart"/>
-      <w:r>
-        <w:t>Telomeerid</w:t>
-      </w:r>
-      <w:proofErr w:type="spellEnd"/>
-      <w:r>
-        <w:t xml:space="preserve"> esinevad vaid lineaarsetes kromosoomides. </w:t>
-      </w:r>
-      <w:r>
-        <w:fldChar w:fldCharType="begin" w:fldLock="1"/>
-      </w:r>
-      <w:r>
-        <w:instrText>ADDIN CSL_CITATION { "citationItems" : [ { "id" : "ITEM-1", "itemData" : { "DOI" : "10.1007/s12304-008-9018-0", "ISSN" : "1875-1342", "author" : [ { "dropping-particle" : "", "family" : "Witzany", "given" : "Guenther", "non-dropping-particle" : "", "parse-names" : false, "suffix" : "" } ], "container-title" : "Biosemiotics", "id" : "ITEM-1", "issue" : "2", "issued" : { "date-parts" : [ [ "2008", "8", "23" ] ] }, "page" : "191-206", "publisher" : "Springer Netherlands", "title" : "The Viral Origins of Telomeres and Telomerases and their Important Role in Eukaryogenesis and Genome Maintenance", "type" : "article-journal", "volume" : "1" }, "uris" : [ "http://www.mendeley.com/documents/?uuid=2f75252e-cd19-3e43-8ca9-ddb9ddf5db96" ] } ], "mendeley" : { "formattedCitation" : "(Witzany, 2008)", "plainTextFormattedCitation" : "(Witzany, 2008)", "previouslyFormattedCitation" : "(Witzany, 2008)" }, "properties" : { "noteIndex" : 0 }, "schema" : "https://github.com/citation-style-language/schema/raw/master/csl-citation.json" }</w:instrText>
-      </w:r>
-      <w:r>
-        <w:fldChar w:fldCharType="separate"/>
-      </w:r>
-      <w:r>
-        <w:rPr>
-          <w:noProof/>
-        </w:rPr>
-        <w:t>(Witzany, 2008)</w:t>
-      </w:r>
-      <w:r>
-        <w:fldChar w:fldCharType="end"/>
-      </w:r>
-    </w:p>
-    <w:p>
-      <w:pPr>
-        <w:pStyle w:val="Pealkiri3"/>
-      </w:pPr>
-      <w:bookmarkStart w:id="6" w:name="_Toc483709357"/>
-      <w:r>
-        <w:t>Struktuur</w:t>
-      </w:r>
-      <w:bookmarkEnd w:id="6"/>
     </w:p>
     <w:p>
       <w:r>
@@ -5463,11 +5536,11 @@
       <w:pPr>
         <w:pStyle w:val="Pealkiri3"/>
       </w:pPr>
-      <w:bookmarkStart w:id="7" w:name="_Toc483709358"/>
+      <w:bookmarkStart w:id="6" w:name="_Toc483795235"/>
       <w:r>
         <w:t>Otsa replikatsioon probleem</w:t>
       </w:r>
-      <w:bookmarkEnd w:id="7"/>
+      <w:bookmarkEnd w:id="6"/>
     </w:p>
     <w:p>
       <w:r>
@@ -5547,315 +5620,315 @@
       <w:pPr>
         <w:pStyle w:val="Pealkiri3"/>
       </w:pPr>
-      <w:bookmarkStart w:id="8" w:name="_Toc483709359"/>
+      <w:bookmarkStart w:id="7" w:name="_Toc483795236"/>
       <w:proofErr w:type="spellStart"/>
       <w:r>
         <w:lastRenderedPageBreak/>
         <w:t>Telomeraas</w:t>
       </w:r>
+      <w:bookmarkEnd w:id="7"/>
+      <w:proofErr w:type="spellEnd"/>
+    </w:p>
+    <w:p>
+      <w:proofErr w:type="spellStart"/>
+      <w:r>
+        <w:t>Telomeraas</w:t>
+      </w:r>
+      <w:proofErr w:type="spellEnd"/>
+      <w:r>
+        <w:t xml:space="preserve"> on </w:t>
+      </w:r>
+      <w:proofErr w:type="spellStart"/>
+      <w:r>
+        <w:t>ribonukleoproteiin</w:t>
+      </w:r>
+      <w:proofErr w:type="spellEnd"/>
+      <w:r>
+        <w:t xml:space="preserve">, mis </w:t>
+      </w:r>
+      <w:r>
+        <w:t xml:space="preserve">koosneb </w:t>
+      </w:r>
+      <w:proofErr w:type="spellStart"/>
+      <w:r>
+        <w:t>telomeraasi</w:t>
+      </w:r>
+      <w:proofErr w:type="spellEnd"/>
+      <w:r>
+        <w:t xml:space="preserve"> RNA-st (TER) ja </w:t>
+      </w:r>
+      <w:proofErr w:type="spellStart"/>
+      <w:r>
+        <w:t>telomeraasi</w:t>
+      </w:r>
+      <w:proofErr w:type="spellEnd"/>
+      <w:r>
+        <w:t xml:space="preserve"> </w:t>
+      </w:r>
+      <w:proofErr w:type="spellStart"/>
+      <w:r>
+        <w:t>pöördtranskriptaasist</w:t>
+      </w:r>
+      <w:proofErr w:type="spellEnd"/>
+      <w:r>
+        <w:t xml:space="preserve"> (TERT). </w:t>
+      </w:r>
+      <w:proofErr w:type="spellStart"/>
+      <w:r>
+        <w:t>Telomeraas</w:t>
+      </w:r>
+      <w:proofErr w:type="spellEnd"/>
+      <w:r>
+        <w:t xml:space="preserve"> katalüüsib üleulatuva G-otsa uute </w:t>
+      </w:r>
+      <w:proofErr w:type="spellStart"/>
+      <w:r>
+        <w:t>telomeeri</w:t>
+      </w:r>
+      <w:proofErr w:type="spellEnd"/>
+      <w:r>
+        <w:t xml:space="preserve">-korduste sünteesi. </w:t>
+      </w:r>
+      <w:proofErr w:type="spellStart"/>
+      <w:r>
+        <w:t>Telomeraasi</w:t>
+      </w:r>
+      <w:proofErr w:type="spellEnd"/>
+      <w:r>
+        <w:t xml:space="preserve"> aktiivsus on </w:t>
+      </w:r>
+      <w:r>
+        <w:t xml:space="preserve">enamuses </w:t>
+      </w:r>
+      <w:r>
+        <w:t>somaatilistes rakk</w:t>
+      </w:r>
+      <w:r>
+        <w:t xml:space="preserve">udes madal või </w:t>
+      </w:r>
+      <w:proofErr w:type="spellStart"/>
+      <w:r>
+        <w:t>tuvastamatu</w:t>
+      </w:r>
+      <w:proofErr w:type="spellEnd"/>
+      <w:r>
+        <w:t xml:space="preserve">, kuid umbes 85%-s vähirakkudes ülesreguleeritud. See </w:t>
+      </w:r>
+      <w:proofErr w:type="spellStart"/>
+      <w:r>
+        <w:t>telomeraasne</w:t>
+      </w:r>
+      <w:proofErr w:type="spellEnd"/>
+      <w:r>
+        <w:t xml:space="preserve"> aktiivsus panustab vähirakkude surematusse. </w:t>
+      </w:r>
+      <w:r>
+        <w:fldChar w:fldCharType="begin" w:fldLock="1"/>
+      </w:r>
+      <w:r>
+        <w:instrText>ADDIN CSL_CITATION { "citationItems" : [ { "id" : "ITEM-1", "itemData" : { "DOI" : "10.1007/s12010-009-8633-9", "abstract" : "Telomere maintenance and telomerase reactivation is essential for the transfor-mation of most human cancer cells. Telomere shortening to the threshold length, mutations of the telomere-associated proteins, and/or telomerase RNA lead to telomeric dysfunction and therefore genomic instability. Telomerase up-regulation in 85% of human cancer cells has become a hallmark of cancers, hence a promising target for anticancer therapy. In this review, we discuss the mechanism of cancer due to telomere dysfunction and the resulting biological effects, the control of telomerase activity, and the new developments in cancer therapies targeting telomere and telomerase.", "author" : [ { "dropping-particle" : "", "family" : "Tian", "given" : "Xiaoping", "non-dropping-particle" : "", "parse-names" : false, "suffix" : "" }, { "dropping-particle" : "", "family" : "Chen", "given" : "Bo", "non-dropping-particle" : "", "parse-names" : false, "suffix" : "" }, { "dropping-particle" : "", "family" : "Liu", "given" : "Xiaochuan", "non-dropping-particle" : "", "parse-names" : false, "suffix" : "" } ], "id" : "ITEM-1", "issued" : { "date-parts" : [ [ "2009" ] ] }, "title" : "Telomere and Telomerase as Targets for Cancer Therapy", "type" : "article-journal" }, "uris" : [ "http://www.mendeley.com/documents/?uuid=1c00a2c0-a805-350b-970e-2606c2033734" ] } ], "mendeley" : { "formattedCitation" : "(Tian et al., 2009)", "plainTextFormattedCitation" : "(Tian et al., 2009)", "previouslyFormattedCitation" : "(Tian et al., 2009)" }, "properties" : { "noteIndex" : 0 }, "schema" : "https://github.com/citation-style-language/schema/raw/master/csl-citation.json" }</w:instrText>
+      </w:r>
+      <w:r>
+        <w:fldChar w:fldCharType="separate"/>
+      </w:r>
+      <w:r>
+        <w:rPr>
+          <w:noProof/>
+        </w:rPr>
+        <w:t>(Tian et al., 2009)</w:t>
+      </w:r>
+      <w:r>
+        <w:fldChar w:fldCharType="end"/>
+      </w:r>
+    </w:p>
+    <w:p>
+      <w:pPr>
+        <w:pStyle w:val="Pealkiri4"/>
+      </w:pPr>
+      <w:proofErr w:type="spellStart"/>
+      <w:r>
+        <w:t>Telomeraasi</w:t>
+      </w:r>
+      <w:proofErr w:type="spellEnd"/>
+      <w:r>
+        <w:t xml:space="preserve"> aktiivsuse regulatsioon</w:t>
+      </w:r>
+    </w:p>
+    <w:p>
+      <w:proofErr w:type="spellStart"/>
+      <w:r>
+        <w:t>Telomeraasi</w:t>
+      </w:r>
+      <w:proofErr w:type="spellEnd"/>
+      <w:r>
+        <w:t xml:space="preserve"> TER komponenti </w:t>
+      </w:r>
+      <w:proofErr w:type="spellStart"/>
+      <w:r>
+        <w:t>ekspresseeritakse</w:t>
+      </w:r>
+      <w:proofErr w:type="spellEnd"/>
+      <w:r>
+        <w:t xml:space="preserve"> </w:t>
+      </w:r>
+      <w:r>
+        <w:t xml:space="preserve">kõikides rakkudes ühesugusel määral, kuid </w:t>
+      </w:r>
+      <w:proofErr w:type="spellStart"/>
+      <w:r>
+        <w:t>katalüütilist</w:t>
+      </w:r>
+      <w:proofErr w:type="spellEnd"/>
+      <w:r>
+        <w:t xml:space="preserve"> TERT </w:t>
+      </w:r>
+      <w:proofErr w:type="spellStart"/>
+      <w:r>
+        <w:t>subühikut</w:t>
+      </w:r>
+      <w:proofErr w:type="spellEnd"/>
+      <w:r>
+        <w:t xml:space="preserve"> </w:t>
+      </w:r>
+      <w:proofErr w:type="spellStart"/>
+      <w:r>
+        <w:t>ekspresseeritakse</w:t>
+      </w:r>
+      <w:proofErr w:type="spellEnd"/>
+      <w:r>
+        <w:t xml:space="preserve"> vaid vähirakkudes. TTAGGG korduste lisamine kromosoomi otsa toimub kahes etapis – esmalt sünteesitakse TER komponendiga komplementaarne DNA jupp ning pausi järel liigub ensüüm edasi. </w:t>
+      </w:r>
+      <w:proofErr w:type="spellStart"/>
+      <w:r>
+        <w:t>hTERT</w:t>
+      </w:r>
+      <w:proofErr w:type="spellEnd"/>
+      <w:r>
+        <w:t xml:space="preserve"> (</w:t>
+      </w:r>
+      <w:proofErr w:type="spellStart"/>
+      <w:r>
+        <w:rPr>
+          <w:i/>
+        </w:rPr>
+        <w:t>human</w:t>
+      </w:r>
+      <w:proofErr w:type="spellEnd"/>
+      <w:r>
+        <w:rPr>
+          <w:i/>
+        </w:rPr>
+        <w:t xml:space="preserve"> TERT</w:t>
+      </w:r>
+      <w:r>
+        <w:t>)</w:t>
+      </w:r>
+      <w:r>
+        <w:t xml:space="preserve"> geen asub viienda kromosoomi lühema õla otsas.</w:t>
+      </w:r>
+      <w:r>
+        <w:t xml:space="preserve"> </w:t>
+      </w:r>
+      <w:r>
+        <w:fldChar w:fldCharType="begin" w:fldLock="1"/>
+      </w:r>
+      <w:r>
+        <w:instrText>ADDIN CSL_CITATION { "citationItems" : [ { "id" : "ITEM-1", "itemData" : { "DOI" : "10.1007/s12010-009-8633-9", "abstract" : "Telomere maintenance and telomerase reactivation is essential for the transfor-mation of most human cancer cells. Telomere shortening to the threshold length, mutations of the telomere-associated proteins, and/or telomerase RNA lead to telomeric dysfunction and therefore genomic instability. Telomerase up-regulation in 85% of human cancer cells has become a hallmark of cancers, hence a promising target for anticancer therapy. In this review, we discuss the mechanism of cancer due to telomere dysfunction and the resulting biological effects, the control of telomerase activity, and the new developments in cancer therapies targeting telomere and telomerase.", "author" : [ { "dropping-particle" : "", "family" : "Tian", "given" : "Xiaoping", "non-dropping-particle" : "", "parse-names" : false, "suffix" : "" }, { "dropping-particle" : "", "family" : "Chen", "given" : "Bo", "non-dropping-particle" : "", "parse-names" : false, "suffix" : "" }, { "dropping-particle" : "", "family" : "Liu", "given" : "Xiaochuan", "non-dropping-particle" : "", "parse-names" : false, "suffix" : "" } ], "id" : "ITEM-1", "issued" : { "date-parts" : [ [ "2009" ] ] }, "title" : "Telomere and Telomerase as Targets for Cancer Therapy", "type" : "article-journal" }, "uris" : [ "http://www.mendeley.com/documents/?uuid=1c00a2c0-a805-350b-970e-2606c2033734" ] } ], "mendeley" : { "formattedCitation" : "(Tian et al., 2009)", "plainTextFormattedCitation" : "(Tian et al., 2009)", "previouslyFormattedCitation" : "(Tian et al., 2009)" }, "properties" : { "noteIndex" : 0 }, "schema" : "https://github.com/citation-style-language/schema/raw/master/csl-citation.json" }</w:instrText>
+      </w:r>
+      <w:r>
+        <w:fldChar w:fldCharType="separate"/>
+      </w:r>
+      <w:r>
+        <w:rPr>
+          <w:noProof/>
+        </w:rPr>
+        <w:t>(Tian et al., 2009)</w:t>
+      </w:r>
+      <w:r>
+        <w:fldChar w:fldCharType="end"/>
+      </w:r>
+      <w:r>
+        <w:t xml:space="preserve"> </w:t>
+      </w:r>
+      <w:r>
+        <w:t xml:space="preserve"> Arvatakse, et</w:t>
+      </w:r>
+      <w:r>
+        <w:t xml:space="preserve"> TERT peamine regulatsioonimehhanism on </w:t>
+      </w:r>
+      <w:proofErr w:type="spellStart"/>
+      <w:r>
+        <w:t>transkriptsiooniline</w:t>
+      </w:r>
+      <w:proofErr w:type="spellEnd"/>
+      <w:r>
+        <w:t xml:space="preserve"> kontroll. Mitmete </w:t>
+      </w:r>
+      <w:proofErr w:type="spellStart"/>
+      <w:r>
+        <w:t>onkogeenide</w:t>
+      </w:r>
+      <w:proofErr w:type="spellEnd"/>
+      <w:r>
+        <w:t xml:space="preserve"> (nt c-</w:t>
+      </w:r>
+      <w:proofErr w:type="spellStart"/>
+      <w:r>
+        <w:t>Myc</w:t>
+      </w:r>
+      <w:proofErr w:type="spellEnd"/>
+      <w:r>
+        <w:t xml:space="preserve">) ja kasvajate supressiooni geenide (WT1, p53) produktid avaldavad </w:t>
+      </w:r>
+      <w:proofErr w:type="spellStart"/>
+      <w:r>
+        <w:t>üleekspresseerimise</w:t>
+      </w:r>
+      <w:proofErr w:type="spellEnd"/>
+      <w:r>
+        <w:t xml:space="preserve"> korral mõju </w:t>
+      </w:r>
+      <w:proofErr w:type="spellStart"/>
+      <w:r>
+        <w:t>hTERT</w:t>
+      </w:r>
+      <w:proofErr w:type="spellEnd"/>
+      <w:r>
+        <w:t xml:space="preserve"> transkriptsioonile. </w:t>
+      </w:r>
+      <w:r>
+        <w:fldChar w:fldCharType="begin" w:fldLock="1"/>
+      </w:r>
+      <w:r>
+        <w:instrText>ADDIN CSL_CITATION { "citationItems" : [ { "id" : "ITEM-1", "itemData" : { "DOI" : "10.1093/carcin/bgg085", "ISBN" : "0143-3334 (Print)\\r0143-3334 (Linking)", "ISSN" : "01433334", "PMID" : "12807729", "abstract" : "Malignant transformation from mortal, normal cells to immortal, cancer cells is generally associated with activation of telomerase and subsequent telomere maintenance. A major mechanism to regulate telomerase activity in human cells is transcriptional control of the telomerase catalytic subunit gene, human telomerase reverse transcriptase (hTERT). Several transcription factors, including oncogene products (e.g. c-Myc) and tumor suppressor gene products (e.g. WT1 and p53), are able to control hTERT transcription when over-expressed, although it remains to be determined whether a cancer-associated alteration of these factors is primarily responsible for the hTERT activation during carcinogenic processes. Microcell-mediated chromosome transfer experiments have provided evidence for endogenous factors that function to repress the telomerase activity in normal cells and are inactivated in cancer cells. At least one of those endogenous telomerase repressors, which is encoded by a putative tumor suppressor gene on chromosome 3p, acts through transcriptional repression of the hTERT gene. The hTERT gene is also a target site for viruses frequently associated with human cancers, such as human papillomavirus (HPV) and hepatitis B virus (HBV). HPV E6 protein contributes to keratinocyte immortalization and carcinogenesis through trans-activation of the hTERT gene transcription. In at least some hepatocellular carcinomas, the hTERT gene is a non-random integration site of HBV genome, which activates in cis the hTERT transcription. Thus, a variety of cellular and viral oncogenic mechanisms converge on transcriptional control of the hTERT gene. Regulation of chromatin structure through the modification of nucleosomal histones may mediate the action of these cellular and viral mechanisms. Further elucidation of the hTERT transcriptional regulation, including identification and characterization of the endogenous repressor proteins, should lead to better understanding of the complex regulation of human telomerase in normal and cancer cells and may open up new strategies for anticancer therapy.", "author" : [ { "dropping-particle" : "", "family" : "Horikawa", "given" : "Izumi", "non-dropping-particle" : "", "parse-names" : false, "suffix" : "" }, { "dropping-particle" : "", "family" : "Barrett", "given" : "J Carl", "non-dropping-particle" : "", "parse-names" : false, "suffix" : "" } ], "container-title" : "Carcinogenesis", "id" : "ITEM-1", "issue" : "7", "issued" : { "date-parts" : [ [ "2003" ] ] }, "page" : "1167-1176", "title" : "Transcriptional regulation of the telomerase hTERT gene as a target for cellular and viral oncogenic mechanisms", "type" : "article", "volume" : "24" }, "uris" : [ "http://www.mendeley.com/documents/?uuid=a2533e3e-d6c3-3d28-ae6d-683bf1b450d0" ] } ], "mendeley" : { "formattedCitation" : "(Horikawa ja Barrett, 2003)", "plainTextFormattedCitation" : "(Horikawa ja Barrett, 2003)", "previouslyFormattedCitation" : "(Horikawa ja Barrett, 2003)" }, "properties" : { "noteIndex" : 0 }, "schema" : "https://github.com/citation-style-language/schema/raw/master/csl-citation.json" }</w:instrText>
+      </w:r>
+      <w:r>
+        <w:fldChar w:fldCharType="separate"/>
+      </w:r>
+      <w:r>
+        <w:rPr>
+          <w:noProof/>
+        </w:rPr>
+        <w:t>(Horikawa ja Barrett, 2003)</w:t>
+      </w:r>
+      <w:r>
+        <w:fldChar w:fldCharType="end"/>
+      </w:r>
+    </w:p>
+    <w:p>
+      <w:pPr>
+        <w:pStyle w:val="Pealkiri3"/>
+      </w:pPr>
+      <w:bookmarkStart w:id="8" w:name="_Toc483795237"/>
+      <w:proofErr w:type="spellStart"/>
+      <w:r>
+        <w:t>Telomeeride</w:t>
+      </w:r>
+      <w:proofErr w:type="spellEnd"/>
+      <w:r>
+        <w:t xml:space="preserve"> pikkus</w:t>
+      </w:r>
       <w:bookmarkEnd w:id="8"/>
-      <w:proofErr w:type="spellEnd"/>
-    </w:p>
-    <w:p>
-      <w:proofErr w:type="spellStart"/>
-      <w:r>
-        <w:t>Telomeraas</w:t>
-      </w:r>
-      <w:proofErr w:type="spellEnd"/>
-      <w:r>
-        <w:t xml:space="preserve"> on </w:t>
-      </w:r>
-      <w:proofErr w:type="spellStart"/>
-      <w:r>
-        <w:t>ribonukleoproteiin</w:t>
-      </w:r>
-      <w:proofErr w:type="spellEnd"/>
-      <w:r>
-        <w:t xml:space="preserve">, mis </w:t>
-      </w:r>
-      <w:r>
-        <w:t xml:space="preserve">koosneb </w:t>
-      </w:r>
-      <w:proofErr w:type="spellStart"/>
-      <w:r>
-        <w:t>telomeraasi</w:t>
-      </w:r>
-      <w:proofErr w:type="spellEnd"/>
-      <w:r>
-        <w:t xml:space="preserve"> RNA-st (TER) ja </w:t>
-      </w:r>
-      <w:proofErr w:type="spellStart"/>
-      <w:r>
-        <w:t>telomeraasi</w:t>
-      </w:r>
-      <w:proofErr w:type="spellEnd"/>
-      <w:r>
-        <w:t xml:space="preserve"> </w:t>
-      </w:r>
-      <w:proofErr w:type="spellStart"/>
-      <w:r>
-        <w:t>pöördtranskriptaasist</w:t>
-      </w:r>
-      <w:proofErr w:type="spellEnd"/>
-      <w:r>
-        <w:t xml:space="preserve"> (TERT). </w:t>
-      </w:r>
-      <w:proofErr w:type="spellStart"/>
-      <w:r>
-        <w:t>Telomeraas</w:t>
-      </w:r>
-      <w:proofErr w:type="spellEnd"/>
-      <w:r>
-        <w:t xml:space="preserve"> katalüüsib üleulatuva G-otsa uute </w:t>
-      </w:r>
-      <w:proofErr w:type="spellStart"/>
-      <w:r>
-        <w:t>telomeeri</w:t>
-      </w:r>
-      <w:proofErr w:type="spellEnd"/>
-      <w:r>
-        <w:t xml:space="preserve">-korduste sünteesi. </w:t>
-      </w:r>
-      <w:proofErr w:type="spellStart"/>
-      <w:r>
-        <w:t>Telomeraasi</w:t>
-      </w:r>
-      <w:proofErr w:type="spellEnd"/>
-      <w:r>
-        <w:t xml:space="preserve"> aktiivsus on </w:t>
-      </w:r>
-      <w:r>
-        <w:t xml:space="preserve">enamuses </w:t>
-      </w:r>
-      <w:r>
-        <w:t>somaatilistes rakk</w:t>
-      </w:r>
-      <w:r>
-        <w:t xml:space="preserve">udes madal või </w:t>
-      </w:r>
-      <w:proofErr w:type="spellStart"/>
-      <w:r>
-        <w:t>tuvastamatu</w:t>
-      </w:r>
-      <w:proofErr w:type="spellEnd"/>
-      <w:r>
-        <w:t xml:space="preserve">, kuid umbes 85%-s vähirakkudes ülesreguleeritud. See </w:t>
-      </w:r>
-      <w:proofErr w:type="spellStart"/>
-      <w:r>
-        <w:t>telomeraasne</w:t>
-      </w:r>
-      <w:proofErr w:type="spellEnd"/>
-      <w:r>
-        <w:t xml:space="preserve"> aktiivsus panustab vähirakkude surematusse. </w:t>
-      </w:r>
-      <w:r>
-        <w:fldChar w:fldCharType="begin" w:fldLock="1"/>
-      </w:r>
-      <w:r>
-        <w:instrText>ADDIN CSL_CITATION { "citationItems" : [ { "id" : "ITEM-1", "itemData" : { "DOI" : "10.1007/s12010-009-8633-9", "abstract" : "Telomere maintenance and telomerase reactivation is essential for the transfor-mation of most human cancer cells. Telomere shortening to the threshold length, mutations of the telomere-associated proteins, and/or telomerase RNA lead to telomeric dysfunction and therefore genomic instability. Telomerase up-regulation in 85% of human cancer cells has become a hallmark of cancers, hence a promising target for anticancer therapy. In this review, we discuss the mechanism of cancer due to telomere dysfunction and the resulting biological effects, the control of telomerase activity, and the new developments in cancer therapies targeting telomere and telomerase.", "author" : [ { "dropping-particle" : "", "family" : "Tian", "given" : "Xiaoping", "non-dropping-particle" : "", "parse-names" : false, "suffix" : "" }, { "dropping-particle" : "", "family" : "Chen", "given" : "Bo", "non-dropping-particle" : "", "parse-names" : false, "suffix" : "" }, { "dropping-particle" : "", "family" : "Liu", "given" : "Xiaochuan", "non-dropping-particle" : "", "parse-names" : false, "suffix" : "" } ], "id" : "ITEM-1", "issued" : { "date-parts" : [ [ "2009" ] ] }, "title" : "Telomere and Telomerase as Targets for Cancer Therapy", "type" : "article-journal" }, "uris" : [ "http://www.mendeley.com/documents/?uuid=1c00a2c0-a805-350b-970e-2606c2033734" ] } ], "mendeley" : { "formattedCitation" : "(Tian et al., 2009)", "plainTextFormattedCitation" : "(Tian et al., 2009)", "previouslyFormattedCitation" : "(Tian et al., 2009)" }, "properties" : { "noteIndex" : 0 }, "schema" : "https://github.com/citation-style-language/schema/raw/master/csl-citation.json" }</w:instrText>
-      </w:r>
-      <w:r>
-        <w:fldChar w:fldCharType="separate"/>
-      </w:r>
-      <w:r>
-        <w:rPr>
-          <w:noProof/>
-        </w:rPr>
-        <w:t>(Tian et al., 2009)</w:t>
-      </w:r>
-      <w:r>
-        <w:fldChar w:fldCharType="end"/>
-      </w:r>
-    </w:p>
-    <w:p>
-      <w:pPr>
-        <w:pStyle w:val="Pealkiri4"/>
-      </w:pPr>
-      <w:proofErr w:type="spellStart"/>
-      <w:r>
-        <w:t>Telomeraasi</w:t>
-      </w:r>
-      <w:proofErr w:type="spellEnd"/>
-      <w:r>
-        <w:t xml:space="preserve"> aktiivsuse regulatsioon</w:t>
-      </w:r>
-    </w:p>
-    <w:p>
-      <w:proofErr w:type="spellStart"/>
-      <w:r>
-        <w:t>Telomeraasi</w:t>
-      </w:r>
-      <w:proofErr w:type="spellEnd"/>
-      <w:r>
-        <w:t xml:space="preserve"> TER komponenti </w:t>
-      </w:r>
-      <w:proofErr w:type="spellStart"/>
-      <w:r>
-        <w:t>ekspresseeritakse</w:t>
-      </w:r>
-      <w:proofErr w:type="spellEnd"/>
-      <w:r>
-        <w:t xml:space="preserve"> </w:t>
-      </w:r>
-      <w:r>
-        <w:t xml:space="preserve">kõikides rakkudes ühesugusel määral, kuid </w:t>
-      </w:r>
-      <w:proofErr w:type="spellStart"/>
-      <w:r>
-        <w:t>katalüütilist</w:t>
-      </w:r>
-      <w:proofErr w:type="spellEnd"/>
-      <w:r>
-        <w:t xml:space="preserve"> TERT </w:t>
-      </w:r>
-      <w:proofErr w:type="spellStart"/>
-      <w:r>
-        <w:t>subühikut</w:t>
-      </w:r>
-      <w:proofErr w:type="spellEnd"/>
-      <w:r>
-        <w:t xml:space="preserve"> </w:t>
-      </w:r>
-      <w:proofErr w:type="spellStart"/>
-      <w:r>
-        <w:t>ekspresseeritakse</w:t>
-      </w:r>
-      <w:proofErr w:type="spellEnd"/>
-      <w:r>
-        <w:t xml:space="preserve"> vaid vähirakkudes. TTAGGG korduste lisamine kromosoomi otsa toimub kahes etapis – esmalt sünteesitakse TER komponendiga komplementaarne DNA jupp ning pausi järel liigub ensüüm edasi. </w:t>
-      </w:r>
-      <w:proofErr w:type="spellStart"/>
-      <w:r>
-        <w:t>hTERT</w:t>
-      </w:r>
-      <w:proofErr w:type="spellEnd"/>
-      <w:r>
-        <w:t xml:space="preserve"> (</w:t>
-      </w:r>
-      <w:proofErr w:type="spellStart"/>
-      <w:r>
-        <w:rPr>
-          <w:i/>
-        </w:rPr>
-        <w:t>human</w:t>
-      </w:r>
-      <w:proofErr w:type="spellEnd"/>
-      <w:r>
-        <w:rPr>
-          <w:i/>
-        </w:rPr>
-        <w:t xml:space="preserve"> TERT</w:t>
-      </w:r>
-      <w:r>
-        <w:t>)</w:t>
-      </w:r>
-      <w:r>
-        <w:t xml:space="preserve"> geen asub viienda kromosoomi lühema õla otsas.</w:t>
-      </w:r>
-      <w:r>
-        <w:t xml:space="preserve"> </w:t>
-      </w:r>
-      <w:r>
-        <w:fldChar w:fldCharType="begin" w:fldLock="1"/>
-      </w:r>
-      <w:r>
-        <w:instrText>ADDIN CSL_CITATION { "citationItems" : [ { "id" : "ITEM-1", "itemData" : { "DOI" : "10.1007/s12010-009-8633-9", "abstract" : "Telomere maintenance and telomerase reactivation is essential for the transfor-mation of most human cancer cells. Telomere shortening to the threshold length, mutations of the telomere-associated proteins, and/or telomerase RNA lead to telomeric dysfunction and therefore genomic instability. Telomerase up-regulation in 85% of human cancer cells has become a hallmark of cancers, hence a promising target for anticancer therapy. In this review, we discuss the mechanism of cancer due to telomere dysfunction and the resulting biological effects, the control of telomerase activity, and the new developments in cancer therapies targeting telomere and telomerase.", "author" : [ { "dropping-particle" : "", "family" : "Tian", "given" : "Xiaoping", "non-dropping-particle" : "", "parse-names" : false, "suffix" : "" }, { "dropping-particle" : "", "family" : "Chen", "given" : "Bo", "non-dropping-particle" : "", "parse-names" : false, "suffix" : "" }, { "dropping-particle" : "", "family" : "Liu", "given" : "Xiaochuan", "non-dropping-particle" : "", "parse-names" : false, "suffix" : "" } ], "id" : "ITEM-1", "issued" : { "date-parts" : [ [ "2009" ] ] }, "title" : "Telomere and Telomerase as Targets for Cancer Therapy", "type" : "article-journal" }, "uris" : [ "http://www.mendeley.com/documents/?uuid=1c00a2c0-a805-350b-970e-2606c2033734" ] } ], "mendeley" : { "formattedCitation" : "(Tian et al., 2009)", "plainTextFormattedCitation" : "(Tian et al., 2009)", "previouslyFormattedCitation" : "(Tian et al., 2009)" }, "properties" : { "noteIndex" : 0 }, "schema" : "https://github.com/citation-style-language/schema/raw/master/csl-citation.json" }</w:instrText>
-      </w:r>
-      <w:r>
-        <w:fldChar w:fldCharType="separate"/>
-      </w:r>
-      <w:r>
-        <w:rPr>
-          <w:noProof/>
-        </w:rPr>
-        <w:t>(Tian et al., 2009)</w:t>
-      </w:r>
-      <w:r>
-        <w:fldChar w:fldCharType="end"/>
-      </w:r>
-      <w:r>
-        <w:t xml:space="preserve"> </w:t>
-      </w:r>
-      <w:r>
-        <w:t xml:space="preserve"> Arvatakse, et</w:t>
-      </w:r>
-      <w:r>
-        <w:t xml:space="preserve"> TERT peamine regulatsioonimehhanism on </w:t>
-      </w:r>
-      <w:proofErr w:type="spellStart"/>
-      <w:r>
-        <w:t>transkriptsiooniline</w:t>
-      </w:r>
-      <w:proofErr w:type="spellEnd"/>
-      <w:r>
-        <w:t xml:space="preserve"> kontroll. Mitmete </w:t>
-      </w:r>
-      <w:proofErr w:type="spellStart"/>
-      <w:r>
-        <w:t>onkogeenide</w:t>
-      </w:r>
-      <w:proofErr w:type="spellEnd"/>
-      <w:r>
-        <w:t xml:space="preserve"> (nt c-</w:t>
-      </w:r>
-      <w:proofErr w:type="spellStart"/>
-      <w:r>
-        <w:t>Myc</w:t>
-      </w:r>
-      <w:proofErr w:type="spellEnd"/>
-      <w:r>
-        <w:t xml:space="preserve">) ja kasvajate supressiooni geenide (WT1, p53) produktid avaldavad </w:t>
-      </w:r>
-      <w:proofErr w:type="spellStart"/>
-      <w:r>
-        <w:t>üleekspresseerimise</w:t>
-      </w:r>
-      <w:proofErr w:type="spellEnd"/>
-      <w:r>
-        <w:t xml:space="preserve"> korral mõju </w:t>
-      </w:r>
-      <w:proofErr w:type="spellStart"/>
-      <w:r>
-        <w:t>hTERT</w:t>
-      </w:r>
-      <w:proofErr w:type="spellEnd"/>
-      <w:r>
-        <w:t xml:space="preserve"> transkriptsioonile. </w:t>
-      </w:r>
-      <w:r>
-        <w:fldChar w:fldCharType="begin" w:fldLock="1"/>
-      </w:r>
-      <w:r>
-        <w:instrText>ADDIN CSL_CITATION { "citationItems" : [ { "id" : "ITEM-1", "itemData" : { "DOI" : "10.1093/carcin/bgg085", "ISBN" : "0143-3334 (Print)\\r0143-3334 (Linking)", "ISSN" : "01433334", "PMID" : "12807729", "abstract" : "Malignant transformation from mortal, normal cells to immortal, cancer cells is generally associated with activation of telomerase and subsequent telomere maintenance. A major mechanism to regulate telomerase activity in human cells is transcriptional control of the telomerase catalytic subunit gene, human telomerase reverse transcriptase (hTERT). Several transcription factors, including oncogene products (e.g. c-Myc) and tumor suppressor gene products (e.g. WT1 and p53), are able to control hTERT transcription when over-expressed, although it remains to be determined whether a cancer-associated alteration of these factors is primarily responsible for the hTERT activation during carcinogenic processes. Microcell-mediated chromosome transfer experiments have provided evidence for endogenous factors that function to repress the telomerase activity in normal cells and are inactivated in cancer cells. At least one of those endogenous telomerase repressors, which is encoded by a putative tumor suppressor gene on chromosome 3p, acts through transcriptional repression of the hTERT gene. The hTERT gene is also a target site for viruses frequently associated with human cancers, such as human papillomavirus (HPV) and hepatitis B virus (HBV). HPV E6 protein contributes to keratinocyte immortalization and carcinogenesis through trans-activation of the hTERT gene transcription. In at least some hepatocellular carcinomas, the hTERT gene is a non-random integration site of HBV genome, which activates in cis the hTERT transcription. Thus, a variety of cellular and viral oncogenic mechanisms converge on transcriptional control of the hTERT gene. Regulation of chromatin structure through the modification of nucleosomal histones may mediate the action of these cellular and viral mechanisms. Further elucidation of the hTERT transcriptional regulation, including identification and characterization of the endogenous repressor proteins, should lead to better understanding of the complex regulation of human telomerase in normal and cancer cells and may open up new strategies for anticancer therapy.", "author" : [ { "dropping-particle" : "", "family" : "Horikawa", "given" : "Izumi", "non-dropping-particle" : "", "parse-names" : false, "suffix" : "" }, { "dropping-particle" : "", "family" : "Barrett", "given" : "J Carl", "non-dropping-particle" : "", "parse-names" : false, "suffix" : "" } ], "container-title" : "Carcinogenesis", "id" : "ITEM-1", "issue" : "7", "issued" : { "date-parts" : [ [ "2003" ] ] }, "page" : "1167-1176", "title" : "Transcriptional regulation of the telomerase hTERT gene as a target for cellular and viral oncogenic mechanisms", "type" : "article", "volume" : "24" }, "uris" : [ "http://www.mendeley.com/documents/?uuid=a2533e3e-d6c3-3d28-ae6d-683bf1b450d0" ] } ], "mendeley" : { "formattedCitation" : "(Horikawa ja Barrett, 2003)", "plainTextFormattedCitation" : "(Horikawa ja Barrett, 2003)", "previouslyFormattedCitation" : "(Horikawa ja Barrett, 2003)" }, "properties" : { "noteIndex" : 0 }, "schema" : "https://github.com/citation-style-language/schema/raw/master/csl-citation.json" }</w:instrText>
-      </w:r>
-      <w:r>
-        <w:fldChar w:fldCharType="separate"/>
-      </w:r>
-      <w:r>
-        <w:rPr>
-          <w:noProof/>
-        </w:rPr>
-        <w:t>(Horikawa ja Barrett, 2003)</w:t>
-      </w:r>
-      <w:r>
-        <w:fldChar w:fldCharType="end"/>
-      </w:r>
-    </w:p>
-    <w:p>
-      <w:pPr>
-        <w:pStyle w:val="Pealkiri3"/>
-      </w:pPr>
-      <w:bookmarkStart w:id="9" w:name="_Toc483709360"/>
-      <w:proofErr w:type="spellStart"/>
-      <w:r>
-        <w:t>Telomeeride</w:t>
-      </w:r>
-      <w:proofErr w:type="spellEnd"/>
-      <w:r>
-        <w:t xml:space="preserve"> pikkus</w:t>
-      </w:r>
-      <w:bookmarkEnd w:id="9"/>
     </w:p>
     <w:p>
       <w:pPr>
@@ -6074,61 +6147,112 @@
     <w:p>
       <w:pPr>
         <w:pStyle w:val="Pealdis"/>
-      </w:pPr>
-      <w:bookmarkStart w:id="10" w:name="_Ref483604956"/>
-      <w:r>
+        <w:rPr>
+          <w:sz w:val="24"/>
+        </w:rPr>
+      </w:pPr>
+      <w:bookmarkStart w:id="9" w:name="_Ref483604956"/>
+      <w:r>
+        <w:rPr>
+          <w:b/>
+          <w:i w:val="0"/>
+          <w:sz w:val="24"/>
+        </w:rPr>
         <w:t xml:space="preserve">Joonis </w:t>
       </w:r>
       <w:r>
+        <w:rPr>
+          <w:b/>
+          <w:i w:val="0"/>
+          <w:sz w:val="24"/>
+        </w:rPr>
         <w:fldChar w:fldCharType="begin"/>
       </w:r>
       <w:r>
+        <w:rPr>
+          <w:b/>
+          <w:i w:val="0"/>
+          <w:sz w:val="24"/>
+        </w:rPr>
         <w:instrText xml:space="preserve"> SEQ Joonis \* ARABIC </w:instrText>
       </w:r>
       <w:r>
+        <w:rPr>
+          <w:b/>
+          <w:i w:val="0"/>
+          <w:sz w:val="24"/>
+        </w:rPr>
         <w:fldChar w:fldCharType="separate"/>
       </w:r>
       <w:r>
         <w:rPr>
-          <w:noProof/>
-        </w:rPr>
-        <w:t>1</w:t>
-      </w:r>
-      <w:r>
-        <w:rPr>
-          <w:noProof/>
-        </w:rPr>
-        <w:fldChar w:fldCharType="end"/>
-      </w:r>
-      <w:bookmarkEnd w:id="10"/>
-      <w:r>
-        <w:t xml:space="preserve"> </w:t>
-      </w:r>
-      <w:proofErr w:type="spellStart"/>
-      <w:r>
-        <w:t>Telomeeride</w:t>
-      </w:r>
-      <w:proofErr w:type="spellEnd"/>
-      <w:r>
-        <w:t xml:space="preserve"> pikkuse sõltuvus vanusest </w:t>
-      </w:r>
-      <w:r>
-        <w:fldChar w:fldCharType="begin" w:fldLock="1"/>
-      </w:r>
-      <w:r>
-        <w:instrText>ADDIN CSL_CITATION { "citationItems" : [ { "id" : "ITEM-1", "itemData" : { "DOI" : "10.1093/jnci/djv074", "ISBN" : "0027-8874", "ISSN" : "1460-2105", "PMID" : "25862531", "abstract" : "BACKGROUND Short telomeres in peripheral blood leukocytes are associated with older age and age-related diseases. We tested the hypotheses that short telomeres are associated with both increased cancer mortality and all-cause mortality. METHODS Individuals (n = 64637) were recruited from 1991 onwards from two Danish prospective cohort studies: the Copenhagen City Heart Study and the Copenhagen General Population Study. All had telomere length measured by quantitative polymerase chain reaction and the genotypes rs1317082 (TERC), rs7726159 (TERT), and rs2487999 (OBFC1) determined. The sum of telomere-shortening alleles from these three genotypes was calculated. We conducted Cox regression analyses and instrumental variable analyses using the allele sum as an instrument. All statistical tests were two-sided. RESULTS Among 7607 individuals who died during follow-up (0-22 years, median = 7 years), 2420 had cancer and 2633 had cardiovascular disease as causes of death. Decreasing telomere length deciles were associated with increasing all-cause mortality (P(trend) = 2*10(-15)). The multivariable-adjusted hazard ratio of all-cause mortality was 1.40 (95% confidence interval [CI] = 1.25 to 1.57) for individuals in the shortest vs the longest decile. Results were similar for cancer mortality and cardiovascular mortality. Telomere length decreased 69 base pairs (95% CI = 61 to 76) per allele for the allele sum, and the per-allele hazard ratio for cancer mortality was 0.95 (95% CI = 0.91 to 0.99). Allele sum was not associated with cardiovascular, other, or all-cause mortality. CONCLUSION Short telomeres in peripheral blood leukocytes were associated with high mortality in association analyses. In contrast, genetically determined short telomeres were associated with low cancer mortality but not with all-cause mortality.", "author" : [ { "dropping-particle" : "", "family" : "Rode", "given" : "Line", "non-dropping-particle" : "", "parse-names" : false, "suffix" : "" }, { "dropping-particle" : "", "family" : "Nordestgaard", "given" : "B\u00f8rge G", "non-dropping-particle" : "", "parse-names" : false, "suffix" : "" }, { "dropping-particle" : "", "family" : "Bojesen", "given" : "Stig E", "non-dropping-particle" : "", "parse-names" : false, "suffix" : "" } ], "container-title" : "Journal of the National Cancer Institute", "id" : "ITEM-1", "issue" : "6", "issued" : { "date-parts" : [ [ "2015" ] ] }, "page" : "djv074", "title" : "Peripheral blood leukocyte telomere length and mortality among 64,637 individuals from the general population.", "type" : "article-journal", "volume" : "107" }, "uris" : [ "http://www.mendeley.com/documents/?uuid=6c7bf146-5131-3bed-b5eb-8f8379abd2d5" ] } ], "mendeley" : { "formattedCitation" : "(Rode et al., 2015)", "plainTextFormattedCitation" : "(Rode et al., 2015)", "previouslyFormattedCitation" : "(Rode et al., 2015)" }, "properties" : { "noteIndex" : 0 }, "schema" : "https://github.com/citation-style-language/schema/raw/master/csl-citation.json" }</w:instrText>
-      </w:r>
-      <w:r>
-        <w:fldChar w:fldCharType="separate"/>
-      </w:r>
-      <w:r>
-        <w:rPr>
+          <w:b/>
           <w:i w:val="0"/>
           <w:noProof/>
+          <w:sz w:val="24"/>
+        </w:rPr>
+        <w:t>1</w:t>
+      </w:r>
+      <w:r>
+        <w:rPr>
+          <w:b/>
+          <w:i w:val="0"/>
+          <w:noProof/>
+          <w:sz w:val="24"/>
+        </w:rPr>
+        <w:fldChar w:fldCharType="end"/>
+      </w:r>
+      <w:bookmarkEnd w:id="9"/>
+      <w:r>
+        <w:rPr>
+          <w:sz w:val="24"/>
+        </w:rPr>
+        <w:t xml:space="preserve"> </w:t>
+      </w:r>
+      <w:proofErr w:type="spellStart"/>
+      <w:r>
+        <w:rPr>
+          <w:sz w:val="24"/>
+        </w:rPr>
+        <w:t>Telomeeride</w:t>
+      </w:r>
+      <w:proofErr w:type="spellEnd"/>
+      <w:r>
+        <w:rPr>
+          <w:sz w:val="24"/>
+        </w:rPr>
+        <w:t xml:space="preserve"> pikkuse sõltuvus vanusest </w:t>
+      </w:r>
+      <w:r>
+        <w:rPr>
+          <w:sz w:val="24"/>
+        </w:rPr>
+        <w:fldChar w:fldCharType="begin" w:fldLock="1"/>
+      </w:r>
+      <w:r>
+        <w:rPr>
+          <w:sz w:val="24"/>
+        </w:rPr>
+        <w:instrText>ADDIN CSL_CITATION { "citationItems" : [ { "id" : "ITEM-1", "itemData" : { "DOI" : "10.1093/jnci/djv074", "ISBN" : "0027-8874", "ISSN" : "1460-2105", "PMID" : "25862531", "abstract" : "BACKGROUND Short telomeres in peripheral blood leukocytes are associated with older age and age-related diseases. We tested the hypotheses that short telomeres are associated with both increased cancer mortality and all-cause mortality. METHODS Individuals (n = 64637) were recruited from 1991 onwards from two Danish prospective cohort studies: the Copenhagen City Heart Study and the Copenhagen General Population Study. All had telomere length measured by quantitative polymerase chain reaction and the genotypes rs1317082 (TERC), rs7726159 (TERT), and rs2487999 (OBFC1) determined. The sum of telomere-shortening alleles from these three genotypes was calculated. We conducted Cox regression analyses and instrumental variable analyses using the allele sum as an instrument. All statistical tests were two-sided. RESULTS Among 7607 individuals who died during follow-up (0-22 years, median = 7 years), 2420 had cancer and 2633 had cardiovascular disease as causes of death. Decreasing telomere length deciles were associated with increasing all-cause mortality (P(trend) = 2*10(-15)). The multivariable-adjusted hazard ratio of all-cause mortality was 1.40 (95% confidence interval [CI] = 1.25 to 1.57) for individuals in the shortest vs the longest decile. Results were similar for cancer mortality and cardiovascular mortality. Telomere length decreased 69 base pairs (95% CI = 61 to 76) per allele for the allele sum, and the per-allele hazard ratio for cancer mortality was 0.95 (95% CI = 0.91 to 0.99). Allele sum was not associated with cardiovascular, other, or all-cause mortality. CONCLUSION Short telomeres in peripheral blood leukocytes were associated with high mortality in association analyses. In contrast, genetically determined short telomeres were associated with low cancer mortality but not with all-cause mortality.", "author" : [ { "dropping-particle" : "", "family" : "Rode", "given" : "Line", "non-dropping-particle" : "", "parse-names" : false, "suffix" : "" }, { "dropping-particle" : "", "family" : "Nordestgaard", "given" : "B\u00f8rge G", "non-dropping-particle" : "", "parse-names" : false, "suffix" : "" }, { "dropping-particle" : "", "family" : "Bojesen", "given" : "Stig E", "non-dropping-particle" : "", "parse-names" : false, "suffix" : "" } ], "container-title" : "Journal of the National Cancer Institute", "id" : "ITEM-1", "issue" : "6", "issued" : { "date-parts" : [ [ "2015" ] ] }, "page" : "djv074", "title" : "Peripheral blood leukocyte telomere length and mortality among 64,637 individuals from the general population.", "type" : "article-journal", "volume" : "107" }, "uris" : [ "http://www.mendeley.com/documents/?uuid=6c7bf146-5131-3bed-b5eb-8f8379abd2d5" ] } ], "mendeley" : { "formattedCitation" : "(Rode et al., 2015)", "plainTextFormattedCitation" : "(Rode et al., 2015)", "previouslyFormattedCitation" : "(Rode et al., 2015)" }, "properties" : { "noteIndex" : 0 }, "schema" : "https://github.com/citation-style-language/schema/raw/master/csl-citation.json" }</w:instrText>
+      </w:r>
+      <w:r>
+        <w:rPr>
+          <w:sz w:val="24"/>
+        </w:rPr>
+        <w:fldChar w:fldCharType="separate"/>
+      </w:r>
+      <w:r>
+        <w:rPr>
+          <w:i w:val="0"/>
+          <w:noProof/>
+          <w:sz w:val="24"/>
         </w:rPr>
         <w:t>(Rode et al., 2015)</w:t>
       </w:r>
       <w:r>
+        <w:rPr>
+          <w:sz w:val="24"/>
+        </w:rPr>
         <w:fldChar w:fldCharType="end"/>
       </w:r>
     </w:p>
@@ -6136,16 +6260,21 @@
       <w:pPr>
         <w:pStyle w:val="Pealkiri3"/>
       </w:pPr>
-      <w:bookmarkStart w:id="11" w:name="_Toc483709361"/>
+      <w:bookmarkStart w:id="10" w:name="_Toc483795238"/>
       <w:proofErr w:type="spellStart"/>
       <w:r>
         <w:t>Telomeeride</w:t>
       </w:r>
       <w:proofErr w:type="spellEnd"/>
       <w:r>
-        <w:t xml:space="preserve"> pikkust mõjutavad faktorid</w:t>
-      </w:r>
+        <w:t xml:space="preserve"> pikkust m</w:t>
+      </w:r>
+      <w:bookmarkStart w:id="11" w:name="_GoBack"/>
       <w:bookmarkEnd w:id="11"/>
+      <w:r>
+        <w:t>õjutavad faktorid</w:t>
+      </w:r>
+      <w:bookmarkEnd w:id="10"/>
     </w:p>
     <w:p>
       <w:proofErr w:type="spellStart"/>
@@ -6195,7 +6324,7 @@
       <w:pPr>
         <w:pStyle w:val="Pealkiri3"/>
       </w:pPr>
-      <w:bookmarkStart w:id="12" w:name="_Toc483709362"/>
+      <w:bookmarkStart w:id="12" w:name="_Toc483795239"/>
       <w:proofErr w:type="spellStart"/>
       <w:r>
         <w:t>Telomeeride</w:t>
@@ -7022,7 +7151,7 @@
       <w:pPr>
         <w:pStyle w:val="Pealkiri3"/>
       </w:pPr>
-      <w:bookmarkStart w:id="13" w:name="_Toc483709363"/>
+      <w:bookmarkStart w:id="13" w:name="_Toc483795240"/>
       <w:proofErr w:type="spellStart"/>
       <w:r>
         <w:t>Telomeeride</w:t>
@@ -7571,7 +7700,7 @@
       <w:pPr>
         <w:pStyle w:val="Pealkiri2"/>
       </w:pPr>
-      <w:bookmarkStart w:id="14" w:name="_Toc483709364"/>
+      <w:bookmarkStart w:id="14" w:name="_Toc483795241"/>
       <w:r>
         <w:lastRenderedPageBreak/>
         <w:t>Alu elemendid</w:t>
@@ -7629,8 +7758,8 @@
         </w:rPr>
         <w:drawing>
           <wp:inline distT="0" distB="0" distL="0" distR="0">
-            <wp:extent cx="4520663" cy="4759960"/>
-            <wp:effectExtent l="0" t="0" r="0" b="2540"/>
+            <wp:extent cx="4520565" cy="4610100"/>
+            <wp:effectExtent l="0" t="0" r="0" b="0"/>
             <wp:docPr id="11" name="Pilt 11" descr="https://www.researchgate.net/profile/Prescott_Deininger2/publication/11381060/figure/fig1/AS:267603763527711@1440813117914/Figure-2-The-expansion-of-Alu-elements-in-primatesThe-expansion-of-Alu-subfamilies.png"/>
             <wp:cNvGraphicFramePr>
               <a:graphicFrameLocks xmlns:a="http://schemas.openxmlformats.org/drawingml/2006/main" noChangeAspect="1"/>
@@ -7652,13 +7781,13 @@
                         </a:ext>
                       </a:extLst>
                     </a:blip>
-                    <a:srcRect t="-3308"/>
+                    <a:srcRect t="-3308" b="3250"/>
                     <a:stretch/>
                   </pic:blipFill>
                   <pic:spPr bwMode="auto">
                     <a:xfrm>
                       <a:off x="0" y="0"/>
-                      <a:ext cx="4530581" cy="4770403"/>
+                      <a:ext cx="4520663" cy="4610200"/>
                     </a:xfrm>
                     <a:prstGeom prst="rect">
                       <a:avLst/>
@@ -7838,7 +7967,93 @@
       <w:pPr>
         <w:pStyle w:val="Pealkiri2"/>
       </w:pPr>
-      <w:bookmarkStart w:id="15" w:name="_Toc483709365"/>
+      <w:bookmarkStart w:id="15" w:name="_Toc483795242"/>
+      <w:r>
+        <w:t>P</w:t>
+      </w:r>
+      <w:r>
+        <w:t xml:space="preserve">ikad </w:t>
+      </w:r>
+      <w:proofErr w:type="spellStart"/>
+      <w:r>
+        <w:t>insertsioonilised</w:t>
+      </w:r>
+      <w:proofErr w:type="spellEnd"/>
+      <w:r>
+        <w:t xml:space="preserve"> hajuskorduselemendid</w:t>
+      </w:r>
+      <w:r>
+        <w:t xml:space="preserve"> LINE</w:t>
+      </w:r>
+      <w:r>
+        <w:t>1</w:t>
+      </w:r>
+      <w:bookmarkEnd w:id="15"/>
+    </w:p>
+    <w:p>
+      <w:r>
+        <w:t xml:space="preserve">LINE elemendid on umbes 6kb pikad, moodustavad genoomist umbes 21% ning sisaldavad polümeraas II </w:t>
+      </w:r>
+      <w:proofErr w:type="spellStart"/>
+      <w:r>
+        <w:t>promootorit</w:t>
+      </w:r>
+      <w:proofErr w:type="spellEnd"/>
+      <w:r>
+        <w:t xml:space="preserve"> ning kodeerivad kahte avatud lugemisraami. </w:t>
+      </w:r>
+      <w:proofErr w:type="spellStart"/>
+      <w:r>
+        <w:t>Transleerumisel</w:t>
+      </w:r>
+      <w:proofErr w:type="spellEnd"/>
+      <w:r>
+        <w:t xml:space="preserve"> kombineerub LINE RNA enda kodeeritud valguga ning liigub tuuma, kus teeb genoomi umbes </w:t>
+      </w:r>
+      <w:r>
+        <w:lastRenderedPageBreak/>
+        <w:t xml:space="preserve">1000bp pikkuse sisestuse. </w:t>
+      </w:r>
+      <w:proofErr w:type="spellStart"/>
+      <w:r>
+        <w:t>LINEdest</w:t>
+      </w:r>
+      <w:proofErr w:type="spellEnd"/>
+      <w:r>
+        <w:t xml:space="preserve"> on aktiivsed veel vaid LINE1 elemendid. LINE1 elemendid on </w:t>
+      </w:r>
+      <w:proofErr w:type="spellStart"/>
+      <w:r>
+        <w:t>eukarüoodi</w:t>
+      </w:r>
+      <w:proofErr w:type="spellEnd"/>
+      <w:r>
+        <w:t xml:space="preserve"> genoomis juba 150 miljonit aastat. Inimese (ja eellaste) genoomis on LINE elementide aktiivsus viimase 35-50 miljoni aasta vältel langenud. LINE1 elemendid katavad inimese genoomi enamustes kromosoomides ühtlaselt ning X ja Y kromosoomides esinevad AT-rikastes regioonides sagedamini. </w:t>
+      </w:r>
+      <w:r>
+        <w:fldChar w:fldCharType="begin" w:fldLock="1"/>
+      </w:r>
+      <w:r>
+        <w:instrText>ADDIN CSL_CITATION { "citationItems" : [ { "id" : "ITEM-1", "itemData" : { "DOI" : "10.1038/35057062", "ISSN" : "0028-0836", "author" : [ { "dropping-particle" : "", "family" : "Lander", "given" : "Eric S.", "non-dropping-particle" : "", "parse-names" : false, "suffix" : "" }, { "dropping-particle" : "", "family" : "Linton", "given" : "Lauren M.", "non-dropping-particle" : "", "parse-names" : false, "suffix" : "" }, { "dropping-particle" : "", "family" : "Birren", "given" : "Bruce", "non-dropping-particle" : "", "parse-names" : false, "suffix" : "" }, { "dropping-particle" : "", "family" : "Nusbaum", "given" : "Chad", "non-dropping-particle" : "", "parse-names" : false, "suffix" : "" }, { "dropping-particle" : "", "family" : "Zody", "given" : "Michael C.", "non-dropping-particle" : "", "parse-names" : false, "suffix" : "" }, { "dropping-particle" : "", "family" : "Baldwin", "given" : "Jennifer", "non-dropping-particle" : "", "parse-names" : false, "suffix" : "" }, { "dropping-particle" : "", "family" : "Devon", "given" : "Keri", "non-dropping-particle" : "", "parse-names" : false, "suffix" : "" }, { "dropping-particle" : "", "family" : "Dewar", "given" : "Ken", "non-dropping-particle" : "", "parse-names" : false, "suffix" : "" }, { "dropping-particle" : "", "family" : "Doyle", "given" : "Michael", "non-dropping-particle" : "", "parse-names" : false, "suffix" : "" }, { "dropping-particle" : "", "family" : "FitzHugh", "given" : "William", "non-dropping-particle" : "", "parse-names" : false, "suffix" : "" }, { "dropping-particle" : "", "family" : "Funke", "given" : "Roel", "non-dropping-particle" : "", "parse-names" : false, "suffix" : "" }, { "dropping-particle" : "", "family" : "Gage", "given" : "Diane", "non-dropping-particle" : "", "parse-names" : false, "suffix" : "" }, { "dropping-particle" : "", "family" : "Harris", "given" : "Katrina", "non-dropping-particle" : "", "parse-names" : false, "suffix" : "" }, { "dropping-particle" : "", "family" : "Heaford", "given" : "Andrew", "non-dropping-particle" : "", "parse-names" : false, "suffix" : "" }, { "dropping-particle" : "", "family" : "Howland", "given" : "John", "non-dropping-particle" : "", "parse-names" : false, "suffix" : "" }, { "dropping-particle" : "", "family" : "Kann", "given" : "Lisa", "non-dropping-particle" : "", "parse-names" : false, "suffix" : "" }, { "dropping-particle" : "", "family" : "Lehoczky", "given" : "Jessica", "non-dropping-particle" : "", "parse-names" : false, "suffix" : "" }, { "dropping-particle" : "", "family" : "LeVine", "given" : "Rosie", "non-dropping-particle" : "", "parse-names" : false, "suffix" : "" }, { "dropping-particle" : "", "family" : "McEwan", "given" : "Paul", "non-dropping-particle" : "", "parse-names" : false, "suffix" : "" }, { "dropping-particle" : "", "family" : "McKernan", "given" : "Kevin", "non-dropping-particle" : "", "parse-names" : false, "suffix" : "" }, { "dropping-particle" : "", "family" : "Meldrim", "given" : "James", "non-dropping-particle" : "", "parse-names" : false, "suffix" : "" }, { "dropping-particle" : "", "family" : "Mesirov", "given" : "Jill P.", "non-dropping-particle" : "", "parse-names" : false, "suffix" : "" }, { "dropping-particle" : "", "family" : "Miranda", "given" : "Cher", "non-dropping-particle" : "", "parse-names" : false, "suffix" : "" }, { "dropping-particle" : "", "family" : "Morris", "given" : "William", "non-dropping-particle" : "", "parse-names" : false, "suffix" : "" }, { "dropping-particle" : "", "family" : "Naylor", "given" : "Jerome", "non-dropping-particle" : "", "parse-names" : false, "suffix" : "" }, { "dropping-particle" : "", "family" : "Raymond", "given" : "Christina", "non-dropping-particle" : "", "parse-names" : false, "suffix" : "" }, { "dropping-particle" : "", "family" : "Rosetti", "given" : "Mark", "non-dropping-particle" : "", "parse-names" : false, "suffix" : "" }, { "dropping-particle" : "", "family" : "Santos", "given" : "Ralph", "non-dropping-particle" : "", "parse-names" : false, "suffix" : "" }, { "dropping-particle" : "", "family" : "Sheridan", "given" : "Andrew", "non-dropping-particle" : "", "parse-names" : false, "suffix" : "" }, { "dropping-particle" : "", "family" : "Sougnez", "given" : "Carrie", "non-dropping-particle" : "", "parse-names" : false, "suffix" : "" }, { "dropping-particle" : "", "family" : "Stange-Thomann", "given" : "Nicole", "non-dropping-particle" : "", "parse-names" : false, "suffix" : "" }, { "dropping-particle" : "", "family" : "Stojanovic", "given" : "Nikola", "non-dropping-particle" : "", "parse-names" : false, "suffix" : "" }, { "dropping-particle" : "", "family" : "Subramanian", "given" : "Aravind", "non-dropping-particle" : "", "parse-names" : false, "suffix" : "" }, { "dropping-particle" : "", "family" : "Wyman", "given" : "Dudley", "non-dropping-particle" : "", "parse-names" : false, "suffix" : "" }, { "dropping-particle" : "", "family" : "Rogers", "given" : "Jane", "non-dropping-particle" : "", "parse-names" : false, "suffix" : "" }, { "dropping-particle" : "", "family" : "Sulston", "given" : "John", "non-dropping-particle" : "", "parse-names" : false, "suffix" : "" }, { "dropping-particle" : "", "family" : "Ainscough", "given" : "Rachael", "non-dropping-particle" : "", "parse-names" : false, "suffix" : "" }, { "dropping-particle" : "", "family" : "Beck", "given" : "Stephan", "non-dropping-particle" : "", "parse-names" : false, "suffix" : "" }, { "dropping-particle" : "", "family" : "Bentley", "given" : "David", "non-dropping-particle" : "", "parse-names" : false, "suffix" : "" }, { "dropping-particle" : "", "family" : "Burton", "given" : "John", "non-dropping-particle" : "", "parse-names" : false, "suffix" : "" }, { "dropping-particle" : "", "family" : "Clee", "given" : "Christopher", "non-dropping-particle" : "", "parse-names" : false, "suffix" : "" }, { "dropping-particle" : "", "family" : "Carter", "given" : "Nigel", "non-dropping-particle" : "", "parse-names" : false, "suffix" : "" }, { "dropping-particle" : "", "family" : "Coulson", "given" : "Alan", "non-dropping-particle" : "", "parse-names" : false, "suffix" : "" }, { "dropping-particle" : "", "family" : "Deadman", "given" : "Rebecca", "non-dropping-particle" : "", "parse-names" : false, "suffix" : "" }, { "dropping-particle" : "", "family" : "Deloukas", "given" : "Panos", "non-dropping-particle" : "", "parse-names" : false, "suffix" : "" }, { "dropping-particle" : "", "family" : "Dunham", "given" : "Andrew", "non-dropping-particle" : "", "parse-names" : false, "suffix" : "" }, { "dropping-particle" : "", "family" : "Dunham", "given" : "Ian", "non-dropping-particle" : "", "parse-names" : false, "suffix" : "" }, { "dropping-particle" : "", "family" : "Durbin", "given" : "Richard", "non-dropping-particle" : "", "parse-names" : false, "suffix" : "" }, { "dropping-particle" : "", "family" : "French", "given" : "Lisa", "non-dropping-particle" : "", "parse-names" : false, "suffix" : "" }, { "dropping-particle" : "", "family" : "Grafham", "given" : "Darren", "non-dropping-particle" : "", "parse-names" : false, "suffix" : "" }, { "dropping-particle" : "", "family" : "Gregory", "given" : "Simon", "non-dropping-particle" : "", "parse-names" : false, "suffix" : "" }, { "dropping-particle" : "", "family" : "Hubbard", "given" : "Tim", "non-dropping-particle" : "", "parse-names" : false, "suffix" : "" }, { "dropping-particle" : "", "family" : "Humphray", "given" : "Sean", "non-dropping-particle" : "", "parse-names" : false, "suffix" : "" }, { "dropping-particle" : "", "family" : "Hunt", "given" : "Adrienne", "non-dropping-particle" : "", "parse-names" : false, "suffix" : "" }, { "dropping-particle" : "", "family" : "Jones", "given" : "Matthew", "non-dropping-particle" : "", "parse-names" : false, "suffix" : "" }, { "dropping-particle" : "", "family" : "Lloyd", "given" : "Christine", "non-dropping-particle" : "", "parse-names" : false, "suffix" : "" }, { "dropping-particle" : "", "family" : "McMurray", "given" : "Amanda", "non-dropping-particle" : "", "parse-names" : false, "suffix" : "" }, { "dropping-particle" : "", "family" : "Matthews", "given" : "Lucy", "non-dropping-particle" : "", "parse-names" : false, "suffix" : "" }, { "dropping-particle" : "", "family" : "Mercer", "given" : "Simon", "non-dropping-particle" : "", "parse-names" : false, "suffix" : "" }, { "dropping-particle" : "", "family" : "Milne", "given" : "Sarah", "non-dropping-particle" : "", "parse-names" : false, "suffix" : "" }, { "dropping-particle" : "", "family" : "Mullikin", "given" : "James C.", "non-dropping-particle" : "", "parse-names" : false, "suffix" : "" }, { "dropping-particle" : "", "family" : "Mungall", "given" : "Andrew", "non-dropping-particle" : "", "parse-names" : false, "suffix" : "" }, { "dropping-particle" : "", "family" : "Plumb", "given" : "Robert", "non-dropping-particle" : "", "parse-names" : false, "suffix" : "" }, { "dropping-particle" : "", "family" : "Ross", "given" : "Mark", "non-dropping-particle" : "", "parse-names" : false, "suffix" : "" }, { "dropping-particle" : "", "family" : "Shownkeen", "given" : "Ratna", "non-dropping-particle" : "", "parse-names" : false, "suffix" : "" }, { "dropping-particle" : "", "family" : "Sims", "given" : "Sarah", "non-dropping-particle" : "", "parse-names" : false, "suffix" : "" }, { "dropping-particle" : "", "family" : "Waterston", "given" : "Robert H.", "non-dropping-particle" : "", "parse-names" : false, "suffix" : "" }, { "dropping-particle" : "", "family" : "Wilson", "given" : "Richard K.", "non-dropping-particle" : "", "parse-names" : false, "suffix" : "" }, { "dropping-particle" : "", "family" : "Hillier", "given" : "LaDeana W.", "non-dropping-particle" : "", "parse-names" : false, "suffix" : "" }, { "dropping-particle" : "", "family" : "McPherson", "given" : "John D.", "non-dropping-particle" : "", "parse-names" : false, "suffix" : "" }, { "dropping-particle" : "", "family" : "Marra", "given" : "Marco A.", "non-dropping-particle" : "", "parse-names" : false, "suffix" : "" }, { "dropping-particle" : "", "family" : "Mardis", "given" : "Elaine R.", "non-dropping-particle" : "", "parse-names" : false, "suffix" : "" }, { "dropping-particle" : "", "family" : "Fulton", "given" : "Lucinda A.", "non-dropping-particle" : "", "parse-names" : false, "suffix" : "" }, { "dropping-particle" : "", "family" : "Chinwalla", "given" : "Asif T.", "non-dropping-particle" : "", "parse-names" : false, "suffix" : "" }, { "dropping-particle" : "", "family" : "Pepin", "given" : "Kymberlie H.", "non-dropping-particle" : "", "parse-names" : false, "suffix" : "" }, { "dropping-particle" : "", "family" : "Gish", "given" : "Warren R.", "non-dropping-particle" : "", "parse-names" : false, "suffix" : "" }, { "dropping-particle" : "", "family" : "Chissoe", "given" : "Stephanie L.", "non-dropping-particle" : "", "parse-names" : false, "suffix" : "" }, { "dropping-particle" : "", "family" : "Wendl", "given" : "Michael C.", "non-dropping-particle" : "", "parse-names" : false, "suffix" : "" }, { "dropping-particle" : "", "family" : "Delehaunty", "given" : "Kim D.", "non-dropping-particle" : "", "parse-names" : false, "suffix" : "" }, { "dropping-particle" : "", "family" : "Miner", "given" : "Tracie L.", "non-dropping-particle" : "", "parse-names" : false, "suffix" : "" }, { "dropping-particle" : "", "family" : "Delehaunty", "given" : "Andrew", "non-dropping-particle" : "", "parse-names" : false, "suffix" : "" }, { "dropping-particle" : "", "family" : "Kramer", "given" : "Jason B.", "non-dropping-particle" : "", "parse-names" : false, "suffix" : "" }, { "dropping-particle" : "", "family" : "Cook", "given" : "Lisa L.", "non-dropping-particle" : "", "parse-names" : false, "suffix" : "" }, { "dropping-particle" : "", "family" : "Fulton", "given" : "Robert S.", "non-dropping-particle" : "", "parse-names" : false, "suffix" : "" }, { "dropping-particle" : "", "family" : "Johnson", "given" : "Douglas L.", "non-dropping-particle" : "", "parse-names" : false, "suffix" : "" }, { "dropping-particle" : "", "family" : "Minx", "given" : "Patrick J.", "non-dropping-particle" : "", "parse-names" : false, "suffix" : "" }, { "dropping-particle" : "", "family" : "Clifton", "given" : "Sandra W.", "non-dropping-particle" : "", "parse-names" : false, "suffix" : "" }, { "dropping-particle" : "", "family" : "Hawkins", "given" : "Trevor", "non-dropping-particle" : "", "parse-names" : false, "suffix" : "" }, { "dropping-particle" : "", "family" : "Branscomb", "given" : "Elbert", "non-dropping-particle" : "", "parse-names" : false, "suffix" : "" }, { "dropping-particle" : "", "family" : "Predki", "given" : "Paul", "non-dropping-particle" : "", "parse-names" : false, "suffix" : "" }, { "dropping-particle" : "", "family" : "Richardson", "given" : "Paul", "non-dropping-particle" : "", "parse-names" : false, "suffix" : "" }, { "dropping-particle" : "", "family" : "Wenning", "given" : "Sarah", "non-dropping-particle" : "", "parse-names" : false, "suffix" : "" }, { "dropping-particle" : "", "family" : "Slezak", "given" : "Tom", "non-dropping-particle" : "", "parse-names" : false, "suffix" : "" }, { "dropping-particle" : "", "family" : "Doggett", "given" : "Norman", "non-dropping-particle" : "", "parse-names" : false, "suffix" : "" }, { "dropping-particle" : "", "family" : "Cheng", "given" : "Jan-Fang", "non-dropping-particle" : "", "parse-names" : false, "suffix" : "" }, { "dropping-particle" : "", "family" : "Olsen", "given" : "Anne", "non-dropping-particle" : "", "parse-names" : false, "suffix" : "" }, { "dropping-particle" : "", "family" : "Lucas", "given" : "Susan", "non-dropping-particle" : "", "parse-names" : false, "suffix" : "" }, { "dropping-particle" : "", "family" : "Elkin", "given" : "Christopher", "non-dropping-particle" : "", "parse-names" : false, "suffix" : "" }, { "dropping-particle" : "", "family" : "Uberbacher", "given" : "Edward", "non-dropping-particle" : "", "parse-names" : false, "suffix" : "" }, { "dropping-particle" : "", "family" : "Frazier", "given" : "Marvin", "non-dropping-particle" : "", "parse-names" : false, "suffix" : "" }, { "dropping-particle" : "", "family" : "Gibbs", "given" : "Richard A.", "non-dropping-particle" : "", "parse-names" : false, "suffix" : "" }, { "dropping-particle" : "", "family" : "Muzny", "given" : "Donna M.", "non-dropping-particle" : "", "parse-names" : false, "suffix" : "" }, { "dropping-particle" : "", "family" : "Scherer", "given" : "Steven E.", "non-dropping-particle" : "", "parse-names" : false, "suffix" : "" }, { "dropping-particle" : "", "family" : "Bouck", "given" : "John B.", "non-dropping-particle" : "", "parse-names" : false, "suffix" : "" }, { "dropping-particle" : "", "family" : "Sodergren", "given" : "Erica J.", "non-dropping-particle" : "", "parse-names" : false, "suffix" : "" }, { "dropping-particle" : "", "family" : "Worley", "given" : "Kim C.", "non-dropping-particle" : "", "parse-names" : false, "suffix" : "" }, { "dropping-particle" : "", "family" : "Rives", "given" : "Catherine M.", "non-dropping-particle" : "", "parse-names" : false, "suffix" : "" }, { "dropping-particle" : "", "family" : "Gorrell", "given" : "James H.", "non-dropping-particle" : "", "parse-names" : false, "suffix" : "" }, { "dropping-particle" : "", "family" : "Metzker", "given" : "Michael L.", "non-dropping-particle" : "", "parse-names" : false, "suffix" : "" }, { "dropping-particle" : "", "family" : "Naylor", "given" : "Susan L.", "non-dropping-particle" : "", "parse-names" : false, "suffix" : "" }, { "dropping-particle" : "", "family" : "Kucherlapati", "given" : "Raju S.", "non-dropping-particle" : "", "parse-names" : false, "suffix" : "" }, { "dropping-particle" : "", "family" : "Nelson", "given" : "David L.", "non-dropping-particle" : "", "parse-names" : false, "suffix" : "" }, { "dropping-particle" : "", "family" : "Weinstock", "given" : "George M.", "non-dropping-particle" : "", "parse-names" : false, "suffix" : "" }, { "dropping-particle" : "", "family" : "Sakaki", "given" : "Yoshiyuki", "non-dropping-particle" : "", "parse-names" : false, "suffix" : "" }, { "dropping-particle" : "", "family" : "Fujiyama", "given" : "Asao", "non-dropping-particle" : "", "parse-names" : false, "suffix" : "" }, { "dropping-particle" : "", "family" : "Hattori", "given" : "Masahira", "non-dropping-particle" : "", "parse-names" : false, "suffix" : "" }, { "dropping-particle" : "", "family" : "Yada", "given" : "Tetsushi", "non-dropping-particle" : "", "parse-names" : false, "suffix" : "" }, { "dropping-particle" : "", "family" : "Toyoda", "given" : "Atsushi", "non-dropping-particle" : "", "parse-names" : false, "suffix" : "" }, { "dropping-particle" : "", "family" : "Itoh", "given" : "Takehiko", "non-dropping-particle" : "", "parse-names" : false, "suffix" : "" }, { "dropping-particle" : "", "family" : "Kawagoe", "given" : "Chiharu", "non-dropping-particle" : "", "parse-names" : false, "suffix" : "" }, { "dropping-particle" : "", "family" : "Watanabe", "given" : "Hidemi", "non-dropping-particle" : "", "parse-names" : false, "suffix" : "" }, { "dropping-particle" : "", "family" : "Totoki", "given" : "Yasushi", "non-dropping-particle" : "", "parse-names" : false, "suffix" : "" }, { "dropping-particle" : "", "family" : "Taylor", "given" : "Todd", "non-dropping-particle" : "", "parse-names" : false, "suffix" : "" }, { "dropping-particle" : "", "family" : "Weissenbach", "given" : "Jean", "non-dropping-particle" : "", "parse-names" : false, "suffix" : "" }, { "dropping-particle" : "", "family" : "Heilig", "given" : "Roland", "non-dropping-particle" : "", "parse-names" : false, "suffix" : "" }, { "dropping-particle" : "", "family" : "Saurin", "given" : "William", "non-dropping-particle" : "", "parse-names" : false, "suffix" : "" }, { "dropping-particle" : "", "family" : "Artiguenave", "given" : "Francois", "non-dropping-particle" : "", "parse-names" : false, "suffix" : "" }, { "dropping-particle" : "", "family" : "Brottier", "given" : "Philippe", "non-dropping-particle" : "", "parse-names" : false, "suffix" : "" }, { "dropping-particle" : "", "family" : "Bruls", "given" : "Thomas", "non-dropping-particle" : "", "parse-names" : false, "suffix" : "" }, { "dropping-particle" : "", "family" : "Pelletier", "given" : "Eric", "non-dropping-particle" : "", "parse-names" : false, "suffix" : "" }, { "dropping-particle" : "", "family" : "Robert", "given" : "Catherine", "non-dropping-particle" : "", "parse-names" : false, "suffix" : "" }, { "dropping-particle" : "", "family" : "Wincker", "given" : "Patrick", "non-dropping-particle" : "", "parse-names" : false, "suffix" : "" }, { "dropping-particle" : "", "family" : "Rosenthal", "given" : "Andr\u00e9", "non-dropping-particle" : "", "parse-names" : false, "suffix" : "" }, { "dropping-particle" : "", "family" : "Platzer", "given" : "Matthias", "non-dropping-particle" : "", "parse-names" : false, "suffix" : "" }, { "dropping-particle" : "", "family" : "Nyakatura", "given" : "Gerald", "non-dropping-particle" : "", "parse-names" : false, "suffix" : "" }, { "dropping-particle" : "", "family" : "Taudien", "given" : "Stefan", "non-dropping-particle" : "", "parse-names" : false, "suffix" : "" }, { "dropping-particle" : "", "family" : "Rump", "given" : "Andreas", "non-dropping-particle" : "", "parse-names" : false, "suffix" : "" }, { "dropping-particle" : "", "family" : "Smith", "given" : "Douglas R.", "non-dropping-particle" : "", "parse-names" : false, "suffix" : "" }, { "dropping-particle" : "", "family" : "Doucette-Stamm", "given" : "Lynn", "non-dropping-particle" : "", "parse-names" : false, "suffix" : "" }, { "dropping-particle" : "", "family" : "Rubenfield", "given" : "Marc", "non-dropping-particle" : "", "parse-names" : false, "suffix" : "" }, { "dropping-particle" : "", "family" : "Weinstock", "given" : "Keith", "non-dropping-particle" : "", "parse-names" : false, "suffix" : "" }, { "dropping-particle" : "", "family" : "Lee", "given" : "Hong Mei", "non-dropping-particle" : "", "parse-names" : false, "suffix" : "" }, { "dropping-particle" : "", "family" : "Dubois", "given" : "JoAnn", "non-dropping-particle" : "", "parse-names" : false, "suffix" : "" }, { "dropping-particle" : "", "family" : "Yang", "given" : "Huanming", "non-dropping-particle" : "", "parse-names" : false, "suffix" : "" }, { "dropping-particle" : "", "family" : "Yu", "given" : "Jun", "non-dropping-particle" : "", "parse-names" : false, "suffix" : "" }, { "dropping-particle" : "", "family" : "Wang", "given" : "Jian", "non-dropping-particle" : "", "parse-names" : false, "suffix" : "" }, { "dropping-particle" : "", "family" : "Huang", "given" : "Guyang", "non-dropping-particle" : "", "parse-names" : false, "suffix" : "" }, { "dropping-particle" : "", "family" : "Gu", "given" : "Jun", "non-dropping-particle" : "", "parse-names" : false, "suffix" : "" }, { "dropping-particle" : "", "family" : "Hood", "given" : "Leroy", "non-dropping-particle" : "", "parse-names" : false, "suffix" : "" }, { "dropping-particle" : "", "family" : "Rowen", "given" : "Lee", "non-dropping-particle" : "", "parse-names" : false, "suffix" : "" }, { "dropping-particle" : "", "family" : "Madan", "given" : "Anup", "non-dropping-particle" : "", "parse-names" : false, "suffix" : "" }, { "dropping-particle" : "", "family" : "Qin", "given" : "Shizen", "non-dropping-particle" : "", "parse-names" : false, "suffix" : "" }, { "dropping-particle" : "", "family" : "Davis", "given" : "Ronald W.", "non-dropping-particle" : "", "parse-names" : false, "suffix" : "" }, { "dropping-particle" : "", "family" : "Federspiel", "given" : "Nancy A.", "non-dropping-particle" : "", "parse-names" : false, "suffix" : "" }, { "dropping-particle" : "", "family" : "Abola", "given" : "A. Pia", "non-dropping-particle" : "", "parse-names" : false, "suffix" : "" }, { "dropping-particle" : "", "family" : "Proctor", "given" : "Michael J.", "non-dropping-particle" : "", "parse-names" : false, "suffix" : "" }, { "dropping-particle" : "", "family" : "Roe", "given" : "Bruce A.", "non-dropping-particle" : "", "parse-names" : false, "suffix" : "" }, { "dropping-particle" : "", "family" : "Chen", "given" : "Feng", "non-dropping-particle" : "", "parse-names" : false, "suffix" : "" }, { "dropping-particle" : "", "family" : "Pan", "given" : "Huaqin", "non-dropping-particle" : "", "parse-names" : false, "suffix" : "" }, { "dropping-particle" : "", "family" : "Ramser", "given" : "Juliane", "non-dropping-particle" : "", "parse-names" : false, "suffix" : "" }, { "dropping-particle" : "", "family" : "Lehrach", "given" : "Hans", "non-dropping-particle" : "", "parse-names" : false, "suffix" : "" }, { "dropping-particle" : "", "family" : "Reinhardt", "given" : "Richard", "non-dropping-particle" : "", "parse-names" : false, "suffix" : "" }, { "dropping-particle" : "", "family" : "McCombie", "given" : "W. Richard", "non-dropping-particle" : "", "parse-names" : false, "suffix" : "" }, { "dropping-particle" : "", "family" : "la Bastide", "given" : "Melissa", "non-dropping-particle" : "de", "parse-names" : false, "suffix" : "" }, { "dropping-particle" : "", "family" : "Dedhia", "given" : "Neilay", "non-dropping-particle" : "", "parse-names" : false, "suffix" : "" }, { "dropping-particle" : "", "family" : "Bl\u00f6cker", "given" : "Helmut", "non-dropping-particle" : "", "parse-names" : false, "suffix" : "" }, { "dropping-particle" : "", "family" : "Hornischer", "given" : "Klaus", "non-dropping-particle" : "", "parse-names" : false, "suffix" : "" }, { "dropping-particle" : "", "family" : "Nordsiek", "given" : "Gabriele", "non-dropping-particle" : "", "parse-names" : false, "suffix" : "" }, { "dropping-particle" : "", "family" : "Agarwala", "given" : "Richa", "non-dropping-particle" : "", "parse-names" : false, "suffix" : "" }, { "dropping-particle" : "", "family" : "Aravind", "given" : "L.", "non-dropping-particle" : "", "parse-names" : false, "suffix" : "" }, { "dropping-particle" : "", "family" : "Bailey", "given" : "Jeffrey A.", "non-dropping-particle" : "", "parse-names" : false, "suffix" : "" }, { "dropping-particle" : "", "family" : "Bateman", "given" : "Alex", "non-dropping-particle" : "", "parse-names" : false, "suffix" : "" }, { "dropping-particle" : "", "family" : "Batzoglou", "given" : "Serafim", "non-dropping-particle" : "", "parse-names" : false, "suffix" : "" }, { "dropping-particle" : "", "family" : "Birney", "given" : "Ewan", "non-dropping-particle" : "", "parse-names" : false, "suffix" : "" }, { "dropping-particle" : "", "family" : "Bork", "given" : "Peer", "non-dropping-particle" : "", "parse-names" : false, "suffix" : "" }, { "dropping-particle" : "", "family" : "Brown", "given" : "Daniel G.", "non-dropping-particle" : "", "parse-names" : false, "suffix" : "" }, { "dropping-particle" : "", "family" : "Burge", "given" : "Christopher B.", "non-dropping-particle" : "", "parse-names" : false, "suffix" : "" }, { "dropping-particle" : "", "family" : "Cerutti", "given" : "Lorenzo", "non-dropping-particle" : "", "parse-names" : false, "suffix" : "" }, { "dropping-particle" : "", "family" : "Chen", "given" : "Hsiu-Chuan", "non-dropping-particle" : "", "parse-names" : false, "suffix" : "" }, { "dropping-particle" : "", "family" : "Church", "given" : "Deanna", "non-dropping-particle" : "", "parse-names" : false, "suffix" : "" }, { "dropping-particle" : "", "family" : "Clamp", "given" : "Michele", "non-dropping-particle" : "", "parse-names" : false, "suffix" : "" }, { "dropping-particle" : "", "family" : "Copley", "given" : "Richard R.", "non-dropping-particle" : "", "parse-names" : false, "suffix" : "" }, { "dropping-particle" : "", "family" : "Doerks", "given" : "Tobias", "non-dropping-particle" : "", "parse-names" : false, "suffix" : "" }, { "dropping-particle" : "", "family" : "Eddy", "given" : "Sean R.", "non-dropping-particle" : "", "parse-names" : false, "suffix" : "" }, { "dropping-particle" : "", "family" : "Eichler", "given" : "Evan E.", "non-dropping-particle" : "", "parse-names" : false, "suffix" : "" }, { "dropping-particle" : "", "family" : "Furey", "given" : "Terrence S.", "non-dropping-particle" : "", "parse-names" : false, "suffix" : "" }, { "dropping-particle" : "", "family" : "Galagan", "given" : "James", "non-dropping-particle" : "", "parse-names" : false, "suffix" : "" }, { "dropping-particle" : "", "family" : "Gilbert", "given" : "James G. R.", "non-dropping-particle" : "", "parse-names" : false, "suffix" : "" }, { "dropping-particle" : "", "family" : "Harmon", "given" : "Cyrus", "non-dropping-particle" : "", "parse-names" : false, "suffix" : "" }, { "dropping-particle" : "", "family" : "Hayashizaki", "given" : "Yoshihide", "non-dropping-particle" : "", "parse-names" : false, "suffix" : "" }, { "dropping-particle" : "", "family" : "Haussler", "given" : "David", "non-dropping-particle" : "", "parse-names" : false, "suffix" : "" }, { "dropping-particle" : "", "family" : "Hermjakob", "given" : "Henning", "non-dropping-particle" : "", "parse-names" : false, "suffix" : "" }, { "dropping-particle" : "", "family" : "Hokamp", "given" : "Karsten", "non-dropping-particle" : "", "parse-names" : false, "suffix" : "" }, { "dropping-particle" : "", "family" : "Jang", "given" : "Wonhee", "non-dropping-particle" : "", "parse-names" : false, "suffix" : "" }, { "dropping-particle" : "", "family" : "Johnson", "given" : "L. Steven", "non-dropping-particle" : "", "parse-names" : false, "suffix" : "" }, { "dropping-particle" : "", "family" : "Jones", "given" : "Thomas A.", "non-dropping-particle" : "", "parse-names" : false, "suffix" : "" }, { "dropping-particle" : "", "family" : "Kasif", "given" : "Simon", "non-dropping-particle" : "", "parse-names" : false, "suffix" : "" }, { "dropping-particle" : "", "family" : "Kaspryzk", "given" : "Arek", "non-dropping-particle" : "", "parse-names" : false, "suffix" : "" }, { "dropping-particle" : "", "family" : "Kennedy", "given" : "Scot", "non-dropping-particle" : "", "parse-names" : false, "suffix" : "" }, { "dropping-particle" : "", "family" : "Kent", "given" : "W. James", "non-dropping-particle" : "", "parse-names" : false, "suffix" : "" }, { "dropping-particle" : "", "family" : "Kitts", "given" : "Paul", "non-dropping-particle" : "", "parse-names" : false, "suffix" : "" }, { "dropping-particle" : "V.", "family" : "Koonin", "given" : "Eugene", "non-dropping-particle" : "", "parse-names" : false, "suffix" : "" }, { "dropping-particle" : "", "family" : "Korf", "given" : "Ian", "non-dropping-particle" : "", "parse-names" : false, "suffix" : "" }, { "dropping-particle" : "", "family" : "Kulp", "given" : "David", "non-dropping-particle" : "", "parse-names" : false, "suffix" : "" }, { "dropping-particle" : "", "family" : "Lancet", "given" : "Doron", "non-dropping-particle" : "", "parse-names" : false, "suffix" : "" }, { "dropping-particle" : "", "family" : "Lowe", "given" : "Todd M.", "non-dropping-particle" : "", "parse-names" : false, "suffix" : "" }, { "dropping-particle" : "", "family" : "McLysaght", "given" : "Aoife", "non-dropping-particle" : "", "parse-names" : false, "suffix" : "" }, { "dropping-particle" : "", "family" : "Mikkelsen", "given" : "Tarjei", "non-dropping-particle" : "", "parse-names" : false, "suffix" : "" }, { "dropping-particle" : "V.", "family" : "Moran", "given" : "John", "non-dropping-particle" : "", "parse-names" : false, "suffix" : "" }, { "dropping-particle" : "", "family" : "Mulder", "given" : "Nicola", "non-dropping-particle" : "", "parse-names" : false, "suffix" : "" }, { "dropping-particle" : "", "family" : "Pollara", "given" : "Victor J.", "non-dropping-particle" : "", "parse-names" : false, "suffix" : "" }, { "dropping-particle" : "", "family" : "Ponting", "given" : "Chris P.", "non-dropping-particle" : "", "parse-names" : false, "suffix" : "" }, { "dropping-particle" : "", "family" : "Schuler", "given" : "Greg", "non-dropping-particle" : "", "parse-names" : false, "suffix" : "" }, { "dropping-particle" : "", "family" : "Schultz", "given" : "J\u00f6rg", "non-dropping-particle" : "", "parse-names" : false, "suffix" : "" }, { "dropping-particle" : "", "family" : "Slater", "given" : "Guy", "non-dropping-particle" : "", "parse-names" : false, "suffix" : "" }, { "dropping-particle" : "", "family" : "Smit", "given" : "Arian F. A.", "non-dropping-particle" : "", "parse-names" : false, "suffix" : "" }, { "dropping-particle" : "", "family" : "Stupka", "given" : "Elia", "non-dropping-particle" : "", "parse-names" : false, "suffix" : "" }, { "dropping-particle" : "", "family" : "Szustakowki", "given" : "Joseph", "non-dropping-particle" : "", "parse-names" : false, "suffix" : "" }, { "dropping-particle" : "", "family" : "Thierry-Mieg", "given" : "Danielle", "non-dropping-particle" : "", "parse-names" : false, "suffix" : "" }, { "dropping-particle" : "", "family" : "Thierry-Mieg", "given" : "Jean", "non-dropping-particle" : "", "parse-names" : false, "suffix" : "" }, { "dropping-particle" : "", "family" : "Wagner", "given" : "Lukas", "non-dropping-particle" : "", "parse-names" : false, "suffix" : "" }, { "dropping-particle" : "", "family" : "Wallis", "given" : "John", "non-dropping-particle" : "", "parse-names" : false, "suffix" : "" }, { "dropping-particle" : "", "family" : "Wheeler", "given" : "Raymond", "non-dropping-particle" : "", "parse-names" : false, "suffix" : "" }, { "dropping-particle" : "", "family" : "Williams", "given" : "Alan", "non-dropping-particle" : "", "parse-names" : false, "suffix" : "" }, { "dropping-particle" : "", "family" : "Wolf", "given" : "Yuri I.", "non-dropping-particle" : "", "parse-names" : false, "suffix" : "" }, { "dropping-particle" : "", "family" : "Wolfe", "given" : "Kenneth H.", "non-dropping-particle" : "", "parse-names" : false, "suffix" : "" }, { "dropping-particle" : "", "family" : "Yang", "given" : "Shiaw-Pyng", "non-dropping-particle" : "", "parse-names" : false, "suffix" : "" }, { "dropping-particle" : "", "family" : "Yeh", "given" : "Ru-Fang", "non-dropping-particle" : "", "parse-names" : false, "suffix" : "" }, { "dropping-particle" : "", "family" : "Collins", "given" : "Francis", "non-dropping-particle" : "", "parse-names" : false, "suffix" : "" }, { "dropping-particle" : "", "family" : "Guyer", "given" : "Mark S.", "non-dropping-particle" : "", "parse-names" : false, "suffix" : "" }, { "dropping-particle" : "", "family" : "Peterson", "given" : "Jane", "non-dropping-particle" : "", "parse-names" : false, "suffix" : "" }, { "dropping-particle" : "", "family" : "Felsenfeld", "given" : "Adam", "non-dropping-particle" : "", "parse-names" : false, "suffix" : "" }, { "dropping-particle" : "", "family" : "Wetterstrand", "given" : "Kris A.", "non-dropping-particle" : "", "parse-names" : false, "suffix" : "" }, { "dropping-particle" : "", "family" : "Myers", "given" : "Richard M.", "non-dropping-particle" : "", "parse-names" : false, "suffix" : "" }, { "dropping-particle" : "", "family" : "Schmutz", "given" : "Jeremy", "non-dropping-particle" : "", "parse-names" : false, "suffix" : "" }, { "dropping-particle" : "", "family" : "Dickson", "given" : "Mark", "non-dropping-particle" : "", "parse-names" : false, "suffix" : "" }, { "dropping-particle" : "", "family" : "Grimwood", "given" : "Jane", "non-dropping-particle" : "", "parse-names" : false, "suffix" : "" }, { "dropping-particle" : "", "family" : "Cox", "given" : "David R.", "non-dropping-particle" : "", "parse-names" : false, "suffix" : "" }, { "dropping-particle" : "V.", "family" : "Olson", "given" : "Maynard", "non-dropping-particle" : "", "parse-names" : false, "suffix" : "" }, { "dropping-particle" : "", "family" : "Kaul", "given" : "Rajinder", "non-dropping-particle" : "", "parse-names" : false, "suffix" : "" }, { "dropping-particle" : "", "family" : "Raymond", "given" : "Christopher", "non-dropping-particle" : "", "parse-names" : false, "suffix" : "" }, { "dropping-particle" : "", "family" : "Shimizu", "given" : "Nobuyoshi", "non-dropping-particle" : "", "parse-names" : false, "suffix" : "" }, { "dropping-particle" : "", "family" : "Kawasaki", "given" : "Kazuhiko", "non-dropping-particle" : "", "parse-names" : false, "suffix" : "" }, { "dropping-particle" : "", "family" : "Minoshima", "given" : "Shinsei", "non-dropping-particle" : "", "parse-names" : false, "suffix" : "" }, { "dropping-particle" : "", "family" : "Evans", "given" : "Glen A.", "non-dropping-particle" : "", "parse-names" : false, "suffix" : "" }, { "dropping-particle" : "", "family" : "Athanasiou", "given" : "Maria", "non-dropping-particle" : "", "parse-names" : false, "suffix" : "" }, { "dropping-particle" : "", "family" : "Schultz", "given" : "Roger", "non-dropping-particle" : "", "parse-names" : false, "suffix" : "" }, { "dropping-particle" : "", "family" : "Patrinos", "given" : "Aristides", "non-dropping-particle" : "", "parse-names" : false, "suffix" : "" }, { "dropping-particle" : "", "family" : "Morgan", "given" : "Michael J.", "non-dropping-particle" : "", "parse-names" : false, "suffix" : "" } ], "container-title" : "Nature", "id" : "ITEM-1", "issue" : "6822", "issued" : { "date-parts" : [ [ "2001", "2", "15" ] ] }, "page" : "860-921", "publisher" : "Nature Publishing Group", "title" : "Initial sequencing and analysis of the human genome", "type" : "article-journal", "volume" : "409" }, "uris" : [ "http://www.mendeley.com/documents/?uuid=8e1f96a4-f3f8-3b67-acb0-148252937f0d" ] } ], "mendeley" : { "formattedCitation" : "(Lander et al., 2001)", "plainTextFormattedCitation" : "(Lander et al., 2001)" }, "properties" : { "noteIndex" : 0 }, "schema" : "https://github.com/citation-style-language/schema/raw/master/csl-citation.json" }</w:instrText>
+      </w:r>
+      <w:r>
+        <w:fldChar w:fldCharType="separate"/>
+      </w:r>
+      <w:r>
+        <w:rPr>
+          <w:noProof/>
+        </w:rPr>
+        <w:t>(Lander et al., 2001)</w:t>
+      </w:r>
+      <w:r>
+        <w:fldChar w:fldCharType="end"/>
+      </w:r>
+    </w:p>
+    <w:p>
+      <w:pPr>
+        <w:pStyle w:val="Pealkiri2"/>
+      </w:pPr>
+      <w:bookmarkStart w:id="16" w:name="_Toc483795243"/>
       <w:r>
         <w:t xml:space="preserve">Teise põlvkonna </w:t>
       </w:r>
@@ -7846,7 +8061,7 @@
       <w:r>
         <w:t>sekveneerimisandmed</w:t>
       </w:r>
-      <w:bookmarkEnd w:id="15"/>
+      <w:bookmarkEnd w:id="16"/>
       <w:proofErr w:type="spellEnd"/>
     </w:p>
     <w:p>
@@ -7909,7 +8124,6 @@
     </w:p>
     <w:p>
       <w:r>
-        <w:lastRenderedPageBreak/>
         <w:t xml:space="preserve">Teise põlvkonna </w:t>
       </w:r>
       <w:proofErr w:type="spellStart"/>
@@ -8208,12 +8422,13 @@
       <w:pPr>
         <w:pStyle w:val="Pealkiri3"/>
       </w:pPr>
-      <w:bookmarkStart w:id="16" w:name="_Toc483709366"/>
-      <w:proofErr w:type="spellStart"/>
-      <w:r>
+      <w:bookmarkStart w:id="17" w:name="_Toc483795244"/>
+      <w:proofErr w:type="spellStart"/>
+      <w:r>
+        <w:lastRenderedPageBreak/>
         <w:t>Sekveneerimiskvaliteet</w:t>
       </w:r>
-      <w:bookmarkEnd w:id="16"/>
+      <w:bookmarkEnd w:id="17"/>
       <w:proofErr w:type="spellEnd"/>
     </w:p>
     <w:p>
@@ -8304,11 +8519,7 @@
       </w:r>
       <w:proofErr w:type="spellEnd"/>
       <w:r>
-        <w:t xml:space="preserve"> tarkvara abil nukleotiidiks ning tõenäosuseks, et tegu on just selle nukleotiidiga. Nende tõenäosuste </w:t>
-      </w:r>
-      <w:r>
-        <w:lastRenderedPageBreak/>
-        <w:t xml:space="preserve">põhjal arvutatakse igale nukleotiidile kvaliteediskoor. </w:t>
+        <w:t xml:space="preserve"> tarkvara abil nukleotiidiks ning tõenäosuseks, et tegu on just selle nukleotiidiga. Nende tõenäosuste põhjal arvutatakse igale nukleotiidile kvaliteediskoor. </w:t>
       </w:r>
       <w:r>
         <w:fldChar w:fldCharType="begin" w:fldLock="1"/>
@@ -8515,12 +8726,12 @@
       <w:pPr>
         <w:pStyle w:val="Pealkiri3"/>
       </w:pPr>
-      <w:bookmarkStart w:id="17" w:name="_Toc483709367"/>
+      <w:bookmarkStart w:id="18" w:name="_Toc483795245"/>
       <w:proofErr w:type="spellStart"/>
       <w:r>
         <w:t>Sekveneerimiskatvus</w:t>
       </w:r>
-      <w:bookmarkEnd w:id="17"/>
+      <w:bookmarkEnd w:id="18"/>
       <w:proofErr w:type="spellEnd"/>
     </w:p>
     <w:p>
@@ -8575,9 +8786,10 @@
       <w:pPr>
         <w:pStyle w:val="Pealkiri3"/>
       </w:pPr>
-      <w:bookmarkStart w:id="18" w:name="_Toc483709368"/>
-      <w:proofErr w:type="spellStart"/>
-      <w:r>
+      <w:bookmarkStart w:id="19" w:name="_Toc483795246"/>
+      <w:proofErr w:type="spellStart"/>
+      <w:r>
+        <w:lastRenderedPageBreak/>
         <w:t>Sequence</w:t>
       </w:r>
       <w:proofErr w:type="spellEnd"/>
@@ -8588,7 +8800,7 @@
       <w:r>
         <w:t>Archive</w:t>
       </w:r>
-      <w:bookmarkEnd w:id="18"/>
+      <w:bookmarkEnd w:id="19"/>
       <w:proofErr w:type="spellEnd"/>
     </w:p>
     <w:p>
@@ -8741,11 +8953,11 @@
       <w:pPr>
         <w:pStyle w:val="Pealkiri3"/>
       </w:pPr>
-      <w:bookmarkStart w:id="19" w:name="_Toc483709369"/>
+      <w:bookmarkStart w:id="20" w:name="_Toc483795247"/>
       <w:r>
         <w:t>CONVERGE andmestik</w:t>
       </w:r>
-      <w:bookmarkEnd w:id="19"/>
+      <w:bookmarkEnd w:id="20"/>
     </w:p>
     <w:p>
       <w:r>
@@ -8765,11 +8977,7 @@
       </w:r>
       <w:proofErr w:type="spellEnd"/>
       <w:r>
-        <w:t xml:space="preserve">. Andmed </w:t>
-      </w:r>
-      <w:r>
-        <w:lastRenderedPageBreak/>
-        <w:t>koguti depressioonihäire uurimise käigus. Andmekogu keskmine tuumagenoomi katvus on 1,7 kordne, inimeste vanused on vahemikus 30-60 ning alla laadides on andmete maht umbes 100 terabaiti.</w:t>
+        <w:t>. Andmed koguti depressioonihäire uurimise käigus. Andmekogu keskmine tuumagenoomi katvus on 1,7 kordne, inimeste vanused on vahemikus 30-60 ning alla laadides on andmete maht umbes 100 terabaiti.</w:t>
       </w:r>
       <w:r>
         <w:t xml:space="preserve"> </w:t>
@@ -8886,8 +9094,8 @@
           <w:sz w:val="24"/>
         </w:rPr>
       </w:pPr>
-      <w:bookmarkStart w:id="20" w:name="_Ref483428052"/>
-      <w:bookmarkStart w:id="21" w:name="_Ref483428041"/>
+      <w:bookmarkStart w:id="21" w:name="_Ref483428052"/>
+      <w:bookmarkStart w:id="22" w:name="_Ref483428041"/>
       <w:r>
         <w:rPr>
           <w:b/>
@@ -8937,22 +9145,23 @@
         </w:rPr>
         <w:fldChar w:fldCharType="end"/>
       </w:r>
-      <w:bookmarkEnd w:id="20"/>
+      <w:bookmarkEnd w:id="21"/>
       <w:r>
         <w:rPr>
           <w:sz w:val="24"/>
         </w:rPr>
         <w:t xml:space="preserve"> CONVERGE andmestiku tuumagenoomi katvus. Keskmine katvus on 1.7X.</w:t>
       </w:r>
-      <w:bookmarkEnd w:id="21"/>
+      <w:bookmarkEnd w:id="22"/>
     </w:p>
     <w:p>
       <w:pPr>
         <w:pStyle w:val="Pealkiri2"/>
       </w:pPr>
-      <w:bookmarkStart w:id="22" w:name="_Toc483709370"/>
-      <w:proofErr w:type="spellStart"/>
-      <w:r>
+      <w:bookmarkStart w:id="23" w:name="_Toc483795248"/>
+      <w:proofErr w:type="spellStart"/>
+      <w:r>
+        <w:lastRenderedPageBreak/>
         <w:t>K-mer</w:t>
       </w:r>
       <w:proofErr w:type="spellEnd"/>
@@ -8967,7 +9176,7 @@
       <w:r>
         <w:t xml:space="preserve"> analüüsis</w:t>
       </w:r>
-      <w:bookmarkEnd w:id="22"/>
+      <w:bookmarkEnd w:id="23"/>
     </w:p>
     <w:p>
       <w:r>
@@ -9181,10 +9390,9 @@
       <w:pPr>
         <w:pStyle w:val="Pealkiri3"/>
       </w:pPr>
-      <w:bookmarkStart w:id="23" w:name="_Toc483709371"/>
-      <w:proofErr w:type="spellStart"/>
-      <w:r>
-        <w:lastRenderedPageBreak/>
+      <w:bookmarkStart w:id="24" w:name="_Toc483795249"/>
+      <w:proofErr w:type="spellStart"/>
+      <w:r>
         <w:t>K-meride</w:t>
       </w:r>
       <w:proofErr w:type="spellEnd"/>
@@ -9199,7 +9407,7 @@
       <w:r>
         <w:t xml:space="preserve"> katvuse määramine</w:t>
       </w:r>
-      <w:bookmarkEnd w:id="23"/>
+      <w:bookmarkEnd w:id="24"/>
     </w:p>
     <w:p>
       <w:r>
@@ -9234,6 +9442,7 @@
           <w:noProof/>
           <w:lang w:eastAsia="et-EE"/>
         </w:rPr>
+        <w:lastRenderedPageBreak/>
         <w:drawing>
           <wp:inline distT="0" distB="0" distL="0" distR="0">
             <wp:extent cx="5759450" cy="4470400"/>
@@ -9507,11 +9716,11 @@
       <w:pPr>
         <w:pStyle w:val="Pealkiri3"/>
       </w:pPr>
-      <w:bookmarkStart w:id="24" w:name="_Toc483709372"/>
+      <w:bookmarkStart w:id="25" w:name="_Toc483795250"/>
       <w:r>
         <w:t>GenomeTester4</w:t>
       </w:r>
-      <w:bookmarkEnd w:id="24"/>
+      <w:bookmarkEnd w:id="25"/>
     </w:p>
     <w:p>
       <w:r>
@@ -9634,8 +9843,77 @@
     </w:p>
     <w:p>
       <w:r>
+        <w:t xml:space="preserve">Selleks, et GenomeTester4 tööriistu kasutada, tuleb nukleotiidjärjestustega FASTA failist teha </w:t>
+      </w:r>
+      <w:proofErr w:type="spellStart"/>
+      <w:r>
+        <w:t>k-mer</w:t>
+      </w:r>
+      <w:proofErr w:type="spellEnd"/>
+      <w:r>
+        <w:t xml:space="preserve"> tabel. Selle jaoks on tö</w:t>
+      </w:r>
+      <w:r>
+        <w:t xml:space="preserve">öriist </w:t>
+      </w:r>
+      <w:proofErr w:type="spellStart"/>
+      <w:r>
+        <w:t>GListMaker</w:t>
+      </w:r>
+      <w:proofErr w:type="spellEnd"/>
+      <w:r>
+        <w:t xml:space="preserve">, mis valmistab </w:t>
+      </w:r>
+      <w:r>
+        <w:t>eelnevalt kirjeldatu list-faili.</w:t>
+      </w:r>
+      <w:r>
+        <w:t xml:space="preserve"> </w:t>
+      </w:r>
+      <w:r>
+        <w:fldChar w:fldCharType="begin" w:fldLock="1"/>
+      </w:r>
+      <w:r>
+        <w:instrText>ADDIN CSL_CITATION { "citationItems" : [ { "id" : "ITEM-1", "itemData" : { "DOI" : "10.1186/s13742-015-0097-y", "ISSN" : "2047-217X", "PMID" : "26640690", "abstract" : "BACKGROUND K-mer-based methods of genome analysis have attracted great interest because they do not require genome assembly and can be performed directly on sequencing reads. Many analysis tasks require one to compare k-mer lists from different sequences to find words that are either unique to a specific sequence or common to many sequences. However, no stand-alone k-mer analysis tool currently allows one to perform these algebraic set operations. FINDINGS We have developed the GenomeTester4 toolkit, which contains a novel tool GListCompare for performing union, intersection and complement (difference) set operations on k-mer lists. We provide examples of how these general operations can be combined to solve a variety of biological analysis tasks. CONCLUSIONS GenomeTester4 can be used to simplify k-mer list manipulation for many biological analysis tasks.", "author" : [ { "dropping-particle" : "", "family" : "Kaplinski", "given" : "Lauris", "non-dropping-particle" : "", "parse-names" : false, "suffix" : "" }, { "dropping-particle" : "", "family" : "Lepamets", "given" : "Maarja", "non-dropping-particle" : "", "parse-names" : false, "suffix" : "" }, { "dropping-particle" : "", "family" : "Remm", "given" : "Maido", "non-dropping-particle" : "", "parse-names" : false, "suffix" : "" } ], "container-title" : "GigaScience", "id" : "ITEM-1", "issue" : "1", "issued" : { "date-parts" : [ [ "2015" ] ] }, "page" : "58", "title" : "GenomeTester4: a toolkit for performing basic set operations - union, intersection and complement on k-mer lists", "type" : "article-journal", "volume" : "4" }, "uris" : [ "http://www.mendeley.com/documents/?uuid=1a1e266c-c747-3cd0-af88-593e76ff2ec3" ] } ], "mendeley" : { "formattedCitation" : "(Kaplinski et al., 2015)", "plainTextFormattedCitation" : "(Kaplinski et al., 2015)", "previouslyFormattedCitation" : "(Kaplinski et al., 2015)" }, "properties" : { "noteIndex" : 0 }, "schema" : "https://github.com/citation-style-language/schema/raw/master/csl-citation.json" }</w:instrText>
+      </w:r>
+      <w:r>
+        <w:fldChar w:fldCharType="separate"/>
+      </w:r>
+      <w:r>
+        <w:rPr>
+          <w:noProof/>
+        </w:rPr>
+        <w:t>(Kaplinski et al., 2015)</w:t>
+      </w:r>
+      <w:r>
+        <w:fldChar w:fldCharType="end"/>
+      </w:r>
+    </w:p>
+    <w:p>
+      <w:proofErr w:type="spellStart"/>
+      <w:r>
         <w:lastRenderedPageBreak/>
-        <w:t xml:space="preserve">Selleks, et GenomeTester4 tööriistu kasutada, tuleb nukleotiidjärjestustega FASTA failist teha </w:t>
+        <w:t>GListQuery</w:t>
+      </w:r>
+      <w:proofErr w:type="spellEnd"/>
+      <w:r>
+        <w:t xml:space="preserve"> tööriista abil loetakse genereeritud binaarfailist </w:t>
+      </w:r>
+      <w:proofErr w:type="spellStart"/>
+      <w:r>
+        <w:t>kokkuloetud</w:t>
+      </w:r>
+      <w:proofErr w:type="spellEnd"/>
+      <w:r>
+        <w:t xml:space="preserve"> </w:t>
+      </w:r>
+      <w:proofErr w:type="spellStart"/>
+      <w:r>
+        <w:t>k-meride</w:t>
+      </w:r>
+      <w:proofErr w:type="spellEnd"/>
+      <w:r>
+        <w:t xml:space="preserve"> arvud. Programmi sisendiks määratakse kas üks </w:t>
       </w:r>
       <w:proofErr w:type="spellStart"/>
       <w:r>
@@ -9643,24 +9921,15 @@
       </w:r>
       <w:proofErr w:type="spellEnd"/>
       <w:r>
-        <w:t xml:space="preserve"> tabel. Selle jaoks on tö</w:t>
-      </w:r>
-      <w:r>
-        <w:t xml:space="preserve">öriist </w:t>
-      </w:r>
-      <w:proofErr w:type="spellStart"/>
-      <w:r>
-        <w:t>GListMaker</w:t>
-      </w:r>
-      <w:proofErr w:type="spellEnd"/>
-      <w:r>
-        <w:t xml:space="preserve">, mis valmistab </w:t>
-      </w:r>
-      <w:r>
-        <w:t>eelnevalt kirjeldatu list-faili.</w:t>
-      </w:r>
-      <w:r>
-        <w:t xml:space="preserve"> </w:t>
+        <w:t xml:space="preserve"> järjestus või tekstifail huvipakkuvate </w:t>
+      </w:r>
+      <w:proofErr w:type="spellStart"/>
+      <w:r>
+        <w:t>k-mer</w:t>
+      </w:r>
+      <w:proofErr w:type="spellEnd"/>
+      <w:r>
+        <w:t xml:space="preserve"> järjestustega. </w:t>
       </w:r>
       <w:r>
         <w:fldChar w:fldCharType="begin" w:fldLock="1"/>
@@ -9682,84 +9951,24 @@
       </w:r>
     </w:p>
     <w:p>
-      <w:proofErr w:type="spellStart"/>
-      <w:r>
-        <w:t>GListQuery</w:t>
-      </w:r>
-      <w:proofErr w:type="spellEnd"/>
-      <w:r>
-        <w:t xml:space="preserve"> tööriista abil loetakse genereeritud binaarfailist </w:t>
-      </w:r>
-      <w:proofErr w:type="spellStart"/>
-      <w:r>
-        <w:t>kokkuloetud</w:t>
-      </w:r>
-      <w:proofErr w:type="spellEnd"/>
-      <w:r>
-        <w:t xml:space="preserve"> </w:t>
-      </w:r>
-      <w:proofErr w:type="spellStart"/>
-      <w:r>
-        <w:t>k-meride</w:t>
-      </w:r>
-      <w:proofErr w:type="spellEnd"/>
-      <w:r>
-        <w:t xml:space="preserve"> arvud. Programmi sisendiks määratakse kas üks </w:t>
-      </w:r>
-      <w:proofErr w:type="spellStart"/>
-      <w:r>
-        <w:t>k-mer</w:t>
-      </w:r>
-      <w:proofErr w:type="spellEnd"/>
-      <w:r>
-        <w:t xml:space="preserve"> järjestus või tekstifail huvipakkuvate </w:t>
-      </w:r>
-      <w:proofErr w:type="spellStart"/>
-      <w:r>
-        <w:t>k-mer</w:t>
-      </w:r>
-      <w:proofErr w:type="spellEnd"/>
-      <w:r>
-        <w:t xml:space="preserve"> järjestustega. </w:t>
-      </w:r>
-      <w:r>
-        <w:fldChar w:fldCharType="begin" w:fldLock="1"/>
-      </w:r>
-      <w:r>
-        <w:instrText>ADDIN CSL_CITATION { "citationItems" : [ { "id" : "ITEM-1", "itemData" : { "DOI" : "10.1186/s13742-015-0097-y", "ISSN" : "2047-217X", "PMID" : "26640690", "abstract" : "BACKGROUND K-mer-based methods of genome analysis have attracted great interest because they do not require genome assembly and can be performed directly on sequencing reads. Many analysis tasks require one to compare k-mer lists from different sequences to find words that are either unique to a specific sequence or common to many sequences. However, no stand-alone k-mer analysis tool currently allows one to perform these algebraic set operations. FINDINGS We have developed the GenomeTester4 toolkit, which contains a novel tool GListCompare for performing union, intersection and complement (difference) set operations on k-mer lists. We provide examples of how these general operations can be combined to solve a variety of biological analysis tasks. CONCLUSIONS GenomeTester4 can be used to simplify k-mer list manipulation for many biological analysis tasks.", "author" : [ { "dropping-particle" : "", "family" : "Kaplinski", "given" : "Lauris", "non-dropping-particle" : "", "parse-names" : false, "suffix" : "" }, { "dropping-particle" : "", "family" : "Lepamets", "given" : "Maarja", "non-dropping-particle" : "", "parse-names" : false, "suffix" : "" }, { "dropping-particle" : "", "family" : "Remm", "given" : "Maido", "non-dropping-particle" : "", "parse-names" : false, "suffix" : "" } ], "container-title" : "GigaScience", "id" : "ITEM-1", "issue" : "1", "issued" : { "date-parts" : [ [ "2015" ] ] }, "page" : "58", "title" : "GenomeTester4: a toolkit for performing basic set operations - union, intersection and complement on k-mer lists", "type" : "article-journal", "volume" : "4" }, "uris" : [ "http://www.mendeley.com/documents/?uuid=1a1e266c-c747-3cd0-af88-593e76ff2ec3" ] } ], "mendeley" : { "formattedCitation" : "(Kaplinski et al., 2015)", "plainTextFormattedCitation" : "(Kaplinski et al., 2015)", "previouslyFormattedCitation" : "(Kaplinski et al., 2015)" }, "properties" : { "noteIndex" : 0 }, "schema" : "https://github.com/citation-style-language/schema/raw/master/csl-citation.json" }</w:instrText>
-      </w:r>
-      <w:r>
-        <w:fldChar w:fldCharType="separate"/>
-      </w:r>
-      <w:r>
-        <w:rPr>
-          <w:noProof/>
-        </w:rPr>
-        <w:t>(Kaplinski et al., 2015)</w:t>
-      </w:r>
-      <w:r>
-        <w:fldChar w:fldCharType="end"/>
-      </w:r>
-    </w:p>
-    <w:p>
       <w:pPr>
         <w:pStyle w:val="Pealkiri1"/>
       </w:pPr>
-      <w:bookmarkStart w:id="25" w:name="_Toc483709373"/>
+      <w:bookmarkStart w:id="26" w:name="_Toc483795251"/>
       <w:r>
         <w:t>Eksperimentaalosa</w:t>
       </w:r>
-      <w:bookmarkEnd w:id="25"/>
+      <w:bookmarkEnd w:id="26"/>
     </w:p>
     <w:p>
       <w:pPr>
         <w:pStyle w:val="Pealkiri2"/>
       </w:pPr>
-      <w:bookmarkStart w:id="26" w:name="_Toc483709374"/>
+      <w:bookmarkStart w:id="27" w:name="_Toc483795252"/>
       <w:r>
         <w:t>Töö eesmärgid</w:t>
       </w:r>
-      <w:bookmarkEnd w:id="26"/>
+      <w:bookmarkEnd w:id="27"/>
     </w:p>
     <w:p>
       <w:r>
@@ -10045,24 +10254,24 @@
       <w:pPr>
         <w:pStyle w:val="Pealkiri2"/>
       </w:pPr>
-      <w:bookmarkStart w:id="27" w:name="_Toc483709375"/>
+      <w:bookmarkStart w:id="28" w:name="_Toc483795253"/>
       <w:r>
         <w:t>Metoodika</w:t>
       </w:r>
       <w:r>
         <w:t xml:space="preserve"> ja materjalid</w:t>
       </w:r>
-      <w:bookmarkEnd w:id="27"/>
+      <w:bookmarkEnd w:id="28"/>
     </w:p>
     <w:p>
       <w:pPr>
         <w:pStyle w:val="Pealkiri3"/>
       </w:pPr>
-      <w:bookmarkStart w:id="28" w:name="_Toc483709376"/>
+      <w:bookmarkStart w:id="29" w:name="_Toc483795254"/>
       <w:r>
         <w:t>Arenduskeskkond ja tööriistad</w:t>
       </w:r>
-      <w:bookmarkEnd w:id="28"/>
+      <w:bookmarkEnd w:id="29"/>
     </w:p>
     <w:p>
       <w:r>
@@ -10077,11 +10286,7 @@
         <w:t>.</w:t>
       </w:r>
       <w:r>
-        <w:t xml:space="preserve"> Töövahendid valiti </w:t>
-      </w:r>
-      <w:r>
-        <w:lastRenderedPageBreak/>
-        <w:t>sellest printsiibist lähtuvalt.</w:t>
+        <w:t xml:space="preserve"> Töövahendid valiti sellest printsiibist lähtuvalt.</w:t>
       </w:r>
       <w:r>
         <w:t xml:space="preserve"> Kogu töö käigus valminud lähtekood on saadaval aadressil </w:t>
@@ -10100,6 +10305,7 @@
     </w:p>
     <w:p>
       <w:r>
+        <w:lastRenderedPageBreak/>
         <w:t xml:space="preserve">Kuna võimalustele vastavalt oli arenduskeskkonnaks Windows-arvuti, aga terve analüüsi teostamise keskkonnaks 64 bitine </w:t>
       </w:r>
       <w:proofErr w:type="spellStart"/>
@@ -10414,7 +10620,7 @@
       <w:pPr>
         <w:pStyle w:val="Pealkiri3"/>
       </w:pPr>
-      <w:bookmarkStart w:id="29" w:name="_Toc483709377"/>
+      <w:bookmarkStart w:id="30" w:name="_Toc483795255"/>
       <w:proofErr w:type="spellStart"/>
       <w:r>
         <w:t>K-meride</w:t>
@@ -10423,7 +10629,7 @@
       <w:r>
         <w:t xml:space="preserve"> valik</w:t>
       </w:r>
-      <w:bookmarkEnd w:id="29"/>
+      <w:bookmarkEnd w:id="30"/>
     </w:p>
     <w:p>
       <w:proofErr w:type="spellStart"/>
@@ -10561,35 +10767,38 @@
       <w:pPr>
         <w:pStyle w:val="Pealkiri3"/>
       </w:pPr>
-      <w:bookmarkStart w:id="30" w:name="_Toc483709378"/>
+      <w:bookmarkStart w:id="31" w:name="_Toc483795256"/>
+      <w:r>
+        <w:t>Andmestik</w:t>
+      </w:r>
+      <w:bookmarkEnd w:id="31"/>
+    </w:p>
+    <w:p>
+      <w:r>
+        <w:t>Töö jaoks kasutati teoreetilises osas tutvustatud CONVERGE andmekogu.</w:t>
+      </w:r>
+      <w:r>
+        <w:t xml:space="preserve"> </w:t>
+      </w:r>
+      <w:proofErr w:type="spellStart"/>
+      <w:r>
+        <w:t>Sekveneerimisandmetest</w:t>
+      </w:r>
+      <w:proofErr w:type="spellEnd"/>
+      <w:r>
+        <w:t xml:space="preserve"> eraldati valitud </w:t>
+      </w:r>
+      <w:proofErr w:type="spellStart"/>
+      <w:r>
+        <w:t>k-meride</w:t>
+      </w:r>
+      <w:proofErr w:type="spellEnd"/>
+      <w:r>
+        <w:t xml:space="preserve"> arvud get_srr.py programmi abil, mis </w:t>
+      </w:r>
       <w:r>
         <w:lastRenderedPageBreak/>
-        <w:t>Andmestik</w:t>
-      </w:r>
-      <w:bookmarkEnd w:id="30"/>
-    </w:p>
-    <w:p>
-      <w:r>
-        <w:t>Töö jaoks kasutati teoreetilises osas tutvustatud CONVERGE andmekogu.</w:t>
-      </w:r>
-      <w:r>
-        <w:t xml:space="preserve"> </w:t>
-      </w:r>
-      <w:proofErr w:type="spellStart"/>
-      <w:r>
-        <w:t>Sekveneerimisandmetest</w:t>
-      </w:r>
-      <w:proofErr w:type="spellEnd"/>
-      <w:r>
-        <w:t xml:space="preserve"> eraldati valitud </w:t>
-      </w:r>
-      <w:proofErr w:type="spellStart"/>
-      <w:r>
-        <w:t>k-meride</w:t>
-      </w:r>
-      <w:proofErr w:type="spellEnd"/>
-      <w:r>
-        <w:t xml:space="preserve"> arvud get_srr.py programmi abil, mis väljastas iga genoomi kohta ühe tekstifaili, kus on igal real tabeldusmärgiga eraldatud </w:t>
+        <w:t xml:space="preserve">väljastas iga genoomi kohta ühe tekstifaili, kus on igal real tabeldusmärgiga eraldatud </w:t>
       </w:r>
       <w:proofErr w:type="spellStart"/>
       <w:r>
@@ -10604,17 +10813,17 @@
       <w:pPr>
         <w:pStyle w:val="Pealkiri2"/>
       </w:pPr>
-      <w:bookmarkStart w:id="31" w:name="_Toc483709379"/>
+      <w:bookmarkStart w:id="32" w:name="_Toc483795257"/>
       <w:r>
         <w:t>Tulemused</w:t>
       </w:r>
-      <w:bookmarkEnd w:id="31"/>
+      <w:bookmarkEnd w:id="32"/>
     </w:p>
     <w:p>
       <w:pPr>
         <w:pStyle w:val="Pealkiri3"/>
       </w:pPr>
-      <w:bookmarkStart w:id="32" w:name="_Toc483709380"/>
+      <w:bookmarkStart w:id="33" w:name="_Toc483795258"/>
       <w:proofErr w:type="spellStart"/>
       <w:r>
         <w:t>Sekveneerimisandmete</w:t>
@@ -10623,7 +10832,7 @@
       <w:r>
         <w:t xml:space="preserve"> analüüsi meetod</w:t>
       </w:r>
-      <w:bookmarkEnd w:id="32"/>
+      <w:bookmarkEnd w:id="33"/>
     </w:p>
     <w:p>
       <w:proofErr w:type="spellStart"/>
@@ -10861,7 +11070,7 @@
           <w:szCs w:val="24"/>
         </w:rPr>
       </w:pPr>
-      <w:bookmarkStart w:id="33" w:name="_Ref483331478"/>
+      <w:bookmarkStart w:id="34" w:name="_Ref483331478"/>
       <w:r>
         <w:rPr>
           <w:sz w:val="24"/>
@@ -10905,7 +11114,7 @@
         </w:rPr>
         <w:fldChar w:fldCharType="end"/>
       </w:r>
-      <w:bookmarkEnd w:id="33"/>
+      <w:bookmarkEnd w:id="34"/>
       <w:r>
         <w:rPr>
           <w:sz w:val="24"/>
@@ -11293,18 +11502,15 @@
         <w:t xml:space="preserve"> ning</w:t>
       </w:r>
       <w:r>
-        <w:t xml:space="preserve"> et </w:t>
-      </w:r>
+        <w:t xml:space="preserve"> et ülesanne lahendada maksimaalse kiirusega, peaks ühe allalaadimise kohta jooksma paralleelselt vähemalt kuus protsessi, kus toimuvad lokaalsed arvutustööd.</w:t>
+      </w:r>
+    </w:p>
+    <w:p>
+      <w:pPr>
+        <w:pStyle w:val="Pealkiri4"/>
+      </w:pPr>
       <w:r>
         <w:lastRenderedPageBreak/>
-        <w:t>ülesanne lahendada maksimaalse kiirusega, peaks ühe allalaadimise kohta jooksma paralleelselt vähemalt kuus protsessi, kus toimuvad lokaalsed arvutustööd.</w:t>
-      </w:r>
-    </w:p>
-    <w:p>
-      <w:pPr>
-        <w:pStyle w:val="Pealkiri4"/>
-      </w:pPr>
-      <w:r>
         <w:t>get_srr.py</w:t>
       </w:r>
     </w:p>
@@ -11403,7 +11609,7 @@
           <w:sz w:val="24"/>
         </w:rPr>
       </w:pPr>
-      <w:bookmarkStart w:id="34" w:name="_Ref483337793"/>
+      <w:bookmarkStart w:id="35" w:name="_Ref483337793"/>
       <w:r>
         <w:rPr>
           <w:b/>
@@ -11453,7 +11659,7 @@
         </w:rPr>
         <w:fldChar w:fldCharType="end"/>
       </w:r>
-      <w:bookmarkEnd w:id="34"/>
+      <w:bookmarkEnd w:id="35"/>
       <w:r>
         <w:rPr>
           <w:sz w:val="24"/>
@@ -11915,29 +12121,29 @@
         <w:t>rivi</w:t>
       </w:r>
       <w:r>
+        <w:t xml:space="preserve"> suurus</w:t>
+      </w:r>
+      <w:r>
+        <w:t xml:space="preserve"> on piiratud</w:t>
+      </w:r>
+      <w:r>
+        <w:t>, et vältida liiga suure hulga toorandmete ettelaadimist ja mäluseadme täitumist – kui töötlemis</w:t>
+      </w:r>
+      <w:r>
+        <w:t>rivi</w:t>
+      </w:r>
+      <w:r>
+        <w:t xml:space="preserve"> saab täis, siis allalaadimisprotsess ootab</w:t>
+      </w:r>
+      <w:r>
+        <w:t xml:space="preserve"> enne uue laadimise</w:t>
+      </w:r>
+      <w:r>
         <w:t xml:space="preserve"> </w:t>
       </w:r>
       <w:r>
         <w:lastRenderedPageBreak/>
-        <w:t>suurus</w:t>
-      </w:r>
-      <w:r>
-        <w:t xml:space="preserve"> on piiratud</w:t>
-      </w:r>
-      <w:r>
-        <w:t>, et vältida liiga suure hulga toorandmete ettelaadimist ja mäluseadme täitumist – kui töötlemis</w:t>
-      </w:r>
-      <w:r>
-        <w:t>rivi</w:t>
-      </w:r>
-      <w:r>
-        <w:t xml:space="preserve"> saab täis, siis allalaadimisprotsess ootab</w:t>
-      </w:r>
-      <w:r>
-        <w:t xml:space="preserve"> enne uue laadimise</w:t>
-      </w:r>
-      <w:r>
-        <w:t xml:space="preserve"> alustamist</w:t>
+        <w:t>alustamist</w:t>
       </w:r>
       <w:r>
         <w:t xml:space="preserve">, kuni </w:t>
@@ -12355,12 +12561,12 @@
       <w:pPr>
         <w:pStyle w:val="Pealkiri3"/>
       </w:pPr>
-      <w:bookmarkStart w:id="35" w:name="_Toc483709381"/>
+      <w:bookmarkStart w:id="36" w:name="_Toc483795259"/>
       <w:r>
         <w:lastRenderedPageBreak/>
         <w:t>Katvuse määramise meetod</w:t>
       </w:r>
-      <w:bookmarkEnd w:id="35"/>
+      <w:bookmarkEnd w:id="36"/>
     </w:p>
     <w:p>
       <w:r>
@@ -12663,9 +12869,6 @@
       </w:r>
       <w:r>
         <w:instrText xml:space="preserve"> REF _Ref483423063 \h </w:instrText>
-      </w:r>
-      <w:r>
-        <w:fldChar w:fldCharType="separate"/>
       </w:r>
       <w:r>
         <w:fldChar w:fldCharType="end"/>
@@ -13142,7 +13345,7 @@
           <w:sz w:val="24"/>
         </w:rPr>
       </w:pPr>
-      <w:bookmarkStart w:id="36" w:name="_Ref483423063"/>
+      <w:bookmarkStart w:id="37" w:name="_Ref483423063"/>
       <w:r>
         <w:rPr>
           <w:b/>
@@ -13192,7 +13395,7 @@
         </w:rPr>
         <w:fldChar w:fldCharType="end"/>
       </w:r>
-      <w:bookmarkEnd w:id="36"/>
+      <w:bookmarkEnd w:id="37"/>
       <w:r>
         <w:rPr>
           <w:sz w:val="24"/>
@@ -13228,7 +13431,7 @@
       <w:pPr>
         <w:pStyle w:val="Pealkiri3"/>
       </w:pPr>
-      <w:bookmarkStart w:id="37" w:name="_Toc483709382"/>
+      <w:bookmarkStart w:id="38" w:name="_Toc483795260"/>
       <w:r>
         <w:t xml:space="preserve">Keskmised </w:t>
       </w:r>
@@ -13240,7 +13443,7 @@
       <w:r>
         <w:t xml:space="preserve"> pikkused</w:t>
       </w:r>
-      <w:bookmarkEnd w:id="37"/>
+      <w:bookmarkEnd w:id="38"/>
     </w:p>
     <w:p>
       <w:proofErr w:type="spellStart"/>
@@ -13322,9 +13525,9 @@
         </w:rPr>
         <w:drawing>
           <wp:inline distT="0" distB="0" distL="0" distR="0">
-            <wp:extent cx="5752524" cy="2186728"/>
+            <wp:extent cx="2903220" cy="2186916"/>
             <wp:effectExtent l="0" t="0" r="0" b="0"/>
-            <wp:docPr id="5" name="Pilt 5" descr="C:\Users\Enar\AppData\Local\Microsoft\Windows\INetCache\Content.Word\Grupeerituga koos.png"/>
+            <wp:docPr id="6" name="Pilt 6" descr="F:\ktelom\thesis\Grupeerimise kontroll2.png"/>
             <wp:cNvGraphicFramePr>
               <a:graphicFrameLocks xmlns:a="http://schemas.openxmlformats.org/drawingml/2006/main" noChangeAspect="1"/>
             </wp:cNvGraphicFramePr>
@@ -13332,7 +13535,7 @@
               <a:graphicData uri="http://schemas.openxmlformats.org/drawingml/2006/picture">
                 <pic:pic xmlns:pic="http://schemas.openxmlformats.org/drawingml/2006/picture">
                   <pic:nvPicPr>
-                    <pic:cNvPr id="0" name="Picture 1" descr="C:\Users\Enar\AppData\Local\Microsoft\Windows\INetCache\Content.Word\Grupeerituga koos.png"/>
+                    <pic:cNvPr id="0" name="Picture 1" descr="F:\ktelom\thesis\Grupeerimise kontroll2.png"/>
                     <pic:cNvPicPr>
                       <a:picLocks noChangeAspect="1" noChangeArrowheads="1"/>
                     </pic:cNvPicPr>
@@ -13345,13 +13548,13 @@
                         </a:ext>
                       </a:extLst>
                     </a:blip>
-                    <a:srcRect t="-11673" b="-1"/>
+                    <a:srcRect r="8742"/>
                     <a:stretch/>
                   </pic:blipFill>
                   <pic:spPr bwMode="auto">
                     <a:xfrm>
                       <a:off x="0" y="0"/>
-                      <a:ext cx="5753100" cy="2186947"/>
+                      <a:ext cx="2934115" cy="2210189"/>
                     </a:xfrm>
                     <a:prstGeom prst="rect">
                       <a:avLst/>
@@ -13372,6 +13575,63 @@
           </wp:inline>
         </w:drawing>
       </w:r>
+      <w:r>
+        <w:rPr>
+          <w:noProof/>
+          <w:lang w:eastAsia="et-EE"/>
+        </w:rPr>
+        <w:drawing>
+          <wp:inline distT="0" distB="0" distL="0" distR="0">
+            <wp:extent cx="2843825" cy="1943100"/>
+            <wp:effectExtent l="0" t="0" r="0" b="0"/>
+            <wp:docPr id="8" name="Pilt 8" descr="F:\ktelom\thesis\Grupeeritud2.png"/>
+            <wp:cNvGraphicFramePr>
+              <a:graphicFrameLocks xmlns:a="http://schemas.openxmlformats.org/drawingml/2006/main" noChangeAspect="1"/>
+            </wp:cNvGraphicFramePr>
+            <a:graphic xmlns:a="http://schemas.openxmlformats.org/drawingml/2006/main">
+              <a:graphicData uri="http://schemas.openxmlformats.org/drawingml/2006/picture">
+                <pic:pic xmlns:pic="http://schemas.openxmlformats.org/drawingml/2006/picture">
+                  <pic:nvPicPr>
+                    <pic:cNvPr id="0" name="Picture 2" descr="F:\ktelom\thesis\Grupeeritud2.png"/>
+                    <pic:cNvPicPr>
+                      <a:picLocks noChangeAspect="1" noChangeArrowheads="1"/>
+                    </pic:cNvPicPr>
+                  </pic:nvPicPr>
+                  <pic:blipFill rotWithShape="1">
+                    <a:blip r:embed="rId23" cstate="print">
+                      <a:extLst>
+                        <a:ext uri="{28A0092B-C50C-407E-A947-70E740481C1C}">
+                          <a14:useLocalDpi xmlns:a14="http://schemas.microsoft.com/office/drawing/2010/main" val="0"/>
+                        </a:ext>
+                      </a:extLst>
+                    </a:blip>
+                    <a:srcRect t="9768" r="9221"/>
+                    <a:stretch/>
+                  </pic:blipFill>
+                  <pic:spPr bwMode="auto">
+                    <a:xfrm>
+                      <a:off x="0" y="0"/>
+                      <a:ext cx="2892458" cy="1976329"/>
+                    </a:xfrm>
+                    <a:prstGeom prst="rect">
+                      <a:avLst/>
+                    </a:prstGeom>
+                    <a:noFill/>
+                    <a:ln>
+                      <a:noFill/>
+                    </a:ln>
+                    <a:extLst>
+                      <a:ext uri="{53640926-AAD7-44D8-BBD7-CCE9431645EC}">
+                        <a14:shadowObscured xmlns:a14="http://schemas.microsoft.com/office/drawing/2010/main"/>
+                      </a:ext>
+                    </a:extLst>
+                  </pic:spPr>
+                </pic:pic>
+              </a:graphicData>
+            </a:graphic>
+          </wp:inline>
+        </w:drawing>
+      </w:r>
     </w:p>
     <w:p>
       <w:pPr>
@@ -13381,7 +13641,7 @@
           <w:sz w:val="24"/>
         </w:rPr>
       </w:pPr>
-      <w:bookmarkStart w:id="38" w:name="_Ref483438697"/>
+      <w:bookmarkStart w:id="39" w:name="_Ref483438697"/>
       <w:r>
         <w:rPr>
           <w:b/>
@@ -13431,7 +13691,7 @@
         </w:rPr>
         <w:fldChar w:fldCharType="end"/>
       </w:r>
-      <w:bookmarkEnd w:id="38"/>
+      <w:bookmarkEnd w:id="39"/>
       <w:r>
         <w:rPr>
           <w:i w:val="0"/>
@@ -13439,18 +13699,30 @@
         </w:rPr>
         <w:t xml:space="preserve"> </w:t>
       </w:r>
-      <w:bookmarkStart w:id="39" w:name="_Ref483438689"/>
+      <w:bookmarkStart w:id="40" w:name="_Ref483438689"/>
       <w:r>
         <w:rPr>
           <w:sz w:val="24"/>
         </w:rPr>
-        <w:t xml:space="preserve">Vasakul: kontroll </w:t>
-      </w:r>
-      <w:proofErr w:type="spellStart"/>
+        <w:t xml:space="preserve">Vasakul: </w:t>
+      </w:r>
       <w:r>
         <w:rPr>
           <w:sz w:val="24"/>
         </w:rPr>
+        <w:t>Ühtlaselt üle genoomi jaotuva LINE-elemendi</w:t>
+      </w:r>
+      <w:r>
+        <w:rPr>
+          <w:sz w:val="24"/>
+        </w:rPr>
+        <w:t xml:space="preserve"> </w:t>
+      </w:r>
+      <w:proofErr w:type="spellStart"/>
+      <w:r>
+        <w:rPr>
+          <w:sz w:val="24"/>
+        </w:rPr>
         <w:t>kmeri</w:t>
       </w:r>
       <w:proofErr w:type="spellEnd"/>
@@ -13458,13 +13730,37 @@
         <w:rPr>
           <w:sz w:val="24"/>
         </w:rPr>
-        <w:t xml:space="preserve">-arvu ja Alu </w:t>
-      </w:r>
-      <w:proofErr w:type="spellStart"/>
+        <w:t>-arvu</w:t>
+      </w:r>
       <w:r>
         <w:rPr>
           <w:sz w:val="24"/>
         </w:rPr>
+        <w:t xml:space="preserve"> (</w:t>
+      </w:r>
+      <w:r>
+        <w:rPr>
+          <w:sz w:val="24"/>
+        </w:rPr>
+        <w:t>TCTACATATGGCTAGCCAGTTTTCC</w:t>
+      </w:r>
+      <w:r>
+        <w:rPr>
+          <w:sz w:val="24"/>
+        </w:rPr>
+        <w:t>)</w:t>
+      </w:r>
+      <w:r>
+        <w:rPr>
+          <w:sz w:val="24"/>
+        </w:rPr>
+        <w:t xml:space="preserve"> ja Alu </w:t>
+      </w:r>
+      <w:proofErr w:type="spellStart"/>
+      <w:r>
+        <w:rPr>
+          <w:sz w:val="24"/>
+        </w:rPr>
         <w:t>k-meri</w:t>
       </w:r>
       <w:proofErr w:type="spellEnd"/>
@@ -13580,7 +13876,7 @@
         </w:rPr>
         <w:t xml:space="preserve"> 165).</w:t>
       </w:r>
-      <w:bookmarkEnd w:id="39"/>
+      <w:bookmarkEnd w:id="40"/>
     </w:p>
     <w:p>
       <w:r>
@@ -13678,7 +13974,7 @@
                     </pic:cNvPicPr>
                   </pic:nvPicPr>
                   <pic:blipFill rotWithShape="1">
-                    <a:blip r:embed="rId23">
+                    <a:blip r:embed="rId24">
                       <a:extLst>
                         <a:ext uri="{28A0092B-C50C-407E-A947-70E740481C1C}">
                           <a14:useLocalDpi xmlns:a14="http://schemas.microsoft.com/office/drawing/2010/main" val="0"/>
@@ -13811,17 +14107,17 @@
       <w:pPr>
         <w:pStyle w:val="Pealkiri2"/>
       </w:pPr>
-      <w:bookmarkStart w:id="40" w:name="_Toc483709383"/>
+      <w:bookmarkStart w:id="41" w:name="_Toc483795261"/>
       <w:r>
         <w:t>Arutelu</w:t>
       </w:r>
-      <w:bookmarkEnd w:id="40"/>
+      <w:bookmarkEnd w:id="41"/>
     </w:p>
     <w:p>
       <w:pPr>
         <w:pStyle w:val="Pealkiri3"/>
       </w:pPr>
-      <w:bookmarkStart w:id="41" w:name="_Toc483709384"/>
+      <w:bookmarkStart w:id="42" w:name="_Toc483795262"/>
       <w:proofErr w:type="spellStart"/>
       <w:r>
         <w:t>Sekveneerimisandmete</w:t>
@@ -13830,7 +14126,7 @@
       <w:r>
         <w:t xml:space="preserve"> analüüsi meetod</w:t>
       </w:r>
-      <w:bookmarkEnd w:id="41"/>
+      <w:bookmarkEnd w:id="42"/>
     </w:p>
     <w:p>
       <w:r>
@@ -13921,11 +14217,11 @@
       <w:pPr>
         <w:pStyle w:val="Pealkiri3"/>
       </w:pPr>
-      <w:bookmarkStart w:id="42" w:name="_Toc483709385"/>
+      <w:bookmarkStart w:id="43" w:name="_Toc483795263"/>
       <w:r>
         <w:t>Katvuse määramise meetod</w:t>
       </w:r>
-      <w:bookmarkEnd w:id="42"/>
+      <w:bookmarkEnd w:id="43"/>
     </w:p>
     <w:p>
       <w:r>
@@ -14070,7 +14366,7 @@
       <w:pPr>
         <w:pStyle w:val="Pealkiri3"/>
       </w:pPr>
-      <w:bookmarkStart w:id="43" w:name="_Toc483709386"/>
+      <w:bookmarkStart w:id="44" w:name="_Toc483795264"/>
       <w:r>
         <w:t>K</w:t>
       </w:r>
@@ -14085,7 +14381,7 @@
       <w:r>
         <w:t xml:space="preserve"> pikkused</w:t>
       </w:r>
-      <w:bookmarkEnd w:id="43"/>
+      <w:bookmarkEnd w:id="44"/>
     </w:p>
     <w:p>
       <w:proofErr w:type="spellStart"/>
@@ -14379,11 +14675,11 @@
         </w:numPr>
         <w:ind w:left="432" w:hanging="432"/>
       </w:pPr>
-      <w:bookmarkStart w:id="44" w:name="_Toc483709387"/>
+      <w:bookmarkStart w:id="45" w:name="_Toc483795265"/>
       <w:r>
         <w:t>Kokkuvõte</w:t>
       </w:r>
-      <w:bookmarkEnd w:id="44"/>
+      <w:bookmarkEnd w:id="45"/>
     </w:p>
     <w:p>
       <w:r>
@@ -14521,12 +14817,12 @@
         </w:numPr>
         <w:ind w:left="432" w:hanging="432"/>
       </w:pPr>
-      <w:bookmarkStart w:id="45" w:name="_Toc483709388"/>
+      <w:bookmarkStart w:id="46" w:name="_Toc483795266"/>
       <w:r>
         <w:lastRenderedPageBreak/>
         <w:t>Resümee</w:t>
       </w:r>
-      <w:bookmarkEnd w:id="45"/>
+      <w:bookmarkEnd w:id="46"/>
     </w:p>
     <w:p>
       <w:pPr>
@@ -14537,7 +14833,7 @@
         </w:numPr>
         <w:ind w:left="576" w:hanging="576"/>
       </w:pPr>
-      <w:bookmarkStart w:id="46" w:name="_Toc483709389"/>
+      <w:bookmarkStart w:id="47" w:name="_Toc483795267"/>
       <w:proofErr w:type="spellStart"/>
       <w:r>
         <w:t>Estimation</w:t>
@@ -14598,7 +14894,7 @@
       <w:r>
         <w:t>data</w:t>
       </w:r>
-      <w:bookmarkEnd w:id="46"/>
+      <w:bookmarkEnd w:id="47"/>
       <w:proofErr w:type="spellEnd"/>
     </w:p>
     <w:p>
@@ -15815,12 +16111,12 @@
         </w:numPr>
         <w:ind w:left="432" w:hanging="432"/>
       </w:pPr>
-      <w:bookmarkStart w:id="47" w:name="_Toc483709390"/>
+      <w:bookmarkStart w:id="48" w:name="_Toc483795268"/>
       <w:r>
         <w:lastRenderedPageBreak/>
         <w:t>Kasutatud kirjanduse loetelu</w:t>
       </w:r>
-      <w:bookmarkEnd w:id="47"/>
+      <w:bookmarkEnd w:id="48"/>
     </w:p>
     <w:p>
       <w:pPr>
@@ -16410,7 +16706,7 @@
           <w:noProof/>
           <w:szCs w:val="24"/>
         </w:rPr>
-        <w:t xml:space="preserve">Ledergerber C, Dessimoz C (2011). Base-calling for next-generation sequencing platforms. </w:t>
+        <w:t xml:space="preserve">Lander ES, Linton LM, Birren B, … Morgan MJ (2001). Initial sequencing and analysis of the human genome. </w:t>
       </w:r>
       <w:r>
         <w:rPr>
@@ -16420,7 +16716,7 @@
           <w:noProof/>
           <w:szCs w:val="24"/>
         </w:rPr>
-        <w:t>Brief. Bioinform.</w:t>
+        <w:t>Nature</w:t>
       </w:r>
       <w:r>
         <w:rPr>
@@ -16428,7 +16724,7 @@
           <w:noProof/>
           <w:szCs w:val="24"/>
         </w:rPr>
-        <w:t xml:space="preserve"> 12:489–497.</w:t>
+        <w:t xml:space="preserve"> 409:860–921.</w:t>
       </w:r>
     </w:p>
     <w:p>
@@ -16450,7 +16746,7 @@
           <w:noProof/>
           <w:szCs w:val="24"/>
         </w:rPr>
-        <w:t xml:space="preserve">Martínez P, Blasco MA (2010). Role of shelterin in cancer and aging. </w:t>
+        <w:t xml:space="preserve">Ledergerber C, Dessimoz C (2011). Base-calling for next-generation sequencing platforms. </w:t>
       </w:r>
       <w:r>
         <w:rPr>
@@ -16460,7 +16756,7 @@
           <w:noProof/>
           <w:szCs w:val="24"/>
         </w:rPr>
-        <w:t>Aging Cell</w:t>
+        <w:t>Brief. Bioinform.</w:t>
       </w:r>
       <w:r>
         <w:rPr>
@@ -16468,7 +16764,7 @@
           <w:noProof/>
           <w:szCs w:val="24"/>
         </w:rPr>
-        <w:t xml:space="preserve"> 9:653–666.</w:t>
+        <w:t xml:space="preserve"> 12:489–497.</w:t>
       </w:r>
     </w:p>
     <w:p>
@@ -16490,7 +16786,7 @@
           <w:noProof/>
           <w:szCs w:val="24"/>
         </w:rPr>
-        <w:t xml:space="preserve">Mather KA, Jorm AF, Parslow RA, Christensen H (2011). Is Telomere Length a Biomarker of Aging? A Review. </w:t>
+        <w:t xml:space="preserve">Martínez P, Blasco MA (2010). Role of shelterin in cancer and aging. </w:t>
       </w:r>
       <w:r>
         <w:rPr>
@@ -16500,7 +16796,7 @@
           <w:noProof/>
           <w:szCs w:val="24"/>
         </w:rPr>
-        <w:t>Journals Gerontol. Ser. A Biol. Sci. Med. Sci.</w:t>
+        <w:t>Aging Cell</w:t>
       </w:r>
       <w:r>
         <w:rPr>
@@ -16508,7 +16804,7 @@
           <w:noProof/>
           <w:szCs w:val="24"/>
         </w:rPr>
-        <w:t xml:space="preserve"> 66A:202–213.</w:t>
+        <w:t xml:space="preserve"> 9:653–666.</w:t>
       </w:r>
     </w:p>
     <w:p>
@@ -16530,7 +16826,7 @@
           <w:noProof/>
           <w:szCs w:val="24"/>
         </w:rPr>
-        <w:t xml:space="preserve">Montpetit AJ, Alhareeri AA, Montpetit M, … Jackson-Cook CK (2014). Telomere length: a review of methods for measurement. </w:t>
+        <w:t xml:space="preserve">Mather KA, Jorm AF, Parslow RA, Christensen H (2011). Is Telomere Length a Biomarker of Aging? A Review. </w:t>
       </w:r>
       <w:r>
         <w:rPr>
@@ -16540,7 +16836,7 @@
           <w:noProof/>
           <w:szCs w:val="24"/>
         </w:rPr>
-        <w:t>Nurs. Res.</w:t>
+        <w:t>Journals Gerontol. Ser. A Biol. Sci. Med. Sci.</w:t>
       </w:r>
       <w:r>
         <w:rPr>
@@ -16548,7 +16844,7 @@
           <w:noProof/>
           <w:szCs w:val="24"/>
         </w:rPr>
-        <w:t xml:space="preserve"> 63:289–99.</w:t>
+        <w:t xml:space="preserve"> 66A:202–213.</w:t>
       </w:r>
     </w:p>
     <w:p>
@@ -16571,6 +16867,46 @@
           <w:szCs w:val="24"/>
         </w:rPr>
         <w:lastRenderedPageBreak/>
+        <w:t xml:space="preserve">Montpetit AJ, Alhareeri AA, Montpetit M, … Jackson-Cook CK (2014). Telomere length: a review of methods for measurement. </w:t>
+      </w:r>
+      <w:r>
+        <w:rPr>
+          <w:rFonts w:ascii="Calibri" w:hAnsi="Calibri" w:cs="Calibri"/>
+          <w:i/>
+          <w:iCs/>
+          <w:noProof/>
+          <w:szCs w:val="24"/>
+        </w:rPr>
+        <w:t>Nurs. Res.</w:t>
+      </w:r>
+      <w:r>
+        <w:rPr>
+          <w:rFonts w:ascii="Calibri" w:hAnsi="Calibri" w:cs="Calibri"/>
+          <w:noProof/>
+          <w:szCs w:val="24"/>
+        </w:rPr>
+        <w:t xml:space="preserve"> 63:289–99.</w:t>
+      </w:r>
+    </w:p>
+    <w:p>
+      <w:pPr>
+        <w:widowControl w:val="0"/>
+        <w:autoSpaceDE w:val="0"/>
+        <w:autoSpaceDN w:val="0"/>
+        <w:adjustRightInd w:val="0"/>
+        <w:spacing w:line="240" w:lineRule="auto"/>
+        <w:rPr>
+          <w:rFonts w:ascii="Calibri" w:hAnsi="Calibri" w:cs="Calibri"/>
+          <w:noProof/>
+          <w:szCs w:val="24"/>
+        </w:rPr>
+      </w:pPr>
+      <w:r>
+        <w:rPr>
+          <w:rFonts w:ascii="Calibri" w:hAnsi="Calibri" w:cs="Calibri"/>
+          <w:noProof/>
+          <w:szCs w:val="24"/>
+        </w:rPr>
         <w:t xml:space="preserve">Morton NE (1991). Parameters of the human genome (physical map/genetic map/genomic size). </w:t>
       </w:r>
       <w:r>
@@ -16895,18 +17231,18 @@
         </w:numPr>
         <w:ind w:left="432" w:hanging="432"/>
       </w:pPr>
-      <w:bookmarkStart w:id="48" w:name="_Toc483709391"/>
+      <w:bookmarkStart w:id="49" w:name="_Toc483795269"/>
       <w:r>
         <w:lastRenderedPageBreak/>
         <w:t>Kasutatud veebiaadressid</w:t>
       </w:r>
-      <w:bookmarkEnd w:id="48"/>
+      <w:bookmarkEnd w:id="49"/>
     </w:p>
     <w:p>
       <w:pPr>
         <w:spacing w:line="259" w:lineRule="auto"/>
       </w:pPr>
-      <w:hyperlink r:id="rId24" w:history="1">
+      <w:hyperlink r:id="rId25" w:history="1">
         <w:r>
           <w:rPr>
             <w:rStyle w:val="Hperlink"/>
@@ -16922,7 +17258,7 @@
       <w:pPr>
         <w:spacing w:line="259" w:lineRule="auto"/>
       </w:pPr>
-      <w:hyperlink r:id="rId25" w:history="1">
+      <w:hyperlink r:id="rId26" w:history="1">
         <w:r>
           <w:rPr>
             <w:rStyle w:val="Hperlink"/>
@@ -16938,7 +17274,7 @@
       <w:pPr>
         <w:spacing w:line="259" w:lineRule="auto"/>
       </w:pPr>
-      <w:hyperlink r:id="rId26" w:history="1">
+      <w:hyperlink r:id="rId27" w:history="1">
         <w:r>
           <w:rPr>
             <w:rStyle w:val="Hperlink"/>
@@ -16954,7 +17290,7 @@
       <w:pPr>
         <w:spacing w:line="259" w:lineRule="auto"/>
       </w:pPr>
-      <w:hyperlink r:id="rId27" w:history="1">
+      <w:hyperlink r:id="rId28" w:history="1">
         <w:r>
           <w:rPr>
             <w:rStyle w:val="Hperlink"/>
@@ -16970,7 +17306,7 @@
       <w:pPr>
         <w:spacing w:line="259" w:lineRule="auto"/>
       </w:pPr>
-      <w:hyperlink r:id="rId28" w:history="1">
+      <w:hyperlink r:id="rId29" w:history="1">
         <w:r>
           <w:rPr>
             <w:rStyle w:val="Hperlink"/>
@@ -16986,7 +17322,7 @@
       <w:pPr>
         <w:spacing w:line="259" w:lineRule="auto"/>
       </w:pPr>
-      <w:hyperlink r:id="rId29" w:history="1">
+      <w:hyperlink r:id="rId30" w:history="1">
         <w:r>
           <w:rPr>
             <w:rStyle w:val="Hperlink"/>
@@ -17010,12 +17346,12 @@
         </w:numPr>
         <w:ind w:left="432" w:hanging="432"/>
       </w:pPr>
-      <w:bookmarkStart w:id="49" w:name="_Toc483709392"/>
+      <w:bookmarkStart w:id="50" w:name="_Toc483795270"/>
       <w:r>
         <w:lastRenderedPageBreak/>
         <w:t>Lisad</w:t>
       </w:r>
-      <w:bookmarkEnd w:id="49"/>
+      <w:bookmarkEnd w:id="50"/>
     </w:p>
     <w:p>
       <w:pPr>
@@ -17026,7 +17362,7 @@
         </w:numPr>
         <w:ind w:left="576" w:hanging="576"/>
       </w:pPr>
-      <w:bookmarkStart w:id="50" w:name="_Toc483709393"/>
+      <w:bookmarkStart w:id="51" w:name="_Toc483795271"/>
       <w:r>
         <w:t xml:space="preserve">Lisa 1 - </w:t>
       </w:r>
@@ -17049,7 +17385,7 @@
       <w:r>
         <w:t xml:space="preserve"> väljund uurimuse katsete kohta. Kasutati analüüsiprogrammi sisendina.</w:t>
       </w:r>
-      <w:bookmarkEnd w:id="50"/>
+      <w:bookmarkEnd w:id="51"/>
       <w:r>
         <w:t xml:space="preserve"> </w:t>
       </w:r>
@@ -17060,7 +17396,7 @@
       </w:r>
     </w:p>
     <w:p>
-      <w:hyperlink r:id="rId30" w:history="1">
+      <w:hyperlink r:id="rId31" w:history="1">
         <w:r>
           <w:rPr>
             <w:rStyle w:val="Hperlink"/>
@@ -17081,7 +17417,7 @@
         </w:numPr>
         <w:ind w:left="576" w:hanging="576"/>
       </w:pPr>
-      <w:bookmarkStart w:id="51" w:name="_Toc483709394"/>
+      <w:bookmarkStart w:id="52" w:name="_Toc483795272"/>
       <w:r>
         <w:t xml:space="preserve">Lisa 2 - </w:t>
       </w:r>
@@ -17099,7 +17435,7 @@
       <w:r>
         <w:t>. Kasutati analüüsiprogrammi sisendina.</w:t>
       </w:r>
-      <w:bookmarkEnd w:id="51"/>
+      <w:bookmarkEnd w:id="52"/>
     </w:p>
     <w:p>
       <w:r>
@@ -17107,7 +17443,7 @@
       </w:r>
     </w:p>
     <w:p>
-      <w:hyperlink r:id="rId31" w:history="1">
+      <w:hyperlink r:id="rId32" w:history="1">
         <w:r>
           <w:rPr>
             <w:rStyle w:val="Hperlink"/>
@@ -17128,7 +17464,7 @@
         </w:numPr>
         <w:ind w:left="576" w:hanging="576"/>
       </w:pPr>
-      <w:bookmarkStart w:id="52" w:name="_Toc483709395"/>
+      <w:bookmarkStart w:id="53" w:name="_Toc483795273"/>
       <w:r>
         <w:t xml:space="preserve">Lisa 3 </w:t>
       </w:r>
@@ -17146,7 +17482,7 @@
       <w:r>
         <w:t xml:space="preserve"> arvud. Analüüsiprogrammi tulemus.</w:t>
       </w:r>
-      <w:bookmarkEnd w:id="52"/>
+      <w:bookmarkEnd w:id="53"/>
     </w:p>
     <w:p>
       <w:r>
@@ -17154,7 +17490,7 @@
       </w:r>
     </w:p>
     <w:p>
-      <w:hyperlink r:id="rId32" w:history="1">
+      <w:hyperlink r:id="rId33" w:history="1">
         <w:r>
           <w:rPr>
             <w:rStyle w:val="Hperlink"/>
@@ -17180,12 +17516,12 @@
         </w:numPr>
         <w:ind w:left="432" w:hanging="432"/>
       </w:pPr>
-      <w:bookmarkStart w:id="53" w:name="_Toc483709396"/>
+      <w:bookmarkStart w:id="54" w:name="_Toc483795274"/>
       <w:r>
         <w:lastRenderedPageBreak/>
         <w:t>Lihtlitsents</w:t>
       </w:r>
-      <w:bookmarkEnd w:id="53"/>
+      <w:bookmarkEnd w:id="54"/>
     </w:p>
     <w:p/>
     <w:p>
@@ -17223,10 +17559,7 @@
       </w:r>
       <w:proofErr w:type="spellEnd"/>
       <w:r>
-        <w:t xml:space="preserve"> keskmise pikkuse hindamine teise genera</w:t>
-      </w:r>
-      <w:r>
-        <w:t xml:space="preserve">tsiooni </w:t>
+        <w:t xml:space="preserve"> keskmise pikkuse hindamine teise generatsiooni </w:t>
       </w:r>
       <w:proofErr w:type="spellStart"/>
       <w:r>
@@ -19572,7 +19905,7 @@
 </file>
 
 <file path=customXml/itemProps1.xml><?xml version="1.0" encoding="utf-8"?>
-<ds:datastoreItem xmlns:ds="http://schemas.openxmlformats.org/officeDocument/2006/customXml" ds:itemID="{7642013E-ED29-46C1-BE54-F223720A17E1}">
+<ds:datastoreItem xmlns:ds="http://schemas.openxmlformats.org/officeDocument/2006/customXml" ds:itemID="{BD617105-2790-4CE1-9B5D-670F25C384E1}">
   <ds:schemaRefs>
     <ds:schemaRef ds:uri="http://schemas.openxmlformats.org/officeDocument/2006/bibliography"/>
   </ds:schemaRefs>

</xml_diff>